<commit_message>
Documentation extanded - not finished
</commit_message>
<xml_diff>
--- a/doc/Dokumentation.docx
+++ b/doc/Dokumentation.docx
@@ -1029,6 +1029,7 @@
       <w:pPr>
         <w:spacing w:after="0" w:line="360" w:lineRule="auto"/>
         <w:contextualSpacing/>
+        <w:jc w:val="both"/>
         <w:rPr>
           <w:rFonts w:ascii="Verdana" w:hAnsi="Verdana"/>
           <w:sz w:val="20"/>
@@ -1072,6 +1073,7 @@
       <w:pPr>
         <w:spacing w:after="0" w:line="360" w:lineRule="auto"/>
         <w:contextualSpacing/>
+        <w:jc w:val="both"/>
         <w:rPr>
           <w:rFonts w:ascii="Verdana" w:hAnsi="Verdana"/>
           <w:sz w:val="20"/>
@@ -1143,19 +1145,36 @@
       <w:pPr>
         <w:spacing w:after="0" w:line="360" w:lineRule="auto"/>
         <w:contextualSpacing/>
-        <w:rPr>
-          <w:rFonts w:ascii="Verdana" w:hAnsi="Verdana"/>
-          <w:sz w:val="20"/>
-          <w:szCs w:val="20"/>
-        </w:rPr>
-      </w:pPr>
-      <w:r>
-        <w:rPr>
-          <w:rFonts w:ascii="Verdana" w:hAnsi="Verdana"/>
-          <w:sz w:val="20"/>
-          <w:szCs w:val="20"/>
-        </w:rPr>
-        <w:t xml:space="preserve">Da es sich bei der zu prüfenden Anwendung um eine Webseite handelt, wird als Testumgebung </w:t>
+        <w:jc w:val="both"/>
+        <w:rPr>
+          <w:rFonts w:ascii="Verdana" w:hAnsi="Verdana"/>
+          <w:sz w:val="20"/>
+          <w:szCs w:val="20"/>
+        </w:rPr>
+      </w:pPr>
+      <w:r>
+        <w:rPr>
+          <w:rFonts w:ascii="Verdana" w:hAnsi="Verdana"/>
+          <w:sz w:val="20"/>
+          <w:szCs w:val="20"/>
+        </w:rPr>
+        <w:t xml:space="preserve">Da es sich bei der zu prüfenden Anwendung um eine Webseite handelt, </w:t>
+      </w:r>
+      <w:r>
+        <w:rPr>
+          <w:rFonts w:ascii="Verdana" w:hAnsi="Verdana"/>
+          <w:sz w:val="20"/>
+          <w:szCs w:val="20"/>
+        </w:rPr>
+        <w:t>bietet sich</w:t>
+      </w:r>
+      <w:r>
+        <w:rPr>
+          <w:rFonts w:ascii="Verdana" w:hAnsi="Verdana"/>
+          <w:sz w:val="20"/>
+          <w:szCs w:val="20"/>
+        </w:rPr>
+        <w:t xml:space="preserve"> als Testumgebung </w:t>
       </w:r>
       <w:proofErr w:type="spellStart"/>
       <w:r>
@@ -1173,38 +1192,284 @@
           <w:sz w:val="20"/>
           <w:szCs w:val="20"/>
         </w:rPr>
-        <w:t xml:space="preserve"> verwendet. Dieses Tool wurde speziell für automatisiertes Testen von Webanwendungen entwickelt und basiert rein auf HTML und JavaScript.</w:t>
-      </w:r>
-    </w:p>
-    <w:p>
-      <w:pPr>
-        <w:spacing w:after="0" w:line="360" w:lineRule="auto"/>
-        <w:contextualSpacing/>
-        <w:rPr>
-          <w:rFonts w:ascii="Verdana" w:hAnsi="Verdana"/>
-          <w:sz w:val="20"/>
-          <w:szCs w:val="20"/>
-        </w:rPr>
-      </w:pPr>
-      <w:r>
-        <w:rPr>
-          <w:rFonts w:ascii="Verdana" w:hAnsi="Verdana"/>
-          <w:sz w:val="20"/>
-          <w:szCs w:val="20"/>
-        </w:rPr>
-        <w:t xml:space="preserve">Die zu testende Webseite </w:t>
-      </w:r>
-    </w:p>
-    <w:p>
-      <w:pPr>
-        <w:spacing w:after="0" w:line="360" w:lineRule="auto"/>
-        <w:contextualSpacing/>
-        <w:rPr>
-          <w:rFonts w:ascii="Verdana" w:hAnsi="Verdana"/>
-          <w:sz w:val="20"/>
-          <w:szCs w:val="20"/>
-        </w:rPr>
-      </w:pPr>
+        <w:t xml:space="preserve"> </w:t>
+      </w:r>
+      <w:r>
+        <w:rPr>
+          <w:rFonts w:ascii="Verdana" w:hAnsi="Verdana"/>
+          <w:sz w:val="20"/>
+          <w:szCs w:val="20"/>
+        </w:rPr>
+        <w:t>an</w:t>
+      </w:r>
+      <w:r>
+        <w:rPr>
+          <w:rFonts w:ascii="Verdana" w:hAnsi="Verdana"/>
+          <w:sz w:val="20"/>
+          <w:szCs w:val="20"/>
+        </w:rPr>
+        <w:t>. Dieses Tool wurde speziell für automatisiertes Testen von Webanwendungen entwickelt und basiert rein auf HTML und JavaScript.</w:t>
+      </w:r>
+    </w:p>
+    <w:p>
+      <w:pPr>
+        <w:spacing w:after="0" w:line="360" w:lineRule="auto"/>
+        <w:contextualSpacing/>
+        <w:jc w:val="both"/>
+        <w:rPr>
+          <w:rFonts w:ascii="Verdana" w:hAnsi="Verdana"/>
+          <w:sz w:val="20"/>
+          <w:szCs w:val="20"/>
+        </w:rPr>
+      </w:pPr>
+      <w:proofErr w:type="spellStart"/>
+      <w:r>
+        <w:rPr>
+          <w:rFonts w:ascii="Verdana" w:hAnsi="Verdana"/>
+          <w:sz w:val="20"/>
+          <w:szCs w:val="20"/>
+        </w:rPr>
+        <w:t>Selenium</w:t>
+      </w:r>
+      <w:proofErr w:type="spellEnd"/>
+      <w:r>
+        <w:rPr>
+          <w:rFonts w:ascii="Verdana" w:hAnsi="Verdana"/>
+          <w:sz w:val="20"/>
+          <w:szCs w:val="20"/>
+        </w:rPr>
+        <w:t xml:space="preserve"> lässt sich zum einen als </w:t>
+      </w:r>
+      <w:proofErr w:type="spellStart"/>
+      <w:r>
+        <w:rPr>
+          <w:rFonts w:ascii="Verdana" w:hAnsi="Verdana"/>
+          <w:sz w:val="20"/>
+          <w:szCs w:val="20"/>
+        </w:rPr>
+        <w:t>Addon</w:t>
+      </w:r>
+      <w:proofErr w:type="spellEnd"/>
+      <w:r>
+        <w:rPr>
+          <w:rFonts w:ascii="Verdana" w:hAnsi="Verdana"/>
+          <w:sz w:val="20"/>
+          <w:szCs w:val="20"/>
+        </w:rPr>
+        <w:t xml:space="preserve"> für </w:t>
+      </w:r>
+      <w:proofErr w:type="spellStart"/>
+      <w:r>
+        <w:rPr>
+          <w:rFonts w:ascii="Verdana" w:hAnsi="Verdana"/>
+          <w:sz w:val="20"/>
+          <w:szCs w:val="20"/>
+        </w:rPr>
+        <w:t>Firefox</w:t>
+      </w:r>
+      <w:proofErr w:type="spellEnd"/>
+      <w:r>
+        <w:rPr>
+          <w:rFonts w:ascii="Verdana" w:hAnsi="Verdana"/>
+          <w:sz w:val="20"/>
+          <w:szCs w:val="20"/>
+        </w:rPr>
+        <w:t xml:space="preserve"> verwenden, bei welchem ein manueller Test der Webseite aufgezeichnet und im Anschluss mehrfach automatisch vom </w:t>
+      </w:r>
+      <w:proofErr w:type="spellStart"/>
+      <w:r>
+        <w:rPr>
+          <w:rFonts w:ascii="Verdana" w:hAnsi="Verdana"/>
+          <w:sz w:val="20"/>
+          <w:szCs w:val="20"/>
+        </w:rPr>
+        <w:t>Addon</w:t>
+      </w:r>
+      <w:proofErr w:type="spellEnd"/>
+      <w:r>
+        <w:rPr>
+          <w:rFonts w:ascii="Verdana" w:hAnsi="Verdana"/>
+          <w:sz w:val="20"/>
+          <w:szCs w:val="20"/>
+        </w:rPr>
+        <w:t xml:space="preserve"> wiederholt werden kann.</w:t>
+      </w:r>
+      <w:r>
+        <w:rPr>
+          <w:rFonts w:ascii="Verdana" w:hAnsi="Verdana"/>
+          <w:sz w:val="20"/>
+          <w:szCs w:val="20"/>
+        </w:rPr>
+        <w:t xml:space="preserve"> Eine weitere Möglichkeit der Verwendung </w:t>
+      </w:r>
+      <w:proofErr w:type="spellStart"/>
+      <w:r>
+        <w:rPr>
+          <w:rFonts w:ascii="Verdana" w:hAnsi="Verdana"/>
+          <w:sz w:val="20"/>
+          <w:szCs w:val="20"/>
+        </w:rPr>
+        <w:t>Seleniums</w:t>
+      </w:r>
+      <w:proofErr w:type="spellEnd"/>
+      <w:r>
+        <w:rPr>
+          <w:rFonts w:ascii="Verdana" w:hAnsi="Verdana"/>
+          <w:sz w:val="20"/>
+          <w:szCs w:val="20"/>
+        </w:rPr>
+        <w:t xml:space="preserve"> ist die programmatische Implementierung und darauf folgende Ausführung von Tests.</w:t>
+      </w:r>
+    </w:p>
+    <w:p>
+      <w:pPr>
+        <w:spacing w:after="0" w:line="360" w:lineRule="auto"/>
+        <w:contextualSpacing/>
+        <w:jc w:val="both"/>
+        <w:rPr>
+          <w:rFonts w:ascii="Verdana" w:hAnsi="Verdana"/>
+          <w:sz w:val="20"/>
+          <w:szCs w:val="20"/>
+        </w:rPr>
+      </w:pPr>
+      <w:r>
+        <w:rPr>
+          <w:rFonts w:ascii="Verdana" w:hAnsi="Verdana"/>
+          <w:sz w:val="20"/>
+          <w:szCs w:val="20"/>
+        </w:rPr>
+        <w:t xml:space="preserve">Die in dieser Arbeit verwendete Anwendungsmöglichkeit ist die Nutzung </w:t>
+      </w:r>
+      <w:proofErr w:type="spellStart"/>
+      <w:r>
+        <w:rPr>
+          <w:rFonts w:ascii="Verdana" w:hAnsi="Verdana"/>
+          <w:sz w:val="20"/>
+          <w:szCs w:val="20"/>
+        </w:rPr>
+        <w:t>Seleniums</w:t>
+      </w:r>
+      <w:proofErr w:type="spellEnd"/>
+      <w:r>
+        <w:rPr>
+          <w:rFonts w:ascii="Verdana" w:hAnsi="Verdana"/>
+          <w:sz w:val="20"/>
+          <w:szCs w:val="20"/>
+        </w:rPr>
+        <w:t xml:space="preserve"> als Basis </w:t>
+      </w:r>
+      <w:r>
+        <w:rPr>
+          <w:rFonts w:ascii="Verdana" w:hAnsi="Verdana"/>
+          <w:sz w:val="20"/>
+          <w:szCs w:val="20"/>
+        </w:rPr>
+        <w:t>und WebD</w:t>
+      </w:r>
+      <w:r>
+        <w:rPr>
+          <w:rFonts w:ascii="Verdana" w:hAnsi="Verdana"/>
+          <w:sz w:val="20"/>
+          <w:szCs w:val="20"/>
+        </w:rPr>
+        <w:t xml:space="preserve">river für ein spezielleres Testframework. Dieses speziell auf das, auf der Webseite genutzte, JavaScript Framework </w:t>
+      </w:r>
+      <w:proofErr w:type="spellStart"/>
+      <w:r>
+        <w:rPr>
+          <w:rFonts w:ascii="Verdana" w:hAnsi="Verdana"/>
+          <w:sz w:val="20"/>
+          <w:szCs w:val="20"/>
+        </w:rPr>
+        <w:t>AngularJS</w:t>
+      </w:r>
+      <w:proofErr w:type="spellEnd"/>
+      <w:r>
+        <w:rPr>
+          <w:rFonts w:ascii="Verdana" w:hAnsi="Verdana"/>
+          <w:sz w:val="20"/>
+          <w:szCs w:val="20"/>
+        </w:rPr>
+        <w:t xml:space="preserve"> abgestimmte Tool </w:t>
+      </w:r>
+      <w:r>
+        <w:rPr>
+          <w:rFonts w:ascii="Verdana" w:hAnsi="Verdana"/>
+          <w:sz w:val="20"/>
+          <w:szCs w:val="20"/>
+        </w:rPr>
+        <w:t xml:space="preserve">heißt </w:t>
+      </w:r>
+      <w:proofErr w:type="spellStart"/>
+      <w:r>
+        <w:rPr>
+          <w:rFonts w:ascii="Verdana" w:hAnsi="Verdana"/>
+          <w:sz w:val="20"/>
+          <w:szCs w:val="20"/>
+        </w:rPr>
+        <w:t>Protractor</w:t>
+      </w:r>
+      <w:proofErr w:type="spellEnd"/>
+      <w:r>
+        <w:rPr>
+          <w:rFonts w:ascii="Verdana" w:hAnsi="Verdana"/>
+          <w:sz w:val="20"/>
+          <w:szCs w:val="20"/>
+        </w:rPr>
+        <w:t xml:space="preserve"> und bietet vielerlei Vorteile.</w:t>
+      </w:r>
+      <w:r>
+        <w:rPr>
+          <w:rFonts w:ascii="Verdana" w:hAnsi="Verdana"/>
+          <w:sz w:val="20"/>
+          <w:szCs w:val="20"/>
+        </w:rPr>
+        <w:t xml:space="preserve"> Die wohl ausschlaggebendsten Vorteile </w:t>
+      </w:r>
+      <w:proofErr w:type="spellStart"/>
+      <w:r>
+        <w:rPr>
+          <w:rFonts w:ascii="Verdana" w:hAnsi="Verdana"/>
+          <w:sz w:val="20"/>
+          <w:szCs w:val="20"/>
+        </w:rPr>
+        <w:t>Protractors</w:t>
+      </w:r>
+      <w:proofErr w:type="spellEnd"/>
+      <w:r>
+        <w:rPr>
+          <w:rFonts w:ascii="Verdana" w:hAnsi="Verdana"/>
+          <w:sz w:val="20"/>
+          <w:szCs w:val="20"/>
+        </w:rPr>
+        <w:t xml:space="preserve"> sind die unmittelbare Interaktion und Synchronisation mit der </w:t>
+      </w:r>
+      <w:proofErr w:type="spellStart"/>
+      <w:r>
+        <w:rPr>
+          <w:rFonts w:ascii="Verdana" w:hAnsi="Verdana"/>
+          <w:sz w:val="20"/>
+          <w:szCs w:val="20"/>
+        </w:rPr>
+        <w:t>AngularJS</w:t>
+      </w:r>
+      <w:proofErr w:type="spellEnd"/>
+      <w:r>
+        <w:rPr>
+          <w:rFonts w:ascii="Verdana" w:hAnsi="Verdana"/>
+          <w:sz w:val="20"/>
+          <w:szCs w:val="20"/>
+        </w:rPr>
+        <w:t xml:space="preserve"> Anwendung und die Nutzung </w:t>
+      </w:r>
+      <w:r>
+        <w:rPr>
+          <w:rFonts w:ascii="Verdana" w:hAnsi="Verdana"/>
+          <w:sz w:val="20"/>
+          <w:szCs w:val="20"/>
+        </w:rPr>
+        <w:t>weniger verschiedener Vorkenntnisse. Dies ermöglicht bereits den Frontend-Entwicklern die Implementierung einiger GUI-Tests.</w:t>
+      </w:r>
     </w:p>
     <w:p>
       <w:pPr>
@@ -1244,27 +1509,548 @@
           <w:szCs w:val="20"/>
         </w:rPr>
       </w:pPr>
-      <w:proofErr w:type="spellStart"/>
-      <w:r>
-        <w:rPr>
-          <w:rFonts w:ascii="Verdana" w:hAnsi="Verdana"/>
-          <w:sz w:val="20"/>
-          <w:szCs w:val="20"/>
-        </w:rPr>
-        <w:t>Bla</w:t>
-      </w:r>
-      <w:proofErr w:type="spellEnd"/>
-    </w:p>
-    <w:p>
-      <w:pPr>
-        <w:spacing w:after="0" w:line="360" w:lineRule="auto"/>
-        <w:contextualSpacing/>
-        <w:rPr>
-          <w:rFonts w:ascii="Verdana" w:hAnsi="Verdana"/>
-          <w:sz w:val="20"/>
-          <w:szCs w:val="20"/>
-        </w:rPr>
-      </w:pPr>
+      <w:r>
+        <w:rPr>
+          <w:rFonts w:ascii="Verdana" w:hAnsi="Verdana"/>
+          <w:sz w:val="20"/>
+          <w:szCs w:val="20"/>
+        </w:rPr>
+        <w:t xml:space="preserve">Zunächst muss ein Framework für die GUI-Tests ausgewählt werden. Zur Auswahl stehen dabei </w:t>
+      </w:r>
+      <w:proofErr w:type="spellStart"/>
+      <w:r>
+        <w:rPr>
+          <w:rFonts w:ascii="Verdana" w:hAnsi="Verdana"/>
+          <w:sz w:val="20"/>
+          <w:szCs w:val="20"/>
+        </w:rPr>
+        <w:t>Selenium</w:t>
+      </w:r>
+      <w:proofErr w:type="spellEnd"/>
+      <w:r>
+        <w:rPr>
+          <w:rFonts w:ascii="Verdana" w:hAnsi="Verdana"/>
+          <w:sz w:val="20"/>
+          <w:szCs w:val="20"/>
+        </w:rPr>
+        <w:t xml:space="preserve"> und </w:t>
+      </w:r>
+      <w:proofErr w:type="spellStart"/>
+      <w:r>
+        <w:rPr>
+          <w:rFonts w:ascii="Verdana" w:hAnsi="Verdana"/>
+          <w:sz w:val="20"/>
+          <w:szCs w:val="20"/>
+        </w:rPr>
+        <w:t>Protractor</w:t>
+      </w:r>
+      <w:proofErr w:type="spellEnd"/>
+      <w:r>
+        <w:rPr>
+          <w:rFonts w:ascii="Verdana" w:hAnsi="Verdana"/>
+          <w:sz w:val="20"/>
+          <w:szCs w:val="20"/>
+        </w:rPr>
+        <w:t xml:space="preserve">. Da auf der Webseite </w:t>
+      </w:r>
+      <w:proofErr w:type="spellStart"/>
+      <w:r>
+        <w:rPr>
+          <w:rFonts w:ascii="Verdana" w:hAnsi="Verdana"/>
+          <w:sz w:val="20"/>
+          <w:szCs w:val="20"/>
+        </w:rPr>
+        <w:t>AngularJS</w:t>
+      </w:r>
+      <w:proofErr w:type="spellEnd"/>
+      <w:r>
+        <w:rPr>
+          <w:rFonts w:ascii="Verdana" w:hAnsi="Verdana"/>
+          <w:sz w:val="20"/>
+          <w:szCs w:val="20"/>
+        </w:rPr>
+        <w:t xml:space="preserve"> verwendet wird, wird zum Testen letztendlich </w:t>
+      </w:r>
+      <w:proofErr w:type="spellStart"/>
+      <w:r>
+        <w:rPr>
+          <w:rFonts w:ascii="Verdana" w:hAnsi="Verdana"/>
+          <w:sz w:val="20"/>
+          <w:szCs w:val="20"/>
+        </w:rPr>
+        <w:t>Protractor</w:t>
+      </w:r>
+      <w:proofErr w:type="spellEnd"/>
+      <w:r>
+        <w:rPr>
+          <w:rFonts w:ascii="Verdana" w:hAnsi="Verdana"/>
+          <w:sz w:val="20"/>
+          <w:szCs w:val="20"/>
+        </w:rPr>
+        <w:t xml:space="preserve"> verwendet.</w:t>
+      </w:r>
+    </w:p>
+    <w:p>
+      <w:pPr>
+        <w:spacing w:after="0" w:line="360" w:lineRule="auto"/>
+        <w:contextualSpacing/>
+        <w:rPr>
+          <w:rFonts w:ascii="Verdana" w:hAnsi="Verdana"/>
+          <w:sz w:val="20"/>
+          <w:szCs w:val="20"/>
+        </w:rPr>
+      </w:pPr>
+      <w:r>
+        <w:rPr>
+          <w:rFonts w:ascii="Verdana" w:hAnsi="Verdana"/>
+          <w:sz w:val="20"/>
+          <w:szCs w:val="20"/>
+        </w:rPr>
+        <w:t>Nach der Einigung auf eine Testumgebung werden die Testfälle entwickelt. Dabei wird die Seite zunächst manuell untersucht und mögliche Interaktionen notiert.</w:t>
+      </w:r>
+      <w:r>
+        <w:rPr>
+          <w:rFonts w:ascii="Verdana" w:hAnsi="Verdana"/>
+          <w:sz w:val="20"/>
+          <w:szCs w:val="20"/>
+        </w:rPr>
+        <w:t xml:space="preserve"> </w:t>
+      </w:r>
+      <w:r>
+        <w:rPr>
+          <w:rFonts w:ascii="Verdana" w:hAnsi="Verdana"/>
+          <w:sz w:val="20"/>
+          <w:szCs w:val="20"/>
+        </w:rPr>
+        <w:t>Mithilfe der Notizen und einer genaueren Beobachtung während erneuter manueller Tests, werden die Diagramme zur detaillierteren Beschreibung der Testfälle entwickelt.</w:t>
+      </w:r>
+    </w:p>
+    <w:p>
+      <w:pPr>
+        <w:spacing w:after="0" w:line="360" w:lineRule="auto"/>
+        <w:contextualSpacing/>
+        <w:rPr>
+          <w:rFonts w:ascii="Verdana" w:hAnsi="Verdana"/>
+          <w:sz w:val="20"/>
+          <w:szCs w:val="20"/>
+        </w:rPr>
+      </w:pPr>
+      <w:r>
+        <w:rPr>
+          <w:rFonts w:ascii="Verdana" w:hAnsi="Verdana"/>
+          <w:sz w:val="20"/>
+          <w:szCs w:val="20"/>
+        </w:rPr>
+        <w:t>Da bereits im Projektstudium einige Testfälle überprüft wurden, sollen in dieser Arbeit hauptsächlich speziellere und negative Tests durchlaufen werden.</w:t>
+      </w:r>
+    </w:p>
+    <w:p>
+      <w:pPr>
+        <w:spacing w:after="0" w:line="360" w:lineRule="auto"/>
+        <w:contextualSpacing/>
+        <w:rPr>
+          <w:rFonts w:ascii="Verdana" w:hAnsi="Verdana"/>
+          <w:sz w:val="20"/>
+          <w:szCs w:val="20"/>
+        </w:rPr>
+      </w:pPr>
+      <w:r>
+        <w:rPr>
+          <w:rFonts w:ascii="Verdana" w:hAnsi="Verdana"/>
+          <w:sz w:val="20"/>
+          <w:szCs w:val="20"/>
+        </w:rPr>
+        <w:t xml:space="preserve">Im nächsten Schritt wird die Testumgebung eingerichtet. Dazu muss aufgrund der Nichterreichbarkeit der Webseite eine lokale Kopie der Webseite eingerichtet werden, indem </w:t>
+      </w:r>
+      <w:r>
+        <w:rPr>
+          <w:rFonts w:ascii="Verdana" w:hAnsi="Verdana"/>
+          <w:sz w:val="20"/>
+          <w:szCs w:val="20"/>
+        </w:rPr>
+        <w:t xml:space="preserve">der Quellcode aus dem </w:t>
+      </w:r>
+      <w:proofErr w:type="spellStart"/>
+      <w:r>
+        <w:rPr>
+          <w:rFonts w:ascii="Verdana" w:hAnsi="Verdana"/>
+          <w:sz w:val="20"/>
+          <w:szCs w:val="20"/>
+        </w:rPr>
+        <w:t>Git</w:t>
+      </w:r>
+      <w:proofErr w:type="spellEnd"/>
+      <w:r>
+        <w:rPr>
+          <w:rFonts w:ascii="Verdana" w:hAnsi="Verdana"/>
+          <w:sz w:val="20"/>
+          <w:szCs w:val="20"/>
+        </w:rPr>
+        <w:t xml:space="preserve"> V</w:t>
+      </w:r>
+      <w:r>
+        <w:rPr>
+          <w:rFonts w:ascii="Verdana" w:hAnsi="Verdana"/>
+          <w:sz w:val="20"/>
+          <w:szCs w:val="20"/>
+        </w:rPr>
+        <w:t xml:space="preserve">erzeichnis gezogen wird und </w:t>
+      </w:r>
+      <w:proofErr w:type="spellStart"/>
+      <w:r>
+        <w:rPr>
+          <w:rFonts w:ascii="Verdana" w:hAnsi="Verdana"/>
+          <w:sz w:val="20"/>
+          <w:szCs w:val="20"/>
+        </w:rPr>
+        <w:t>NodeJS</w:t>
+      </w:r>
+      <w:proofErr w:type="spellEnd"/>
+      <w:r>
+        <w:rPr>
+          <w:rFonts w:ascii="Verdana" w:hAnsi="Verdana"/>
+          <w:sz w:val="20"/>
+          <w:szCs w:val="20"/>
+        </w:rPr>
+        <w:t>, NPM und Bower installiert werden. Um die Webseite lokal ausführbar zu machen, muss diese nun</w:t>
+      </w:r>
+      <w:r>
+        <w:rPr>
+          <w:rFonts w:ascii="Verdana" w:hAnsi="Verdana"/>
+          <w:sz w:val="20"/>
+          <w:szCs w:val="20"/>
+        </w:rPr>
+        <w:t xml:space="preserve"> mittels des Konsolenbefehls </w:t>
+      </w:r>
+      <w:proofErr w:type="spellStart"/>
+      <w:r>
+        <w:rPr>
+          <w:rStyle w:val="SchwacheHervorhebung"/>
+        </w:rPr>
+        <w:t>grunt</w:t>
+      </w:r>
+      <w:proofErr w:type="spellEnd"/>
+      <w:r>
+        <w:rPr>
+          <w:rStyle w:val="SchwacheHervorhebung"/>
+        </w:rPr>
+        <w:t xml:space="preserve"> </w:t>
+      </w:r>
+      <w:proofErr w:type="spellStart"/>
+      <w:r>
+        <w:rPr>
+          <w:rStyle w:val="SchwacheHervorhebung"/>
+        </w:rPr>
+        <w:t>serve</w:t>
+      </w:r>
+      <w:proofErr w:type="spellEnd"/>
+      <w:r>
+        <w:rPr>
+          <w:rFonts w:ascii="Verdana" w:hAnsi="Verdana"/>
+          <w:sz w:val="20"/>
+          <w:szCs w:val="20"/>
+        </w:rPr>
+        <w:t xml:space="preserve"> durch </w:t>
+      </w:r>
+      <w:proofErr w:type="spellStart"/>
+      <w:r>
+        <w:rPr>
+          <w:rFonts w:ascii="Verdana" w:hAnsi="Verdana"/>
+          <w:sz w:val="20"/>
+          <w:szCs w:val="20"/>
+        </w:rPr>
+        <w:t>Grunt</w:t>
+      </w:r>
+      <w:proofErr w:type="spellEnd"/>
+      <w:r>
+        <w:rPr>
+          <w:rFonts w:ascii="Verdana" w:hAnsi="Verdana"/>
+          <w:sz w:val="20"/>
+          <w:szCs w:val="20"/>
+        </w:rPr>
+        <w:t xml:space="preserve"> gebaut und gestartet werden.</w:t>
+      </w:r>
+    </w:p>
+    <w:p>
+      <w:pPr>
+        <w:spacing w:after="0" w:line="360" w:lineRule="auto"/>
+        <w:contextualSpacing/>
+        <w:rPr>
+          <w:rFonts w:ascii="Verdana" w:hAnsi="Verdana"/>
+          <w:sz w:val="20"/>
+          <w:szCs w:val="20"/>
+        </w:rPr>
+      </w:pPr>
+      <w:r>
+        <w:rPr>
+          <w:rFonts w:ascii="Verdana" w:hAnsi="Verdana"/>
+          <w:sz w:val="20"/>
+          <w:szCs w:val="20"/>
+        </w:rPr>
+        <w:t xml:space="preserve">Nach Einrichtung der Webseite muss </w:t>
+      </w:r>
+      <w:proofErr w:type="spellStart"/>
+      <w:r>
+        <w:rPr>
+          <w:rFonts w:ascii="Verdana" w:hAnsi="Verdana"/>
+          <w:sz w:val="20"/>
+          <w:szCs w:val="20"/>
+        </w:rPr>
+        <w:t>Protractor</w:t>
+      </w:r>
+      <w:proofErr w:type="spellEnd"/>
+      <w:r>
+        <w:rPr>
+          <w:rFonts w:ascii="Verdana" w:hAnsi="Verdana"/>
+          <w:sz w:val="20"/>
+          <w:szCs w:val="20"/>
+        </w:rPr>
+        <w:t xml:space="preserve"> installiert und der </w:t>
+      </w:r>
+      <w:proofErr w:type="spellStart"/>
+      <w:r>
+        <w:rPr>
+          <w:rFonts w:ascii="Verdana" w:hAnsi="Verdana"/>
+          <w:sz w:val="20"/>
+          <w:szCs w:val="20"/>
+        </w:rPr>
+        <w:t>Selenium</w:t>
+      </w:r>
+      <w:proofErr w:type="spellEnd"/>
+      <w:r>
+        <w:rPr>
+          <w:rFonts w:ascii="Verdana" w:hAnsi="Verdana"/>
+          <w:sz w:val="20"/>
+          <w:szCs w:val="20"/>
+        </w:rPr>
+        <w:t xml:space="preserve"> WebDriver aktualisiert werden. Eine separate Installation </w:t>
+      </w:r>
+      <w:proofErr w:type="spellStart"/>
+      <w:r>
+        <w:rPr>
+          <w:rFonts w:ascii="Verdana" w:hAnsi="Verdana"/>
+          <w:sz w:val="20"/>
+          <w:szCs w:val="20"/>
+        </w:rPr>
+        <w:t>Seleniums</w:t>
+      </w:r>
+      <w:proofErr w:type="spellEnd"/>
+      <w:r>
+        <w:rPr>
+          <w:rFonts w:ascii="Verdana" w:hAnsi="Verdana"/>
+          <w:sz w:val="20"/>
+          <w:szCs w:val="20"/>
+        </w:rPr>
+        <w:t xml:space="preserve"> ist somit nicht notwendig.</w:t>
+      </w:r>
+    </w:p>
+    <w:p>
+      <w:pPr>
+        <w:spacing w:after="0" w:line="360" w:lineRule="auto"/>
+        <w:contextualSpacing/>
+        <w:rPr>
+          <w:rFonts w:ascii="Verdana" w:hAnsi="Verdana"/>
+          <w:sz w:val="20"/>
+          <w:szCs w:val="20"/>
+        </w:rPr>
+      </w:pPr>
+      <w:r>
+        <w:rPr>
+          <w:rFonts w:ascii="Verdana" w:hAnsi="Verdana"/>
+          <w:sz w:val="20"/>
+          <w:szCs w:val="20"/>
+        </w:rPr>
+        <w:t xml:space="preserve">Je nach Entwicklungsprogramm kann eine Unterstützung für die </w:t>
+      </w:r>
+      <w:proofErr w:type="spellStart"/>
+      <w:r>
+        <w:rPr>
+          <w:rFonts w:ascii="Verdana" w:hAnsi="Verdana"/>
+          <w:sz w:val="20"/>
+          <w:szCs w:val="20"/>
+        </w:rPr>
+        <w:t>Protractor</w:t>
+      </w:r>
+      <w:proofErr w:type="spellEnd"/>
+      <w:r>
+        <w:rPr>
+          <w:rFonts w:ascii="Verdana" w:hAnsi="Verdana"/>
+          <w:sz w:val="20"/>
+          <w:szCs w:val="20"/>
+        </w:rPr>
+        <w:t>-Entwick</w:t>
+      </w:r>
+      <w:r>
+        <w:rPr>
+          <w:rFonts w:ascii="Verdana" w:hAnsi="Verdana"/>
+          <w:sz w:val="20"/>
+          <w:szCs w:val="20"/>
+        </w:rPr>
+        <w:t xml:space="preserve">lung, wie bei </w:t>
+      </w:r>
+      <w:proofErr w:type="spellStart"/>
+      <w:r>
+        <w:rPr>
+          <w:rFonts w:ascii="Verdana" w:hAnsi="Verdana"/>
+          <w:sz w:val="20"/>
+          <w:szCs w:val="20"/>
+        </w:rPr>
+        <w:t>IntelliJ</w:t>
+      </w:r>
+      <w:proofErr w:type="spellEnd"/>
+      <w:r>
+        <w:rPr>
+          <w:rFonts w:ascii="Verdana" w:hAnsi="Verdana"/>
+          <w:sz w:val="20"/>
+          <w:szCs w:val="20"/>
+        </w:rPr>
+        <w:t xml:space="preserve"> IDEA, installiert werden, die die Entwicklung der GUI-Tests erleichtern soll.</w:t>
+      </w:r>
+    </w:p>
+    <w:p>
+      <w:pPr>
+        <w:spacing w:after="0" w:line="360" w:lineRule="auto"/>
+        <w:contextualSpacing/>
+        <w:rPr>
+          <w:rFonts w:ascii="Verdana" w:hAnsi="Verdana"/>
+          <w:sz w:val="20"/>
+          <w:szCs w:val="20"/>
+        </w:rPr>
+      </w:pPr>
+      <w:r>
+        <w:rPr>
+          <w:rFonts w:ascii="Verdana" w:hAnsi="Verdana"/>
+          <w:sz w:val="20"/>
+          <w:szCs w:val="20"/>
+        </w:rPr>
+        <w:t>Die Implementierung der Tests erfolgt auf Grundlage der zuvor erstellten Testfalldiagramme. Es werden explizit die definierten Tests umgesetzt und auf die entsprechend benötigten Objekte zugegriffen. Weitergehende Zugriffe erfolgen in dieser Arbeit nicht.</w:t>
+      </w:r>
+    </w:p>
+    <w:p>
+      <w:pPr>
+        <w:spacing w:after="0" w:line="360" w:lineRule="auto"/>
+        <w:contextualSpacing/>
+        <w:rPr>
+          <w:rFonts w:ascii="Verdana" w:hAnsi="Verdana"/>
+          <w:sz w:val="20"/>
+          <w:szCs w:val="20"/>
+        </w:rPr>
+      </w:pPr>
+      <w:r>
+        <w:rPr>
+          <w:rFonts w:ascii="Verdana" w:hAnsi="Verdana"/>
+          <w:sz w:val="20"/>
+          <w:szCs w:val="20"/>
+        </w:rPr>
+        <w:t xml:space="preserve">Um die GUI-Tests zu starten wird zunächst der </w:t>
+      </w:r>
+      <w:proofErr w:type="spellStart"/>
+      <w:r>
+        <w:rPr>
+          <w:rFonts w:ascii="Verdana" w:hAnsi="Verdana"/>
+          <w:sz w:val="20"/>
+          <w:szCs w:val="20"/>
+        </w:rPr>
+        <w:t>Selenium</w:t>
+      </w:r>
+      <w:proofErr w:type="spellEnd"/>
+      <w:r>
+        <w:rPr>
+          <w:rFonts w:ascii="Verdana" w:hAnsi="Verdana"/>
+          <w:sz w:val="20"/>
+          <w:szCs w:val="20"/>
+        </w:rPr>
+        <w:t xml:space="preserve"> WebDriver mithilfe des Konsolenbefehls </w:t>
+      </w:r>
+      <w:proofErr w:type="spellStart"/>
+      <w:r>
+        <w:rPr>
+          <w:rStyle w:val="SchwacheHervorhebung"/>
+        </w:rPr>
+        <w:t>webdriver-manager</w:t>
+      </w:r>
+      <w:proofErr w:type="spellEnd"/>
+      <w:r>
+        <w:rPr>
+          <w:rStyle w:val="SchwacheHervorhebung"/>
+        </w:rPr>
+        <w:t xml:space="preserve"> </w:t>
+      </w:r>
+      <w:proofErr w:type="spellStart"/>
+      <w:r>
+        <w:rPr>
+          <w:rStyle w:val="SchwacheHervorhebung"/>
+        </w:rPr>
+        <w:t>start</w:t>
+      </w:r>
+      <w:proofErr w:type="spellEnd"/>
+      <w:r>
+        <w:rPr>
+          <w:rFonts w:ascii="Verdana" w:hAnsi="Verdana"/>
+          <w:sz w:val="20"/>
+          <w:szCs w:val="20"/>
+        </w:rPr>
+        <w:t xml:space="preserve"> gestartet. Danach werden mit dem Befehl </w:t>
+      </w:r>
+      <w:proofErr w:type="spellStart"/>
+      <w:r>
+        <w:rPr>
+          <w:rStyle w:val="SchwacheHervorhebung"/>
+        </w:rPr>
+        <w:t>protractor</w:t>
+      </w:r>
+      <w:proofErr w:type="spellEnd"/>
+      <w:r>
+        <w:rPr>
+          <w:rStyle w:val="SchwacheHervorhebung"/>
+        </w:rPr>
+        <w:t xml:space="preserve"> conf.js</w:t>
+      </w:r>
+      <w:r>
+        <w:rPr>
+          <w:rFonts w:ascii="Verdana" w:hAnsi="Verdana"/>
+          <w:sz w:val="20"/>
+          <w:szCs w:val="20"/>
+        </w:rPr>
+        <w:t xml:space="preserve"> die Tests ausgeführt.</w:t>
+      </w:r>
+    </w:p>
+    <w:p>
+      <w:pPr>
+        <w:spacing w:after="0" w:line="360" w:lineRule="auto"/>
+        <w:contextualSpacing/>
+        <w:rPr>
+          <w:rFonts w:ascii="Verdana" w:hAnsi="Verdana"/>
+          <w:sz w:val="20"/>
+          <w:szCs w:val="20"/>
+        </w:rPr>
+      </w:pPr>
+      <w:r>
+        <w:rPr>
+          <w:rFonts w:ascii="Verdana" w:hAnsi="Verdana"/>
+          <w:sz w:val="20"/>
+          <w:szCs w:val="20"/>
+        </w:rPr>
+        <w:t xml:space="preserve">Bereits auf der Konsole gibt </w:t>
+      </w:r>
+      <w:proofErr w:type="spellStart"/>
+      <w:r>
+        <w:rPr>
+          <w:rFonts w:ascii="Verdana" w:hAnsi="Verdana"/>
+          <w:sz w:val="20"/>
+          <w:szCs w:val="20"/>
+        </w:rPr>
+        <w:t>Protractor</w:t>
+      </w:r>
+      <w:proofErr w:type="spellEnd"/>
+      <w:r>
+        <w:rPr>
+          <w:rFonts w:ascii="Verdana" w:hAnsi="Verdana"/>
+          <w:sz w:val="20"/>
+          <w:szCs w:val="20"/>
+        </w:rPr>
+        <w:t xml:space="preserve"> das Ergebnis der GUI-Tests zurück. Korrekt verlaufene Tests werden mit einem Punkt, inkorrekt verlaufene Tests mit einem F gekennzeichnet. Sollte ein Test fehlgeschlagen sein, so wird ein Hinweis auf den Fehler in der Konsole ausgegeben.</w:t>
+      </w:r>
     </w:p>
     <w:p>
       <w:pPr>
@@ -1304,16 +2090,14 @@
           <w:szCs w:val="20"/>
         </w:rPr>
       </w:pPr>
-      <w:proofErr w:type="spellStart"/>
-      <w:r>
-        <w:rPr>
-          <w:rFonts w:ascii="Verdana" w:hAnsi="Verdana"/>
-          <w:sz w:val="20"/>
-          <w:szCs w:val="20"/>
-        </w:rPr>
-        <w:t>Bla</w:t>
-      </w:r>
-      <w:proofErr w:type="spellEnd"/>
+      <w:r>
+        <w:rPr>
+          <w:rFonts w:ascii="Verdana" w:hAnsi="Verdana"/>
+          <w:sz w:val="20"/>
+          <w:szCs w:val="20"/>
+        </w:rPr>
+        <w:t>~folgt~</w:t>
+      </w:r>
     </w:p>
     <w:p>
       <w:pPr>
@@ -1364,16 +2148,52 @@
           <w:szCs w:val="20"/>
         </w:rPr>
       </w:pPr>
-      <w:proofErr w:type="spellStart"/>
-      <w:r>
-        <w:rPr>
-          <w:rFonts w:ascii="Verdana" w:hAnsi="Verdana"/>
-          <w:sz w:val="20"/>
-          <w:szCs w:val="20"/>
-        </w:rPr>
-        <w:t>Bla</w:t>
-      </w:r>
-      <w:proofErr w:type="spellEnd"/>
+      <w:r>
+        <w:rPr>
+          <w:rFonts w:ascii="Verdana" w:hAnsi="Verdana"/>
+          <w:sz w:val="20"/>
+          <w:szCs w:val="20"/>
+        </w:rPr>
+        <w:t>~folgt~</w:t>
+      </w:r>
+    </w:p>
+    <w:p>
+      <w:pPr>
+        <w:spacing w:after="0" w:line="360" w:lineRule="auto"/>
+        <w:contextualSpacing/>
+        <w:rPr>
+          <w:rFonts w:ascii="Verdana" w:hAnsi="Verdana"/>
+          <w:sz w:val="20"/>
+          <w:szCs w:val="20"/>
+        </w:rPr>
+      </w:pPr>
+      <w:r>
+        <w:rPr>
+          <w:rFonts w:ascii="Verdana" w:hAnsi="Verdana"/>
+          <w:sz w:val="20"/>
+          <w:szCs w:val="20"/>
+        </w:rPr>
+        <w:t xml:space="preserve">Bei der Implementierung der Tests wird darauf geachtet, die Objekte der jeweiligen Unterseiten der Webseite mit entsprechenden Methoden, von den Zusammenstellungen der Tests zu trennen. </w:t>
+      </w:r>
+    </w:p>
+    <w:p>
+      <w:pPr>
+        <w:spacing w:after="0" w:line="360" w:lineRule="auto"/>
+        <w:contextualSpacing/>
+        <w:rPr>
+          <w:rFonts w:ascii="Verdana" w:hAnsi="Verdana"/>
+          <w:sz w:val="20"/>
+          <w:szCs w:val="20"/>
+        </w:rPr>
+      </w:pPr>
+      <w:r>
+        <w:rPr>
+          <w:rFonts w:ascii="Verdana" w:hAnsi="Verdana"/>
+          <w:sz w:val="20"/>
+          <w:szCs w:val="20"/>
+        </w:rPr>
+        <w:t>~folgt~</w:t>
+      </w:r>
     </w:p>
     <w:p>
       <w:pPr>
@@ -1424,16 +2244,14 @@
           <w:szCs w:val="20"/>
         </w:rPr>
       </w:pPr>
-      <w:proofErr w:type="spellStart"/>
-      <w:r>
-        <w:rPr>
-          <w:rFonts w:ascii="Verdana" w:hAnsi="Verdana"/>
-          <w:sz w:val="20"/>
-          <w:szCs w:val="20"/>
-        </w:rPr>
-        <w:t>Bla</w:t>
-      </w:r>
-      <w:proofErr w:type="spellEnd"/>
+      <w:r>
+        <w:rPr>
+          <w:rFonts w:ascii="Verdana" w:hAnsi="Verdana"/>
+          <w:sz w:val="20"/>
+          <w:szCs w:val="20"/>
+        </w:rPr>
+        <w:t>~folgt~</w:t>
+      </w:r>
     </w:p>
     <w:p>
       <w:pPr>
@@ -1838,6 +2656,18 @@
       <w:u w:val="single"/>
     </w:rPr>
   </w:style>
+  <w:style w:type="character" w:styleId="SchwacheHervorhebung">
+    <w:name w:val="Subtle Emphasis"/>
+    <w:basedOn w:val="Absatz-Standardschriftart"/>
+    <w:uiPriority w:val="19"/>
+    <w:qFormat/>
+    <w:rsid w:val="008838E9"/>
+    <w:rPr>
+      <w:i/>
+      <w:iCs/>
+      <w:color w:val="808080" w:themeColor="text1" w:themeTint="7F"/>
+    </w:rPr>
+  </w:style>
 </w:styles>
 </file>
 
@@ -2129,7 +2959,7 @@
 </file>
 
 <file path=customXml/itemProps1.xml><?xml version="1.0" encoding="utf-8"?>
-<ds:datastoreItem xmlns:ds="http://schemas.openxmlformats.org/officeDocument/2006/customXml" ds:itemID="{B808F563-F7FF-424F-BF20-3E6366D611F7}">
+<ds:datastoreItem xmlns:ds="http://schemas.openxmlformats.org/officeDocument/2006/customXml" ds:itemID="{BF68E69A-988F-4B77-9265-C8C6C305A211}">
   <ds:schemaRefs>
     <ds:schemaRef ds:uri="http://schemas.openxmlformats.org/officeDocument/2006/bibliography"/>
   </ds:schemaRefs>

</xml_diff>

<commit_message>
documentation finished - missing matrikelnumber
</commit_message>
<xml_diff>
--- a/doc/Dokumentation.docx
+++ b/doc/Dokumentation.docx
@@ -523,18 +523,6 @@
         </w:rPr>
         <w:t>29.03.2016</w:t>
       </w:r>
-    </w:p>
-    <w:p>
-      <w:pPr>
-        <w:spacing w:after="0" w:line="360" w:lineRule="auto"/>
-        <w:contextualSpacing/>
-        <w:jc w:val="center"/>
-        <w:rPr>
-          <w:rFonts w:ascii="Verdana" w:hAnsi="Verdana"/>
-          <w:sz w:val="20"/>
-          <w:szCs w:val="20"/>
-        </w:rPr>
-      </w:pPr>
       <w:r>
         <w:rPr>
           <w:rFonts w:ascii="Verdana" w:hAnsi="Verdana"/>
@@ -546,6 +534,14 @@
     </w:p>
     <w:sdt>
       <w:sdtPr>
+        <w:rPr>
+          <w:rFonts w:asciiTheme="minorHAnsi" w:eastAsiaTheme="minorHAnsi" w:hAnsiTheme="minorHAnsi" w:cstheme="minorBidi"/>
+          <w:b w:val="0"/>
+          <w:bCs w:val="0"/>
+          <w:color w:val="auto"/>
+          <w:sz w:val="22"/>
+          <w:szCs w:val="22"/>
+        </w:rPr>
         <w:id w:val="25228186"/>
         <w:docPartObj>
           <w:docPartGallery w:val="Table of Contents"/>
@@ -554,12 +550,9 @@
       </w:sdtPr>
       <w:sdtEndPr>
         <w:rPr>
-          <w:rFonts w:asciiTheme="minorHAnsi" w:eastAsiaTheme="minorHAnsi" w:hAnsiTheme="minorHAnsi" w:cstheme="minorBidi"/>
-          <w:b w:val="0"/>
-          <w:bCs w:val="0"/>
-          <w:color w:val="auto"/>
-          <w:sz w:val="22"/>
-          <w:szCs w:val="22"/>
+          <w:rFonts w:ascii="Verdana" w:hAnsi="Verdana"/>
+          <w:sz w:val="20"/>
+          <w:szCs w:val="20"/>
         </w:rPr>
       </w:sdtEndPr>
       <w:sdtContent>
@@ -577,72 +570,116 @@
             <w:tabs>
               <w:tab w:val="right" w:leader="dot" w:pos="9062"/>
             </w:tabs>
+            <w:spacing w:line="360" w:lineRule="auto"/>
             <w:rPr>
+              <w:rFonts w:ascii="Verdana" w:eastAsiaTheme="minorEastAsia" w:hAnsi="Verdana"/>
               <w:noProof/>
+              <w:sz w:val="20"/>
+              <w:szCs w:val="20"/>
+              <w:lang w:eastAsia="de-DE"/>
             </w:rPr>
           </w:pPr>
           <w:r>
+            <w:rPr>
+              <w:rFonts w:ascii="Verdana" w:hAnsi="Verdana"/>
+              <w:sz w:val="20"/>
+              <w:szCs w:val="20"/>
+            </w:rPr>
             <w:fldChar w:fldCharType="begin"/>
           </w:r>
           <w:r>
+            <w:rPr>
+              <w:rFonts w:ascii="Verdana" w:hAnsi="Verdana"/>
+              <w:sz w:val="20"/>
+              <w:szCs w:val="20"/>
+            </w:rPr>
             <w:instrText xml:space="preserve"> TOC \o "1-3" \h \z \u </w:instrText>
           </w:r>
           <w:r>
+            <w:rPr>
+              <w:rFonts w:ascii="Verdana" w:hAnsi="Verdana"/>
+              <w:sz w:val="20"/>
+              <w:szCs w:val="20"/>
+            </w:rPr>
             <w:fldChar w:fldCharType="separate"/>
           </w:r>
-          <w:hyperlink w:anchor="_Toc446780594" w:history="1">
+          <w:hyperlink w:anchor="_Toc446868571" w:history="1">
             <w:r>
               <w:rPr>
                 <w:rStyle w:val="Hyperlink"/>
+                <w:rFonts w:ascii="Verdana" w:hAnsi="Verdana"/>
                 <w:noProof/>
+                <w:sz w:val="20"/>
+                <w:szCs w:val="20"/>
               </w:rPr>
               <w:t>Worum geht es?</w:t>
             </w:r>
             <w:r>
               <w:rPr>
+                <w:rFonts w:ascii="Verdana" w:hAnsi="Verdana"/>
                 <w:noProof/>
                 <w:webHidden/>
+                <w:sz w:val="20"/>
+                <w:szCs w:val="20"/>
               </w:rPr>
               <w:tab/>
             </w:r>
             <w:r>
               <w:rPr>
+                <w:rFonts w:ascii="Verdana" w:hAnsi="Verdana"/>
                 <w:noProof/>
                 <w:webHidden/>
+                <w:sz w:val="20"/>
+                <w:szCs w:val="20"/>
               </w:rPr>
               <w:fldChar w:fldCharType="begin"/>
             </w:r>
             <w:r>
               <w:rPr>
+                <w:rFonts w:ascii="Verdana" w:hAnsi="Verdana"/>
                 <w:noProof/>
                 <w:webHidden/>
+                <w:sz w:val="20"/>
+                <w:szCs w:val="20"/>
               </w:rPr>
-              <w:instrText xml:space="preserve"> PAGEREF _Toc446780594 \h </w:instrText>
+              <w:instrText xml:space="preserve"> PAGEREF _Toc446868571 \h </w:instrText>
             </w:r>
             <w:r>
               <w:rPr>
+                <w:rFonts w:ascii="Verdana" w:hAnsi="Verdana"/>
                 <w:noProof/>
                 <w:webHidden/>
+                <w:sz w:val="20"/>
+                <w:szCs w:val="20"/>
               </w:rPr>
             </w:r>
             <w:r>
               <w:rPr>
+                <w:rFonts w:ascii="Verdana" w:hAnsi="Verdana"/>
                 <w:noProof/>
                 <w:webHidden/>
+                <w:sz w:val="20"/>
+                <w:szCs w:val="20"/>
               </w:rPr>
               <w:fldChar w:fldCharType="separate"/>
             </w:r>
             <w:r>
               <w:rPr>
+                <w:rFonts w:ascii="Verdana" w:hAnsi="Verdana"/>
                 <w:noProof/>
                 <w:webHidden/>
+                <w:sz w:val="20"/>
+                <w:szCs w:val="20"/>
               </w:rPr>
-              <w:t>3</w:t>
+              <w:t>4</w:t>
             </w:r>
             <w:r>
               <w:rPr>
+                <w:rFonts w:ascii="Verdana" w:hAnsi="Verdana"/>
                 <w:noProof/>
                 <w:webHidden/>
+                <w:sz w:val="20"/>
+                <w:szCs w:val="20"/>
               </w:rPr>
               <w:fldChar w:fldCharType="end"/>
             </w:r>
@@ -654,63 +691,92 @@
             <w:tabs>
               <w:tab w:val="right" w:leader="dot" w:pos="9062"/>
             </w:tabs>
+            <w:spacing w:line="360" w:lineRule="auto"/>
             <w:rPr>
+              <w:rFonts w:ascii="Verdana" w:eastAsiaTheme="minorEastAsia" w:hAnsi="Verdana"/>
               <w:noProof/>
+              <w:sz w:val="20"/>
+              <w:szCs w:val="20"/>
+              <w:lang w:eastAsia="de-DE"/>
             </w:rPr>
           </w:pPr>
-          <w:hyperlink w:anchor="_Toc446780595" w:history="1">
+          <w:hyperlink w:anchor="_Toc446868572" w:history="1">
             <w:r>
               <w:rPr>
                 <w:rStyle w:val="Hyperlink"/>
+                <w:rFonts w:ascii="Verdana" w:hAnsi="Verdana"/>
                 <w:noProof/>
+                <w:sz w:val="20"/>
+                <w:szCs w:val="20"/>
               </w:rPr>
               <w:t>Warum Protractor?</w:t>
             </w:r>
             <w:r>
               <w:rPr>
+                <w:rFonts w:ascii="Verdana" w:hAnsi="Verdana"/>
                 <w:noProof/>
                 <w:webHidden/>
+                <w:sz w:val="20"/>
+                <w:szCs w:val="20"/>
               </w:rPr>
               <w:tab/>
             </w:r>
             <w:r>
               <w:rPr>
+                <w:rFonts w:ascii="Verdana" w:hAnsi="Verdana"/>
                 <w:noProof/>
                 <w:webHidden/>
+                <w:sz w:val="20"/>
+                <w:szCs w:val="20"/>
               </w:rPr>
               <w:fldChar w:fldCharType="begin"/>
             </w:r>
             <w:r>
               <w:rPr>
+                <w:rFonts w:ascii="Verdana" w:hAnsi="Verdana"/>
                 <w:noProof/>
                 <w:webHidden/>
+                <w:sz w:val="20"/>
+                <w:szCs w:val="20"/>
               </w:rPr>
-              <w:instrText xml:space="preserve"> PAGEREF _Toc446780595 \h </w:instrText>
+              <w:instrText xml:space="preserve"> PAGEREF _Toc446868572 \h </w:instrText>
             </w:r>
             <w:r>
               <w:rPr>
+                <w:rFonts w:ascii="Verdana" w:hAnsi="Verdana"/>
                 <w:noProof/>
                 <w:webHidden/>
+                <w:sz w:val="20"/>
+                <w:szCs w:val="20"/>
               </w:rPr>
             </w:r>
             <w:r>
               <w:rPr>
+                <w:rFonts w:ascii="Verdana" w:hAnsi="Verdana"/>
                 <w:noProof/>
                 <w:webHidden/>
+                <w:sz w:val="20"/>
+                <w:szCs w:val="20"/>
               </w:rPr>
               <w:fldChar w:fldCharType="separate"/>
             </w:r>
             <w:r>
               <w:rPr>
+                <w:rFonts w:ascii="Verdana" w:hAnsi="Verdana"/>
                 <w:noProof/>
                 <w:webHidden/>
+                <w:sz w:val="20"/>
+                <w:szCs w:val="20"/>
               </w:rPr>
-              <w:t>4</w:t>
+              <w:t>5</w:t>
             </w:r>
             <w:r>
               <w:rPr>
+                <w:rFonts w:ascii="Verdana" w:hAnsi="Verdana"/>
                 <w:noProof/>
                 <w:webHidden/>
+                <w:sz w:val="20"/>
+                <w:szCs w:val="20"/>
               </w:rPr>
               <w:fldChar w:fldCharType="end"/>
             </w:r>
@@ -722,63 +788,92 @@
             <w:tabs>
               <w:tab w:val="right" w:leader="dot" w:pos="9062"/>
             </w:tabs>
+            <w:spacing w:line="360" w:lineRule="auto"/>
             <w:rPr>
+              <w:rFonts w:ascii="Verdana" w:eastAsiaTheme="minorEastAsia" w:hAnsi="Verdana"/>
               <w:noProof/>
+              <w:sz w:val="20"/>
+              <w:szCs w:val="20"/>
+              <w:lang w:eastAsia="de-DE"/>
             </w:rPr>
           </w:pPr>
-          <w:hyperlink w:anchor="_Toc446780596" w:history="1">
+          <w:hyperlink w:anchor="_Toc446868573" w:history="1">
             <w:r>
               <w:rPr>
                 <w:rStyle w:val="Hyperlink"/>
+                <w:rFonts w:ascii="Verdana" w:hAnsi="Verdana"/>
                 <w:noProof/>
+                <w:sz w:val="20"/>
+                <w:szCs w:val="20"/>
               </w:rPr>
               <w:t>Wie wird vorgegangen?</w:t>
             </w:r>
             <w:r>
               <w:rPr>
+                <w:rFonts w:ascii="Verdana" w:hAnsi="Verdana"/>
                 <w:noProof/>
                 <w:webHidden/>
+                <w:sz w:val="20"/>
+                <w:szCs w:val="20"/>
               </w:rPr>
               <w:tab/>
             </w:r>
             <w:r>
               <w:rPr>
+                <w:rFonts w:ascii="Verdana" w:hAnsi="Verdana"/>
                 <w:noProof/>
                 <w:webHidden/>
+                <w:sz w:val="20"/>
+                <w:szCs w:val="20"/>
               </w:rPr>
               <w:fldChar w:fldCharType="begin"/>
             </w:r>
             <w:r>
               <w:rPr>
+                <w:rFonts w:ascii="Verdana" w:hAnsi="Verdana"/>
                 <w:noProof/>
                 <w:webHidden/>
+                <w:sz w:val="20"/>
+                <w:szCs w:val="20"/>
               </w:rPr>
-              <w:instrText xml:space="preserve"> PAGEREF _Toc446780596 \h </w:instrText>
+              <w:instrText xml:space="preserve"> PAGEREF _Toc446868573 \h </w:instrText>
             </w:r>
             <w:r>
               <w:rPr>
+                <w:rFonts w:ascii="Verdana" w:hAnsi="Verdana"/>
                 <w:noProof/>
                 <w:webHidden/>
+                <w:sz w:val="20"/>
+                <w:szCs w:val="20"/>
               </w:rPr>
             </w:r>
             <w:r>
               <w:rPr>
+                <w:rFonts w:ascii="Verdana" w:hAnsi="Verdana"/>
                 <w:noProof/>
                 <w:webHidden/>
+                <w:sz w:val="20"/>
+                <w:szCs w:val="20"/>
               </w:rPr>
               <w:fldChar w:fldCharType="separate"/>
             </w:r>
             <w:r>
               <w:rPr>
+                <w:rFonts w:ascii="Verdana" w:hAnsi="Verdana"/>
                 <w:noProof/>
                 <w:webHidden/>
+                <w:sz w:val="20"/>
+                <w:szCs w:val="20"/>
               </w:rPr>
-              <w:t>5</w:t>
+              <w:t>6</w:t>
             </w:r>
             <w:r>
               <w:rPr>
+                <w:rFonts w:ascii="Verdana" w:hAnsi="Verdana"/>
                 <w:noProof/>
                 <w:webHidden/>
+                <w:sz w:val="20"/>
+                <w:szCs w:val="20"/>
               </w:rPr>
               <w:fldChar w:fldCharType="end"/>
             </w:r>
@@ -790,63 +885,92 @@
             <w:tabs>
               <w:tab w:val="right" w:leader="dot" w:pos="9062"/>
             </w:tabs>
+            <w:spacing w:line="360" w:lineRule="auto"/>
             <w:rPr>
+              <w:rFonts w:ascii="Verdana" w:eastAsiaTheme="minorEastAsia" w:hAnsi="Verdana"/>
               <w:noProof/>
+              <w:sz w:val="20"/>
+              <w:szCs w:val="20"/>
+              <w:lang w:eastAsia="de-DE"/>
             </w:rPr>
           </w:pPr>
-          <w:hyperlink w:anchor="_Toc446780597" w:history="1">
+          <w:hyperlink w:anchor="_Toc446868574" w:history="1">
             <w:r>
               <w:rPr>
                 <w:rStyle w:val="Hyperlink"/>
+                <w:rFonts w:ascii="Verdana" w:hAnsi="Verdana"/>
                 <w:noProof/>
+                <w:sz w:val="20"/>
+                <w:szCs w:val="20"/>
               </w:rPr>
               <w:t>Welche Testfälle sollen abgedeckt werden?</w:t>
             </w:r>
             <w:r>
               <w:rPr>
+                <w:rFonts w:ascii="Verdana" w:hAnsi="Verdana"/>
                 <w:noProof/>
                 <w:webHidden/>
+                <w:sz w:val="20"/>
+                <w:szCs w:val="20"/>
               </w:rPr>
               <w:tab/>
             </w:r>
             <w:r>
               <w:rPr>
+                <w:rFonts w:ascii="Verdana" w:hAnsi="Verdana"/>
                 <w:noProof/>
                 <w:webHidden/>
+                <w:sz w:val="20"/>
+                <w:szCs w:val="20"/>
               </w:rPr>
               <w:fldChar w:fldCharType="begin"/>
             </w:r>
             <w:r>
               <w:rPr>
+                <w:rFonts w:ascii="Verdana" w:hAnsi="Verdana"/>
                 <w:noProof/>
                 <w:webHidden/>
+                <w:sz w:val="20"/>
+                <w:szCs w:val="20"/>
               </w:rPr>
-              <w:instrText xml:space="preserve"> PAGEREF _Toc446780597 \h </w:instrText>
+              <w:instrText xml:space="preserve"> PAGEREF _Toc446868574 \h </w:instrText>
             </w:r>
             <w:r>
               <w:rPr>
+                <w:rFonts w:ascii="Verdana" w:hAnsi="Verdana"/>
                 <w:noProof/>
                 <w:webHidden/>
+                <w:sz w:val="20"/>
+                <w:szCs w:val="20"/>
               </w:rPr>
             </w:r>
             <w:r>
               <w:rPr>
+                <w:rFonts w:ascii="Verdana" w:hAnsi="Verdana"/>
                 <w:noProof/>
                 <w:webHidden/>
+                <w:sz w:val="20"/>
+                <w:szCs w:val="20"/>
               </w:rPr>
               <w:fldChar w:fldCharType="separate"/>
             </w:r>
             <w:r>
               <w:rPr>
+                <w:rFonts w:ascii="Verdana" w:hAnsi="Verdana"/>
                 <w:noProof/>
                 <w:webHidden/>
+                <w:sz w:val="20"/>
+                <w:szCs w:val="20"/>
               </w:rPr>
-              <w:t>6</w:t>
+              <w:t>7</w:t>
             </w:r>
             <w:r>
               <w:rPr>
+                <w:rFonts w:ascii="Verdana" w:hAnsi="Verdana"/>
                 <w:noProof/>
                 <w:webHidden/>
+                <w:sz w:val="20"/>
+                <w:szCs w:val="20"/>
               </w:rPr>
               <w:fldChar w:fldCharType="end"/>
             </w:r>
@@ -858,63 +982,92 @@
             <w:tabs>
               <w:tab w:val="right" w:leader="dot" w:pos="9062"/>
             </w:tabs>
+            <w:spacing w:line="360" w:lineRule="auto"/>
             <w:rPr>
+              <w:rFonts w:ascii="Verdana" w:eastAsiaTheme="minorEastAsia" w:hAnsi="Verdana"/>
               <w:noProof/>
+              <w:sz w:val="20"/>
+              <w:szCs w:val="20"/>
+              <w:lang w:eastAsia="de-DE"/>
             </w:rPr>
           </w:pPr>
-          <w:hyperlink w:anchor="_Toc446780598" w:history="1">
+          <w:hyperlink w:anchor="_Toc446868575" w:history="1">
             <w:r>
               <w:rPr>
                 <w:rStyle w:val="Hyperlink"/>
+                <w:rFonts w:ascii="Verdana" w:hAnsi="Verdana"/>
                 <w:noProof/>
+                <w:sz w:val="20"/>
+                <w:szCs w:val="20"/>
               </w:rPr>
               <w:t>Wie wird implementiert?</w:t>
             </w:r>
             <w:r>
               <w:rPr>
+                <w:rFonts w:ascii="Verdana" w:hAnsi="Verdana"/>
                 <w:noProof/>
                 <w:webHidden/>
+                <w:sz w:val="20"/>
+                <w:szCs w:val="20"/>
               </w:rPr>
               <w:tab/>
             </w:r>
             <w:r>
               <w:rPr>
+                <w:rFonts w:ascii="Verdana" w:hAnsi="Verdana"/>
                 <w:noProof/>
                 <w:webHidden/>
+                <w:sz w:val="20"/>
+                <w:szCs w:val="20"/>
               </w:rPr>
               <w:fldChar w:fldCharType="begin"/>
             </w:r>
             <w:r>
               <w:rPr>
+                <w:rFonts w:ascii="Verdana" w:hAnsi="Verdana"/>
                 <w:noProof/>
                 <w:webHidden/>
+                <w:sz w:val="20"/>
+                <w:szCs w:val="20"/>
               </w:rPr>
-              <w:instrText xml:space="preserve"> PAGEREF _Toc446780598 \h </w:instrText>
+              <w:instrText xml:space="preserve"> PAGEREF _Toc446868575 \h </w:instrText>
             </w:r>
             <w:r>
               <w:rPr>
+                <w:rFonts w:ascii="Verdana" w:hAnsi="Verdana"/>
                 <w:noProof/>
                 <w:webHidden/>
+                <w:sz w:val="20"/>
+                <w:szCs w:val="20"/>
               </w:rPr>
             </w:r>
             <w:r>
               <w:rPr>
+                <w:rFonts w:ascii="Verdana" w:hAnsi="Verdana"/>
                 <w:noProof/>
                 <w:webHidden/>
+                <w:sz w:val="20"/>
+                <w:szCs w:val="20"/>
               </w:rPr>
               <w:fldChar w:fldCharType="separate"/>
             </w:r>
             <w:r>
               <w:rPr>
+                <w:rFonts w:ascii="Verdana" w:hAnsi="Verdana"/>
                 <w:noProof/>
                 <w:webHidden/>
+                <w:sz w:val="20"/>
+                <w:szCs w:val="20"/>
               </w:rPr>
-              <w:t>7</w:t>
+              <w:t>16</w:t>
             </w:r>
             <w:r>
               <w:rPr>
+                <w:rFonts w:ascii="Verdana" w:hAnsi="Verdana"/>
                 <w:noProof/>
                 <w:webHidden/>
+                <w:sz w:val="20"/>
+                <w:szCs w:val="20"/>
               </w:rPr>
               <w:fldChar w:fldCharType="end"/>
             </w:r>
@@ -926,70 +1079,209 @@
             <w:tabs>
               <w:tab w:val="right" w:leader="dot" w:pos="9062"/>
             </w:tabs>
+            <w:spacing w:line="360" w:lineRule="auto"/>
             <w:rPr>
+              <w:rFonts w:ascii="Verdana" w:eastAsiaTheme="minorEastAsia" w:hAnsi="Verdana"/>
               <w:noProof/>
+              <w:sz w:val="20"/>
+              <w:szCs w:val="20"/>
+              <w:lang w:eastAsia="de-DE"/>
             </w:rPr>
           </w:pPr>
-          <w:hyperlink w:anchor="_Toc446780599" w:history="1">
+          <w:hyperlink w:anchor="_Toc446868576" w:history="1">
             <w:r>
               <w:rPr>
                 <w:rStyle w:val="Hyperlink"/>
+                <w:rFonts w:ascii="Verdana" w:hAnsi="Verdana"/>
                 <w:noProof/>
+                <w:sz w:val="20"/>
+                <w:szCs w:val="20"/>
               </w:rPr>
               <w:t>Was waren die Problematiken?</w:t>
             </w:r>
             <w:r>
               <w:rPr>
+                <w:rFonts w:ascii="Verdana" w:hAnsi="Verdana"/>
                 <w:noProof/>
                 <w:webHidden/>
+                <w:sz w:val="20"/>
+                <w:szCs w:val="20"/>
               </w:rPr>
               <w:tab/>
             </w:r>
             <w:r>
               <w:rPr>
+                <w:rFonts w:ascii="Verdana" w:hAnsi="Verdana"/>
                 <w:noProof/>
                 <w:webHidden/>
+                <w:sz w:val="20"/>
+                <w:szCs w:val="20"/>
               </w:rPr>
               <w:fldChar w:fldCharType="begin"/>
             </w:r>
             <w:r>
               <w:rPr>
+                <w:rFonts w:ascii="Verdana" w:hAnsi="Verdana"/>
                 <w:noProof/>
                 <w:webHidden/>
+                <w:sz w:val="20"/>
+                <w:szCs w:val="20"/>
               </w:rPr>
-              <w:instrText xml:space="preserve"> PAGEREF _Toc446780599 \h </w:instrText>
+              <w:instrText xml:space="preserve"> PAGEREF _Toc446868576 \h </w:instrText>
             </w:r>
             <w:r>
               <w:rPr>
+                <w:rFonts w:ascii="Verdana" w:hAnsi="Verdana"/>
                 <w:noProof/>
                 <w:webHidden/>
+                <w:sz w:val="20"/>
+                <w:szCs w:val="20"/>
               </w:rPr>
             </w:r>
             <w:r>
               <w:rPr>
+                <w:rFonts w:ascii="Verdana" w:hAnsi="Verdana"/>
                 <w:noProof/>
                 <w:webHidden/>
+                <w:sz w:val="20"/>
+                <w:szCs w:val="20"/>
               </w:rPr>
               <w:fldChar w:fldCharType="separate"/>
             </w:r>
             <w:r>
               <w:rPr>
+                <w:rFonts w:ascii="Verdana" w:hAnsi="Verdana"/>
                 <w:noProof/>
                 <w:webHidden/>
+                <w:sz w:val="20"/>
+                <w:szCs w:val="20"/>
               </w:rPr>
-              <w:t>8</w:t>
+              <w:t>17</w:t>
             </w:r>
             <w:r>
               <w:rPr>
+                <w:rFonts w:ascii="Verdana" w:hAnsi="Verdana"/>
                 <w:noProof/>
                 <w:webHidden/>
+                <w:sz w:val="20"/>
+                <w:szCs w:val="20"/>
               </w:rPr>
               <w:fldChar w:fldCharType="end"/>
             </w:r>
           </w:hyperlink>
         </w:p>
         <w:p>
+          <w:pPr>
+            <w:pStyle w:val="Verzeichnis1"/>
+            <w:tabs>
+              <w:tab w:val="right" w:leader="dot" w:pos="9062"/>
+            </w:tabs>
+            <w:spacing w:line="360" w:lineRule="auto"/>
+            <w:rPr>
+              <w:rFonts w:ascii="Verdana" w:eastAsiaTheme="minorEastAsia" w:hAnsi="Verdana"/>
+              <w:noProof/>
+              <w:sz w:val="20"/>
+              <w:szCs w:val="20"/>
+              <w:lang w:eastAsia="de-DE"/>
+            </w:rPr>
+          </w:pPr>
+          <w:hyperlink w:anchor="_Toc446868577" w:history="1">
+            <w:r>
+              <w:rPr>
+                <w:rStyle w:val="Hyperlink"/>
+                <w:rFonts w:ascii="Verdana" w:hAnsi="Verdana"/>
+                <w:noProof/>
+                <w:sz w:val="20"/>
+                <w:szCs w:val="20"/>
+              </w:rPr>
+              <w:t>Fazit</w:t>
+            </w:r>
+            <w:r>
+              <w:rPr>
+                <w:rFonts w:ascii="Verdana" w:hAnsi="Verdana"/>
+                <w:noProof/>
+                <w:webHidden/>
+                <w:sz w:val="20"/>
+                <w:szCs w:val="20"/>
+              </w:rPr>
+              <w:tab/>
+            </w:r>
+            <w:r>
+              <w:rPr>
+                <w:rFonts w:ascii="Verdana" w:hAnsi="Verdana"/>
+                <w:noProof/>
+                <w:webHidden/>
+                <w:sz w:val="20"/>
+                <w:szCs w:val="20"/>
+              </w:rPr>
+              <w:fldChar w:fldCharType="begin"/>
+            </w:r>
+            <w:r>
+              <w:rPr>
+                <w:rFonts w:ascii="Verdana" w:hAnsi="Verdana"/>
+                <w:noProof/>
+                <w:webHidden/>
+                <w:sz w:val="20"/>
+                <w:szCs w:val="20"/>
+              </w:rPr>
+              <w:instrText xml:space="preserve"> PAGEREF _Toc446868577 \h </w:instrText>
+            </w:r>
+            <w:r>
+              <w:rPr>
+                <w:rFonts w:ascii="Verdana" w:hAnsi="Verdana"/>
+                <w:noProof/>
+                <w:webHidden/>
+                <w:sz w:val="20"/>
+                <w:szCs w:val="20"/>
+              </w:rPr>
+            </w:r>
+            <w:r>
+              <w:rPr>
+                <w:rFonts w:ascii="Verdana" w:hAnsi="Verdana"/>
+                <w:noProof/>
+                <w:webHidden/>
+                <w:sz w:val="20"/>
+                <w:szCs w:val="20"/>
+              </w:rPr>
+              <w:fldChar w:fldCharType="separate"/>
+            </w:r>
+            <w:r>
+              <w:rPr>
+                <w:rFonts w:ascii="Verdana" w:hAnsi="Verdana"/>
+                <w:noProof/>
+                <w:webHidden/>
+                <w:sz w:val="20"/>
+                <w:szCs w:val="20"/>
+              </w:rPr>
+              <w:t>18</w:t>
+            </w:r>
+            <w:r>
+              <w:rPr>
+                <w:rFonts w:ascii="Verdana" w:hAnsi="Verdana"/>
+                <w:noProof/>
+                <w:webHidden/>
+                <w:sz w:val="20"/>
+                <w:szCs w:val="20"/>
+              </w:rPr>
+              <w:fldChar w:fldCharType="end"/>
+            </w:r>
+          </w:hyperlink>
+        </w:p>
+        <w:p>
+          <w:pPr>
+            <w:spacing w:line="360" w:lineRule="auto"/>
+            <w:rPr>
+              <w:rFonts w:ascii="Verdana" w:hAnsi="Verdana"/>
+              <w:sz w:val="20"/>
+              <w:szCs w:val="20"/>
+            </w:rPr>
+          </w:pPr>
           <w:r>
+            <w:rPr>
+              <w:rFonts w:ascii="Verdana" w:hAnsi="Verdana"/>
+              <w:sz w:val="20"/>
+              <w:szCs w:val="20"/>
+            </w:rPr>
             <w:fldChar w:fldCharType="end"/>
           </w:r>
         </w:p>
@@ -1005,20 +1297,1087 @@
           <w:szCs w:val="20"/>
         </w:rPr>
       </w:pPr>
-      <w:r>
-        <w:rPr>
-          <w:rFonts w:ascii="Verdana" w:hAnsi="Verdana"/>
-          <w:sz w:val="20"/>
-          <w:szCs w:val="20"/>
-        </w:rPr>
+    </w:p>
+    <w:p>
+      <w:r>
         <w:br w:type="page"/>
       </w:r>
     </w:p>
     <w:p>
       <w:pPr>
+        <w:pStyle w:val="Abbildungsverzeichnis"/>
+        <w:tabs>
+          <w:tab w:val="right" w:leader="dot" w:pos="9062"/>
+        </w:tabs>
+        <w:rPr>
+          <w:rFonts w:asciiTheme="majorHAnsi" w:eastAsiaTheme="majorEastAsia" w:hAnsiTheme="majorHAnsi" w:cstheme="majorBidi"/>
+          <w:b/>
+          <w:bCs/>
+          <w:color w:val="365F91" w:themeColor="accent1" w:themeShade="BF"/>
+          <w:sz w:val="28"/>
+          <w:szCs w:val="28"/>
+        </w:rPr>
+      </w:pPr>
+      <w:r>
+        <w:rPr>
+          <w:rFonts w:asciiTheme="majorHAnsi" w:eastAsiaTheme="majorEastAsia" w:hAnsiTheme="majorHAnsi" w:cstheme="majorBidi"/>
+          <w:b/>
+          <w:bCs/>
+          <w:color w:val="365F91" w:themeColor="accent1" w:themeShade="BF"/>
+          <w:sz w:val="28"/>
+          <w:szCs w:val="28"/>
+        </w:rPr>
+        <w:lastRenderedPageBreak/>
+        <w:t>Abbildungsverzeichnis</w:t>
+      </w:r>
+    </w:p>
+    <w:p>
+      <w:pPr>
+        <w:pStyle w:val="Abbildungsverzeichnis"/>
+        <w:tabs>
+          <w:tab w:val="right" w:leader="dot" w:pos="9062"/>
+        </w:tabs>
+        <w:spacing w:line="360" w:lineRule="auto"/>
+        <w:rPr>
+          <w:rFonts w:ascii="Verdana" w:eastAsiaTheme="minorEastAsia" w:hAnsi="Verdana"/>
+          <w:noProof/>
+          <w:sz w:val="20"/>
+          <w:szCs w:val="20"/>
+          <w:lang w:eastAsia="de-DE"/>
+        </w:rPr>
+      </w:pPr>
+      <w:r>
+        <w:rPr>
+          <w:rFonts w:ascii="Verdana" w:eastAsiaTheme="majorEastAsia" w:hAnsi="Verdana" w:cstheme="majorBidi"/>
+          <w:b/>
+          <w:bCs/>
+          <w:color w:val="365F91" w:themeColor="accent1" w:themeShade="BF"/>
+          <w:sz w:val="20"/>
+          <w:szCs w:val="20"/>
+        </w:rPr>
+        <w:fldChar w:fldCharType="begin"/>
+      </w:r>
+      <w:r>
+        <w:rPr>
+          <w:rFonts w:ascii="Verdana" w:eastAsiaTheme="majorEastAsia" w:hAnsi="Verdana" w:cstheme="majorBidi"/>
+          <w:b/>
+          <w:bCs/>
+          <w:color w:val="365F91" w:themeColor="accent1" w:themeShade="BF"/>
+          <w:sz w:val="20"/>
+          <w:szCs w:val="20"/>
+        </w:rPr>
+        <w:instrText xml:space="preserve"> TOC \h \z \c "Abbildung" </w:instrText>
+      </w:r>
+      <w:r>
+        <w:rPr>
+          <w:rFonts w:ascii="Verdana" w:eastAsiaTheme="majorEastAsia" w:hAnsi="Verdana" w:cstheme="majorBidi"/>
+          <w:b/>
+          <w:bCs/>
+          <w:color w:val="365F91" w:themeColor="accent1" w:themeShade="BF"/>
+          <w:sz w:val="20"/>
+          <w:szCs w:val="20"/>
+        </w:rPr>
+        <w:fldChar w:fldCharType="separate"/>
+      </w:r>
+      <w:hyperlink w:anchor="_Toc446868578" w:history="1">
+        <w:r>
+          <w:rPr>
+            <w:rStyle w:val="Hyperlink"/>
+            <w:rFonts w:ascii="Verdana" w:hAnsi="Verdana"/>
+            <w:noProof/>
+            <w:sz w:val="20"/>
+            <w:szCs w:val="20"/>
+          </w:rPr>
+          <w:t>Abbildung 1: Testfall 1 - Login mit fehlerhaften Daten</w:t>
+        </w:r>
+        <w:r>
+          <w:rPr>
+            <w:rFonts w:ascii="Verdana" w:hAnsi="Verdana"/>
+            <w:noProof/>
+            <w:webHidden/>
+            <w:sz w:val="20"/>
+            <w:szCs w:val="20"/>
+          </w:rPr>
+          <w:tab/>
+        </w:r>
+        <w:r>
+          <w:rPr>
+            <w:rFonts w:ascii="Verdana" w:hAnsi="Verdana"/>
+            <w:noProof/>
+            <w:webHidden/>
+            <w:sz w:val="20"/>
+            <w:szCs w:val="20"/>
+          </w:rPr>
+          <w:fldChar w:fldCharType="begin"/>
+        </w:r>
+        <w:r>
+          <w:rPr>
+            <w:rFonts w:ascii="Verdana" w:hAnsi="Verdana"/>
+            <w:noProof/>
+            <w:webHidden/>
+            <w:sz w:val="20"/>
+            <w:szCs w:val="20"/>
+          </w:rPr>
+          <w:instrText xml:space="preserve"> PAGEREF _Toc446868578 \h </w:instrText>
+        </w:r>
+        <w:r>
+          <w:rPr>
+            <w:rFonts w:ascii="Verdana" w:hAnsi="Verdana"/>
+            <w:noProof/>
+            <w:webHidden/>
+            <w:sz w:val="20"/>
+            <w:szCs w:val="20"/>
+          </w:rPr>
+        </w:r>
+        <w:r>
+          <w:rPr>
+            <w:rFonts w:ascii="Verdana" w:hAnsi="Verdana"/>
+            <w:noProof/>
+            <w:webHidden/>
+            <w:sz w:val="20"/>
+            <w:szCs w:val="20"/>
+          </w:rPr>
+          <w:fldChar w:fldCharType="separate"/>
+        </w:r>
+        <w:r>
+          <w:rPr>
+            <w:rFonts w:ascii="Verdana" w:hAnsi="Verdana"/>
+            <w:noProof/>
+            <w:webHidden/>
+            <w:sz w:val="20"/>
+            <w:szCs w:val="20"/>
+          </w:rPr>
+          <w:t>7</w:t>
+        </w:r>
+        <w:r>
+          <w:rPr>
+            <w:rFonts w:ascii="Verdana" w:hAnsi="Verdana"/>
+            <w:noProof/>
+            <w:webHidden/>
+            <w:sz w:val="20"/>
+            <w:szCs w:val="20"/>
+          </w:rPr>
+          <w:fldChar w:fldCharType="end"/>
+        </w:r>
+      </w:hyperlink>
+    </w:p>
+    <w:p>
+      <w:pPr>
+        <w:pStyle w:val="Abbildungsverzeichnis"/>
+        <w:tabs>
+          <w:tab w:val="right" w:leader="dot" w:pos="9062"/>
+        </w:tabs>
+        <w:spacing w:line="360" w:lineRule="auto"/>
+        <w:rPr>
+          <w:rFonts w:ascii="Verdana" w:eastAsiaTheme="minorEastAsia" w:hAnsi="Verdana"/>
+          <w:noProof/>
+          <w:sz w:val="20"/>
+          <w:szCs w:val="20"/>
+          <w:lang w:eastAsia="de-DE"/>
+        </w:rPr>
+      </w:pPr>
+      <w:hyperlink w:anchor="_Toc446868579" w:history="1">
+        <w:r>
+          <w:rPr>
+            <w:rStyle w:val="Hyperlink"/>
+            <w:rFonts w:ascii="Verdana" w:hAnsi="Verdana"/>
+            <w:noProof/>
+            <w:sz w:val="20"/>
+            <w:szCs w:val="20"/>
+          </w:rPr>
+          <w:t>Abbildung 2: Testfälle 2, 4 - Login ohne Email bzw. Passwort</w:t>
+        </w:r>
+        <w:r>
+          <w:rPr>
+            <w:rFonts w:ascii="Verdana" w:hAnsi="Verdana"/>
+            <w:noProof/>
+            <w:webHidden/>
+            <w:sz w:val="20"/>
+            <w:szCs w:val="20"/>
+          </w:rPr>
+          <w:tab/>
+        </w:r>
+        <w:r>
+          <w:rPr>
+            <w:rFonts w:ascii="Verdana" w:hAnsi="Verdana"/>
+            <w:noProof/>
+            <w:webHidden/>
+            <w:sz w:val="20"/>
+            <w:szCs w:val="20"/>
+          </w:rPr>
+          <w:fldChar w:fldCharType="begin"/>
+        </w:r>
+        <w:r>
+          <w:rPr>
+            <w:rFonts w:ascii="Verdana" w:hAnsi="Verdana"/>
+            <w:noProof/>
+            <w:webHidden/>
+            <w:sz w:val="20"/>
+            <w:szCs w:val="20"/>
+          </w:rPr>
+          <w:instrText xml:space="preserve"> PAGEREF _Toc446868579 \h </w:instrText>
+        </w:r>
+        <w:r>
+          <w:rPr>
+            <w:rFonts w:ascii="Verdana" w:hAnsi="Verdana"/>
+            <w:noProof/>
+            <w:webHidden/>
+            <w:sz w:val="20"/>
+            <w:szCs w:val="20"/>
+          </w:rPr>
+        </w:r>
+        <w:r>
+          <w:rPr>
+            <w:rFonts w:ascii="Verdana" w:hAnsi="Verdana"/>
+            <w:noProof/>
+            <w:webHidden/>
+            <w:sz w:val="20"/>
+            <w:szCs w:val="20"/>
+          </w:rPr>
+          <w:fldChar w:fldCharType="separate"/>
+        </w:r>
+        <w:r>
+          <w:rPr>
+            <w:rFonts w:ascii="Verdana" w:hAnsi="Verdana"/>
+            <w:noProof/>
+            <w:webHidden/>
+            <w:sz w:val="20"/>
+            <w:szCs w:val="20"/>
+          </w:rPr>
+          <w:t>8</w:t>
+        </w:r>
+        <w:r>
+          <w:rPr>
+            <w:rFonts w:ascii="Verdana" w:hAnsi="Verdana"/>
+            <w:noProof/>
+            <w:webHidden/>
+            <w:sz w:val="20"/>
+            <w:szCs w:val="20"/>
+          </w:rPr>
+          <w:fldChar w:fldCharType="end"/>
+        </w:r>
+      </w:hyperlink>
+    </w:p>
+    <w:p>
+      <w:pPr>
+        <w:pStyle w:val="Abbildungsverzeichnis"/>
+        <w:tabs>
+          <w:tab w:val="right" w:leader="dot" w:pos="9062"/>
+        </w:tabs>
+        <w:spacing w:line="360" w:lineRule="auto"/>
+        <w:rPr>
+          <w:rFonts w:ascii="Verdana" w:eastAsiaTheme="minorEastAsia" w:hAnsi="Verdana"/>
+          <w:noProof/>
+          <w:sz w:val="20"/>
+          <w:szCs w:val="20"/>
+          <w:lang w:eastAsia="de-DE"/>
+        </w:rPr>
+      </w:pPr>
+      <w:hyperlink w:anchor="_Toc446868580" w:history="1">
+        <w:r>
+          <w:rPr>
+            <w:rStyle w:val="Hyperlink"/>
+            <w:rFonts w:ascii="Verdana" w:hAnsi="Verdana"/>
+            <w:noProof/>
+            <w:sz w:val="20"/>
+            <w:szCs w:val="20"/>
+          </w:rPr>
+          <w:t>Abbildung 3: Testfall 3 - Login mit ungültiger Email</w:t>
+        </w:r>
+        <w:r>
+          <w:rPr>
+            <w:rFonts w:ascii="Verdana" w:hAnsi="Verdana"/>
+            <w:noProof/>
+            <w:webHidden/>
+            <w:sz w:val="20"/>
+            <w:szCs w:val="20"/>
+          </w:rPr>
+          <w:tab/>
+        </w:r>
+        <w:r>
+          <w:rPr>
+            <w:rFonts w:ascii="Verdana" w:hAnsi="Verdana"/>
+            <w:noProof/>
+            <w:webHidden/>
+            <w:sz w:val="20"/>
+            <w:szCs w:val="20"/>
+          </w:rPr>
+          <w:fldChar w:fldCharType="begin"/>
+        </w:r>
+        <w:r>
+          <w:rPr>
+            <w:rFonts w:ascii="Verdana" w:hAnsi="Verdana"/>
+            <w:noProof/>
+            <w:webHidden/>
+            <w:sz w:val="20"/>
+            <w:szCs w:val="20"/>
+          </w:rPr>
+          <w:instrText xml:space="preserve"> PAGEREF _Toc446868580 \h </w:instrText>
+        </w:r>
+        <w:r>
+          <w:rPr>
+            <w:rFonts w:ascii="Verdana" w:hAnsi="Verdana"/>
+            <w:noProof/>
+            <w:webHidden/>
+            <w:sz w:val="20"/>
+            <w:szCs w:val="20"/>
+          </w:rPr>
+        </w:r>
+        <w:r>
+          <w:rPr>
+            <w:rFonts w:ascii="Verdana" w:hAnsi="Verdana"/>
+            <w:noProof/>
+            <w:webHidden/>
+            <w:sz w:val="20"/>
+            <w:szCs w:val="20"/>
+          </w:rPr>
+          <w:fldChar w:fldCharType="separate"/>
+        </w:r>
+        <w:r>
+          <w:rPr>
+            <w:rFonts w:ascii="Verdana" w:hAnsi="Verdana"/>
+            <w:noProof/>
+            <w:webHidden/>
+            <w:sz w:val="20"/>
+            <w:szCs w:val="20"/>
+          </w:rPr>
+          <w:t>8</w:t>
+        </w:r>
+        <w:r>
+          <w:rPr>
+            <w:rFonts w:ascii="Verdana" w:hAnsi="Verdana"/>
+            <w:noProof/>
+            <w:webHidden/>
+            <w:sz w:val="20"/>
+            <w:szCs w:val="20"/>
+          </w:rPr>
+          <w:fldChar w:fldCharType="end"/>
+        </w:r>
+      </w:hyperlink>
+    </w:p>
+    <w:p>
+      <w:pPr>
+        <w:pStyle w:val="Abbildungsverzeichnis"/>
+        <w:tabs>
+          <w:tab w:val="right" w:leader="dot" w:pos="9062"/>
+        </w:tabs>
+        <w:spacing w:line="360" w:lineRule="auto"/>
+        <w:rPr>
+          <w:rFonts w:ascii="Verdana" w:eastAsiaTheme="minorEastAsia" w:hAnsi="Verdana"/>
+          <w:noProof/>
+          <w:sz w:val="20"/>
+          <w:szCs w:val="20"/>
+          <w:lang w:eastAsia="de-DE"/>
+        </w:rPr>
+      </w:pPr>
+      <w:hyperlink w:anchor="_Toc446868581" w:history="1">
+        <w:r>
+          <w:rPr>
+            <w:rStyle w:val="Hyperlink"/>
+            <w:rFonts w:ascii="Verdana" w:hAnsi="Verdana"/>
+            <w:noProof/>
+            <w:sz w:val="20"/>
+            <w:szCs w:val="20"/>
+          </w:rPr>
+          <w:t>Abbildung 4: Testfall 5 - erfolgreicher Login</w:t>
+        </w:r>
+        <w:r>
+          <w:rPr>
+            <w:rFonts w:ascii="Verdana" w:hAnsi="Verdana"/>
+            <w:noProof/>
+            <w:webHidden/>
+            <w:sz w:val="20"/>
+            <w:szCs w:val="20"/>
+          </w:rPr>
+          <w:tab/>
+        </w:r>
+        <w:r>
+          <w:rPr>
+            <w:rFonts w:ascii="Verdana" w:hAnsi="Verdana"/>
+            <w:noProof/>
+            <w:webHidden/>
+            <w:sz w:val="20"/>
+            <w:szCs w:val="20"/>
+          </w:rPr>
+          <w:fldChar w:fldCharType="begin"/>
+        </w:r>
+        <w:r>
+          <w:rPr>
+            <w:rFonts w:ascii="Verdana" w:hAnsi="Verdana"/>
+            <w:noProof/>
+            <w:webHidden/>
+            <w:sz w:val="20"/>
+            <w:szCs w:val="20"/>
+          </w:rPr>
+          <w:instrText xml:space="preserve"> PAGEREF _Toc446868581 \h </w:instrText>
+        </w:r>
+        <w:r>
+          <w:rPr>
+            <w:rFonts w:ascii="Verdana" w:hAnsi="Verdana"/>
+            <w:noProof/>
+            <w:webHidden/>
+            <w:sz w:val="20"/>
+            <w:szCs w:val="20"/>
+          </w:rPr>
+        </w:r>
+        <w:r>
+          <w:rPr>
+            <w:rFonts w:ascii="Verdana" w:hAnsi="Verdana"/>
+            <w:noProof/>
+            <w:webHidden/>
+            <w:sz w:val="20"/>
+            <w:szCs w:val="20"/>
+          </w:rPr>
+          <w:fldChar w:fldCharType="separate"/>
+        </w:r>
+        <w:r>
+          <w:rPr>
+            <w:rFonts w:ascii="Verdana" w:hAnsi="Verdana"/>
+            <w:noProof/>
+            <w:webHidden/>
+            <w:sz w:val="20"/>
+            <w:szCs w:val="20"/>
+          </w:rPr>
+          <w:t>9</w:t>
+        </w:r>
+        <w:r>
+          <w:rPr>
+            <w:rFonts w:ascii="Verdana" w:hAnsi="Verdana"/>
+            <w:noProof/>
+            <w:webHidden/>
+            <w:sz w:val="20"/>
+            <w:szCs w:val="20"/>
+          </w:rPr>
+          <w:fldChar w:fldCharType="end"/>
+        </w:r>
+      </w:hyperlink>
+    </w:p>
+    <w:p>
+      <w:pPr>
+        <w:pStyle w:val="Abbildungsverzeichnis"/>
+        <w:tabs>
+          <w:tab w:val="right" w:leader="dot" w:pos="9062"/>
+        </w:tabs>
+        <w:spacing w:line="360" w:lineRule="auto"/>
+        <w:rPr>
+          <w:rFonts w:ascii="Verdana" w:eastAsiaTheme="minorEastAsia" w:hAnsi="Verdana"/>
+          <w:noProof/>
+          <w:sz w:val="20"/>
+          <w:szCs w:val="20"/>
+          <w:lang w:eastAsia="de-DE"/>
+        </w:rPr>
+      </w:pPr>
+      <w:hyperlink w:anchor="_Toc446868582" w:history="1">
+        <w:r>
+          <w:rPr>
+            <w:rStyle w:val="Hyperlink"/>
+            <w:rFonts w:ascii="Verdana" w:hAnsi="Verdana"/>
+            <w:noProof/>
+            <w:sz w:val="20"/>
+            <w:szCs w:val="20"/>
+          </w:rPr>
+          <w:t>Abbildung 5: Testfall 6 - Löschen eines Gerätes</w:t>
+        </w:r>
+        <w:r>
+          <w:rPr>
+            <w:rFonts w:ascii="Verdana" w:hAnsi="Verdana"/>
+            <w:noProof/>
+            <w:webHidden/>
+            <w:sz w:val="20"/>
+            <w:szCs w:val="20"/>
+          </w:rPr>
+          <w:tab/>
+        </w:r>
+        <w:r>
+          <w:rPr>
+            <w:rFonts w:ascii="Verdana" w:hAnsi="Verdana"/>
+            <w:noProof/>
+            <w:webHidden/>
+            <w:sz w:val="20"/>
+            <w:szCs w:val="20"/>
+          </w:rPr>
+          <w:fldChar w:fldCharType="begin"/>
+        </w:r>
+        <w:r>
+          <w:rPr>
+            <w:rFonts w:ascii="Verdana" w:hAnsi="Verdana"/>
+            <w:noProof/>
+            <w:webHidden/>
+            <w:sz w:val="20"/>
+            <w:szCs w:val="20"/>
+          </w:rPr>
+          <w:instrText xml:space="preserve"> PAGEREF _Toc446868582 \h </w:instrText>
+        </w:r>
+        <w:r>
+          <w:rPr>
+            <w:rFonts w:ascii="Verdana" w:hAnsi="Verdana"/>
+            <w:noProof/>
+            <w:webHidden/>
+            <w:sz w:val="20"/>
+            <w:szCs w:val="20"/>
+          </w:rPr>
+        </w:r>
+        <w:r>
+          <w:rPr>
+            <w:rFonts w:ascii="Verdana" w:hAnsi="Verdana"/>
+            <w:noProof/>
+            <w:webHidden/>
+            <w:sz w:val="20"/>
+            <w:szCs w:val="20"/>
+          </w:rPr>
+          <w:fldChar w:fldCharType="separate"/>
+        </w:r>
+        <w:r>
+          <w:rPr>
+            <w:rFonts w:ascii="Verdana" w:hAnsi="Verdana"/>
+            <w:noProof/>
+            <w:webHidden/>
+            <w:sz w:val="20"/>
+            <w:szCs w:val="20"/>
+          </w:rPr>
+          <w:t>10</w:t>
+        </w:r>
+        <w:r>
+          <w:rPr>
+            <w:rFonts w:ascii="Verdana" w:hAnsi="Verdana"/>
+            <w:noProof/>
+            <w:webHidden/>
+            <w:sz w:val="20"/>
+            <w:szCs w:val="20"/>
+          </w:rPr>
+          <w:fldChar w:fldCharType="end"/>
+        </w:r>
+      </w:hyperlink>
+    </w:p>
+    <w:p>
+      <w:pPr>
+        <w:pStyle w:val="Abbildungsverzeichnis"/>
+        <w:tabs>
+          <w:tab w:val="right" w:leader="dot" w:pos="9062"/>
+        </w:tabs>
+        <w:spacing w:line="360" w:lineRule="auto"/>
+        <w:rPr>
+          <w:rFonts w:ascii="Verdana" w:eastAsiaTheme="minorEastAsia" w:hAnsi="Verdana"/>
+          <w:noProof/>
+          <w:sz w:val="20"/>
+          <w:szCs w:val="20"/>
+          <w:lang w:eastAsia="de-DE"/>
+        </w:rPr>
+      </w:pPr>
+      <w:hyperlink w:anchor="_Toc446868583" w:history="1">
+        <w:r>
+          <w:rPr>
+            <w:rStyle w:val="Hyperlink"/>
+            <w:rFonts w:ascii="Verdana" w:hAnsi="Verdana"/>
+            <w:noProof/>
+            <w:sz w:val="20"/>
+            <w:szCs w:val="20"/>
+          </w:rPr>
+          <w:t>Abbildung 6: Testfall 7 - Löschen des Nutzers</w:t>
+        </w:r>
+        <w:r>
+          <w:rPr>
+            <w:rFonts w:ascii="Verdana" w:hAnsi="Verdana"/>
+            <w:noProof/>
+            <w:webHidden/>
+            <w:sz w:val="20"/>
+            <w:szCs w:val="20"/>
+          </w:rPr>
+          <w:tab/>
+        </w:r>
+        <w:r>
+          <w:rPr>
+            <w:rFonts w:ascii="Verdana" w:hAnsi="Verdana"/>
+            <w:noProof/>
+            <w:webHidden/>
+            <w:sz w:val="20"/>
+            <w:szCs w:val="20"/>
+          </w:rPr>
+          <w:fldChar w:fldCharType="begin"/>
+        </w:r>
+        <w:r>
+          <w:rPr>
+            <w:rFonts w:ascii="Verdana" w:hAnsi="Verdana"/>
+            <w:noProof/>
+            <w:webHidden/>
+            <w:sz w:val="20"/>
+            <w:szCs w:val="20"/>
+          </w:rPr>
+          <w:instrText xml:space="preserve"> PAGEREF _Toc446868583 \h </w:instrText>
+        </w:r>
+        <w:r>
+          <w:rPr>
+            <w:rFonts w:ascii="Verdana" w:hAnsi="Verdana"/>
+            <w:noProof/>
+            <w:webHidden/>
+            <w:sz w:val="20"/>
+            <w:szCs w:val="20"/>
+          </w:rPr>
+        </w:r>
+        <w:r>
+          <w:rPr>
+            <w:rFonts w:ascii="Verdana" w:hAnsi="Verdana"/>
+            <w:noProof/>
+            <w:webHidden/>
+            <w:sz w:val="20"/>
+            <w:szCs w:val="20"/>
+          </w:rPr>
+          <w:fldChar w:fldCharType="separate"/>
+        </w:r>
+        <w:r>
+          <w:rPr>
+            <w:rFonts w:ascii="Verdana" w:hAnsi="Verdana"/>
+            <w:noProof/>
+            <w:webHidden/>
+            <w:sz w:val="20"/>
+            <w:szCs w:val="20"/>
+          </w:rPr>
+          <w:t>11</w:t>
+        </w:r>
+        <w:r>
+          <w:rPr>
+            <w:rFonts w:ascii="Verdana" w:hAnsi="Verdana"/>
+            <w:noProof/>
+            <w:webHidden/>
+            <w:sz w:val="20"/>
+            <w:szCs w:val="20"/>
+          </w:rPr>
+          <w:fldChar w:fldCharType="end"/>
+        </w:r>
+      </w:hyperlink>
+    </w:p>
+    <w:p>
+      <w:pPr>
+        <w:pStyle w:val="Abbildungsverzeichnis"/>
+        <w:tabs>
+          <w:tab w:val="right" w:leader="dot" w:pos="9062"/>
+        </w:tabs>
+        <w:spacing w:line="360" w:lineRule="auto"/>
+        <w:rPr>
+          <w:rFonts w:ascii="Verdana" w:eastAsiaTheme="minorEastAsia" w:hAnsi="Verdana"/>
+          <w:noProof/>
+          <w:sz w:val="20"/>
+          <w:szCs w:val="20"/>
+          <w:lang w:eastAsia="de-DE"/>
+        </w:rPr>
+      </w:pPr>
+      <w:hyperlink w:anchor="_Toc446868584" w:history="1">
+        <w:r>
+          <w:rPr>
+            <w:rStyle w:val="Hyperlink"/>
+            <w:rFonts w:ascii="Verdana" w:hAnsi="Verdana"/>
+            <w:noProof/>
+            <w:sz w:val="20"/>
+            <w:szCs w:val="20"/>
+          </w:rPr>
+          <w:t>Abbildung 7: Testfall 8 - Logout während Geräteregistrierung</w:t>
+        </w:r>
+        <w:r>
+          <w:rPr>
+            <w:rFonts w:ascii="Verdana" w:hAnsi="Verdana"/>
+            <w:noProof/>
+            <w:webHidden/>
+            <w:sz w:val="20"/>
+            <w:szCs w:val="20"/>
+          </w:rPr>
+          <w:tab/>
+        </w:r>
+        <w:r>
+          <w:rPr>
+            <w:rFonts w:ascii="Verdana" w:hAnsi="Verdana"/>
+            <w:noProof/>
+            <w:webHidden/>
+            <w:sz w:val="20"/>
+            <w:szCs w:val="20"/>
+          </w:rPr>
+          <w:fldChar w:fldCharType="begin"/>
+        </w:r>
+        <w:r>
+          <w:rPr>
+            <w:rFonts w:ascii="Verdana" w:hAnsi="Verdana"/>
+            <w:noProof/>
+            <w:webHidden/>
+            <w:sz w:val="20"/>
+            <w:szCs w:val="20"/>
+          </w:rPr>
+          <w:instrText xml:space="preserve"> PAGEREF _Toc446868584 \h </w:instrText>
+        </w:r>
+        <w:r>
+          <w:rPr>
+            <w:rFonts w:ascii="Verdana" w:hAnsi="Verdana"/>
+            <w:noProof/>
+            <w:webHidden/>
+            <w:sz w:val="20"/>
+            <w:szCs w:val="20"/>
+          </w:rPr>
+        </w:r>
+        <w:r>
+          <w:rPr>
+            <w:rFonts w:ascii="Verdana" w:hAnsi="Verdana"/>
+            <w:noProof/>
+            <w:webHidden/>
+            <w:sz w:val="20"/>
+            <w:szCs w:val="20"/>
+          </w:rPr>
+          <w:fldChar w:fldCharType="separate"/>
+        </w:r>
+        <w:r>
+          <w:rPr>
+            <w:rFonts w:ascii="Verdana" w:hAnsi="Verdana"/>
+            <w:noProof/>
+            <w:webHidden/>
+            <w:sz w:val="20"/>
+            <w:szCs w:val="20"/>
+          </w:rPr>
+          <w:t>12</w:t>
+        </w:r>
+        <w:r>
+          <w:rPr>
+            <w:rFonts w:ascii="Verdana" w:hAnsi="Verdana"/>
+            <w:noProof/>
+            <w:webHidden/>
+            <w:sz w:val="20"/>
+            <w:szCs w:val="20"/>
+          </w:rPr>
+          <w:fldChar w:fldCharType="end"/>
+        </w:r>
+      </w:hyperlink>
+    </w:p>
+    <w:p>
+      <w:pPr>
+        <w:pStyle w:val="Abbildungsverzeichnis"/>
+        <w:tabs>
+          <w:tab w:val="right" w:leader="dot" w:pos="9062"/>
+        </w:tabs>
+        <w:spacing w:line="360" w:lineRule="auto"/>
+        <w:rPr>
+          <w:rFonts w:ascii="Verdana" w:eastAsiaTheme="minorEastAsia" w:hAnsi="Verdana"/>
+          <w:noProof/>
+          <w:sz w:val="20"/>
+          <w:szCs w:val="20"/>
+          <w:lang w:eastAsia="de-DE"/>
+        </w:rPr>
+      </w:pPr>
+      <w:hyperlink w:anchor="_Toc446868585" w:history="1">
+        <w:r>
+          <w:rPr>
+            <w:rStyle w:val="Hyperlink"/>
+            <w:rFonts w:ascii="Verdana" w:hAnsi="Verdana"/>
+            <w:noProof/>
+            <w:sz w:val="20"/>
+            <w:szCs w:val="20"/>
+          </w:rPr>
+          <w:t>Abbildung 8: Testfall 9 - erfolgreicher Logout</w:t>
+        </w:r>
+        <w:r>
+          <w:rPr>
+            <w:rFonts w:ascii="Verdana" w:hAnsi="Verdana"/>
+            <w:noProof/>
+            <w:webHidden/>
+            <w:sz w:val="20"/>
+            <w:szCs w:val="20"/>
+          </w:rPr>
+          <w:tab/>
+        </w:r>
+        <w:r>
+          <w:rPr>
+            <w:rFonts w:ascii="Verdana" w:hAnsi="Verdana"/>
+            <w:noProof/>
+            <w:webHidden/>
+            <w:sz w:val="20"/>
+            <w:szCs w:val="20"/>
+          </w:rPr>
+          <w:fldChar w:fldCharType="begin"/>
+        </w:r>
+        <w:r>
+          <w:rPr>
+            <w:rFonts w:ascii="Verdana" w:hAnsi="Verdana"/>
+            <w:noProof/>
+            <w:webHidden/>
+            <w:sz w:val="20"/>
+            <w:szCs w:val="20"/>
+          </w:rPr>
+          <w:instrText xml:space="preserve"> PAGEREF _Toc446868585 \h </w:instrText>
+        </w:r>
+        <w:r>
+          <w:rPr>
+            <w:rFonts w:ascii="Verdana" w:hAnsi="Verdana"/>
+            <w:noProof/>
+            <w:webHidden/>
+            <w:sz w:val="20"/>
+            <w:szCs w:val="20"/>
+          </w:rPr>
+        </w:r>
+        <w:r>
+          <w:rPr>
+            <w:rFonts w:ascii="Verdana" w:hAnsi="Verdana"/>
+            <w:noProof/>
+            <w:webHidden/>
+            <w:sz w:val="20"/>
+            <w:szCs w:val="20"/>
+          </w:rPr>
+          <w:fldChar w:fldCharType="separate"/>
+        </w:r>
+        <w:r>
+          <w:rPr>
+            <w:rFonts w:ascii="Verdana" w:hAnsi="Verdana"/>
+            <w:noProof/>
+            <w:webHidden/>
+            <w:sz w:val="20"/>
+            <w:szCs w:val="20"/>
+          </w:rPr>
+          <w:t>13</w:t>
+        </w:r>
+        <w:r>
+          <w:rPr>
+            <w:rFonts w:ascii="Verdana" w:hAnsi="Verdana"/>
+            <w:noProof/>
+            <w:webHidden/>
+            <w:sz w:val="20"/>
+            <w:szCs w:val="20"/>
+          </w:rPr>
+          <w:fldChar w:fldCharType="end"/>
+        </w:r>
+      </w:hyperlink>
+    </w:p>
+    <w:p>
+      <w:pPr>
+        <w:pStyle w:val="Abbildungsverzeichnis"/>
+        <w:tabs>
+          <w:tab w:val="right" w:leader="dot" w:pos="9062"/>
+        </w:tabs>
+        <w:spacing w:line="360" w:lineRule="auto"/>
+        <w:rPr>
+          <w:rFonts w:ascii="Verdana" w:eastAsiaTheme="minorEastAsia" w:hAnsi="Verdana"/>
+          <w:noProof/>
+          <w:sz w:val="20"/>
+          <w:szCs w:val="20"/>
+          <w:lang w:eastAsia="de-DE"/>
+        </w:rPr>
+      </w:pPr>
+      <w:hyperlink w:anchor="_Toc446868586" w:history="1">
+        <w:r>
+          <w:rPr>
+            <w:rStyle w:val="Hyperlink"/>
+            <w:rFonts w:ascii="Verdana" w:hAnsi="Verdana"/>
+            <w:noProof/>
+            <w:sz w:val="20"/>
+            <w:szCs w:val="20"/>
+          </w:rPr>
+          <w:t>Abbildung 9: Testfall 10 - Passwort zurücksetzen ohne Email</w:t>
+        </w:r>
+        <w:r>
+          <w:rPr>
+            <w:rFonts w:ascii="Verdana" w:hAnsi="Verdana"/>
+            <w:noProof/>
+            <w:webHidden/>
+            <w:sz w:val="20"/>
+            <w:szCs w:val="20"/>
+          </w:rPr>
+          <w:tab/>
+        </w:r>
+        <w:r>
+          <w:rPr>
+            <w:rFonts w:ascii="Verdana" w:hAnsi="Verdana"/>
+            <w:noProof/>
+            <w:webHidden/>
+            <w:sz w:val="20"/>
+            <w:szCs w:val="20"/>
+          </w:rPr>
+          <w:fldChar w:fldCharType="begin"/>
+        </w:r>
+        <w:r>
+          <w:rPr>
+            <w:rFonts w:ascii="Verdana" w:hAnsi="Verdana"/>
+            <w:noProof/>
+            <w:webHidden/>
+            <w:sz w:val="20"/>
+            <w:szCs w:val="20"/>
+          </w:rPr>
+          <w:instrText xml:space="preserve"> PAGEREF _Toc446868586 \h </w:instrText>
+        </w:r>
+        <w:r>
+          <w:rPr>
+            <w:rFonts w:ascii="Verdana" w:hAnsi="Verdana"/>
+            <w:noProof/>
+            <w:webHidden/>
+            <w:sz w:val="20"/>
+            <w:szCs w:val="20"/>
+          </w:rPr>
+        </w:r>
+        <w:r>
+          <w:rPr>
+            <w:rFonts w:ascii="Verdana" w:hAnsi="Verdana"/>
+            <w:noProof/>
+            <w:webHidden/>
+            <w:sz w:val="20"/>
+            <w:szCs w:val="20"/>
+          </w:rPr>
+          <w:fldChar w:fldCharType="separate"/>
+        </w:r>
+        <w:r>
+          <w:rPr>
+            <w:rFonts w:ascii="Verdana" w:hAnsi="Verdana"/>
+            <w:noProof/>
+            <w:webHidden/>
+            <w:sz w:val="20"/>
+            <w:szCs w:val="20"/>
+          </w:rPr>
+          <w:t>14</w:t>
+        </w:r>
+        <w:r>
+          <w:rPr>
+            <w:rFonts w:ascii="Verdana" w:hAnsi="Verdana"/>
+            <w:noProof/>
+            <w:webHidden/>
+            <w:sz w:val="20"/>
+            <w:szCs w:val="20"/>
+          </w:rPr>
+          <w:fldChar w:fldCharType="end"/>
+        </w:r>
+      </w:hyperlink>
+    </w:p>
+    <w:p>
+      <w:pPr>
+        <w:pStyle w:val="Abbildungsverzeichnis"/>
+        <w:tabs>
+          <w:tab w:val="right" w:leader="dot" w:pos="9062"/>
+        </w:tabs>
+        <w:spacing w:line="360" w:lineRule="auto"/>
+        <w:rPr>
+          <w:rFonts w:ascii="Verdana" w:eastAsiaTheme="minorEastAsia" w:hAnsi="Verdana"/>
+          <w:noProof/>
+          <w:sz w:val="20"/>
+          <w:szCs w:val="20"/>
+          <w:lang w:eastAsia="de-DE"/>
+        </w:rPr>
+      </w:pPr>
+      <w:hyperlink w:anchor="_Toc446868587" w:history="1">
+        <w:r>
+          <w:rPr>
+            <w:rStyle w:val="Hyperlink"/>
+            <w:rFonts w:ascii="Verdana" w:hAnsi="Verdana"/>
+            <w:noProof/>
+            <w:sz w:val="20"/>
+            <w:szCs w:val="20"/>
+          </w:rPr>
+          <w:t>Abbildung 10: Testfall 11 - Rückker zum Login von Registrierungsformular</w:t>
+        </w:r>
+        <w:r>
+          <w:rPr>
+            <w:rFonts w:ascii="Verdana" w:hAnsi="Verdana"/>
+            <w:noProof/>
+            <w:webHidden/>
+            <w:sz w:val="20"/>
+            <w:szCs w:val="20"/>
+          </w:rPr>
+          <w:tab/>
+        </w:r>
+        <w:r>
+          <w:rPr>
+            <w:rFonts w:ascii="Verdana" w:hAnsi="Verdana"/>
+            <w:noProof/>
+            <w:webHidden/>
+            <w:sz w:val="20"/>
+            <w:szCs w:val="20"/>
+          </w:rPr>
+          <w:fldChar w:fldCharType="begin"/>
+        </w:r>
+        <w:r>
+          <w:rPr>
+            <w:rFonts w:ascii="Verdana" w:hAnsi="Verdana"/>
+            <w:noProof/>
+            <w:webHidden/>
+            <w:sz w:val="20"/>
+            <w:szCs w:val="20"/>
+          </w:rPr>
+          <w:instrText xml:space="preserve"> PAGEREF _Toc446868587 \h </w:instrText>
+        </w:r>
+        <w:r>
+          <w:rPr>
+            <w:rFonts w:ascii="Verdana" w:hAnsi="Verdana"/>
+            <w:noProof/>
+            <w:webHidden/>
+            <w:sz w:val="20"/>
+            <w:szCs w:val="20"/>
+          </w:rPr>
+        </w:r>
+        <w:r>
+          <w:rPr>
+            <w:rFonts w:ascii="Verdana" w:hAnsi="Verdana"/>
+            <w:noProof/>
+            <w:webHidden/>
+            <w:sz w:val="20"/>
+            <w:szCs w:val="20"/>
+          </w:rPr>
+          <w:fldChar w:fldCharType="separate"/>
+        </w:r>
+        <w:r>
+          <w:rPr>
+            <w:rFonts w:ascii="Verdana" w:hAnsi="Verdana"/>
+            <w:noProof/>
+            <w:webHidden/>
+            <w:sz w:val="20"/>
+            <w:szCs w:val="20"/>
+          </w:rPr>
+          <w:t>15</w:t>
+        </w:r>
+        <w:r>
+          <w:rPr>
+            <w:rFonts w:ascii="Verdana" w:hAnsi="Verdana"/>
+            <w:noProof/>
+            <w:webHidden/>
+            <w:sz w:val="20"/>
+            <w:szCs w:val="20"/>
+          </w:rPr>
+          <w:fldChar w:fldCharType="end"/>
+        </w:r>
+      </w:hyperlink>
+    </w:p>
+    <w:p>
+      <w:pPr>
+        <w:spacing w:line="360" w:lineRule="auto"/>
+        <w:rPr>
+          <w:rFonts w:asciiTheme="majorHAnsi" w:eastAsiaTheme="majorEastAsia" w:hAnsiTheme="majorHAnsi" w:cstheme="majorBidi"/>
+          <w:b/>
+          <w:bCs/>
+          <w:color w:val="365F91" w:themeColor="accent1" w:themeShade="BF"/>
+          <w:sz w:val="28"/>
+          <w:szCs w:val="28"/>
+        </w:rPr>
+      </w:pPr>
+      <w:r>
+        <w:rPr>
+          <w:rFonts w:ascii="Verdana" w:eastAsiaTheme="majorEastAsia" w:hAnsi="Verdana" w:cstheme="majorBidi"/>
+          <w:b/>
+          <w:bCs/>
+          <w:color w:val="365F91" w:themeColor="accent1" w:themeShade="BF"/>
+          <w:sz w:val="20"/>
+          <w:szCs w:val="20"/>
+        </w:rPr>
+        <w:fldChar w:fldCharType="end"/>
+      </w:r>
+    </w:p>
+    <w:p>
+      <w:pPr>
+        <w:rPr>
+          <w:rFonts w:asciiTheme="majorHAnsi" w:eastAsiaTheme="majorEastAsia" w:hAnsiTheme="majorHAnsi" w:cstheme="majorBidi"/>
+          <w:b/>
+          <w:bCs/>
+          <w:color w:val="365F91" w:themeColor="accent1" w:themeShade="BF"/>
+          <w:sz w:val="28"/>
+          <w:szCs w:val="28"/>
+        </w:rPr>
+      </w:pPr>
+      <w:r>
+        <w:br w:type="page"/>
+      </w:r>
+    </w:p>
+    <w:p>
+      <w:pPr>
         <w:pStyle w:val="berschrift1"/>
       </w:pPr>
-      <w:bookmarkStart w:id="0" w:name="_Toc446780594"/>
+      <w:bookmarkStart w:id="0" w:name="_Toc446868571"/>
       <w:r>
         <w:lastRenderedPageBreak/>
         <w:t>Worum geht es?</w:t>
@@ -1086,7 +2445,15 @@
           <w:sz w:val="20"/>
           <w:szCs w:val="20"/>
         </w:rPr>
-        <w:t xml:space="preserve">Diese Tests sollten sowohl positives als auch negatives Verhalten des Nutzers abdecken und </w:t>
+        <w:t>Diese Tests soll</w:t>
+      </w:r>
+      <w:r>
+        <w:rPr>
+          <w:rFonts w:ascii="Verdana" w:hAnsi="Verdana"/>
+          <w:sz w:val="20"/>
+          <w:szCs w:val="20"/>
+        </w:rPr>
+        <w:t xml:space="preserve">en sowohl positives als auch negatives Verhalten des Nutzers abdecken und </w:t>
       </w:r>
       <w:r>
         <w:rPr>
@@ -1126,7 +2493,7 @@
       <w:pPr>
         <w:pStyle w:val="berschrift1"/>
       </w:pPr>
-      <w:bookmarkStart w:id="1" w:name="_Toc446780595"/>
+      <w:bookmarkStart w:id="1" w:name="_Toc446868572"/>
       <w:r>
         <w:lastRenderedPageBreak/>
         <w:t xml:space="preserve">Warum </w:t>
@@ -1274,7 +2641,23 @@
           <w:sz w:val="20"/>
           <w:szCs w:val="20"/>
         </w:rPr>
-        <w:t xml:space="preserve"> verwenden, bei welchem ein manueller Test der Webseite aufgezeichnet und im Anschluss mehrfach automatisch vom </w:t>
+        <w:t xml:space="preserve"> verwenden, bei welchem ein manueller Test der Webseite aufgezeichnet und im Anschluss mehrfach a</w:t>
+      </w:r>
+      <w:r>
+        <w:rPr>
+          <w:rFonts w:ascii="Verdana" w:hAnsi="Verdana"/>
+          <w:sz w:val="20"/>
+          <w:szCs w:val="20"/>
+        </w:rPr>
+        <w:t>utomatisiert</w:t>
+      </w:r>
+      <w:r>
+        <w:rPr>
+          <w:rFonts w:ascii="Verdana" w:hAnsi="Verdana"/>
+          <w:sz w:val="20"/>
+          <w:szCs w:val="20"/>
+        </w:rPr>
+        <w:t xml:space="preserve"> vom </w:t>
       </w:r>
       <w:proofErr w:type="spellStart"/>
       <w:r>
@@ -1492,7 +2875,7 @@
       <w:pPr>
         <w:pStyle w:val="berschrift1"/>
       </w:pPr>
-      <w:bookmarkStart w:id="2" w:name="_Toc446780596"/>
+      <w:bookmarkStart w:id="2" w:name="_Toc446868573"/>
       <w:r>
         <w:lastRenderedPageBreak/>
         <w:t>Wie wird vorgegangen?</w:t>
@@ -1503,6 +2886,7 @@
       <w:pPr>
         <w:spacing w:after="0" w:line="360" w:lineRule="auto"/>
         <w:contextualSpacing/>
+        <w:jc w:val="both"/>
         <w:rPr>
           <w:rFonts w:ascii="Verdana" w:hAnsi="Verdana"/>
           <w:sz w:val="20"/>
@@ -1594,6 +2978,7 @@
       <w:pPr>
         <w:spacing w:after="0" w:line="360" w:lineRule="auto"/>
         <w:contextualSpacing/>
+        <w:jc w:val="both"/>
         <w:rPr>
           <w:rFonts w:ascii="Verdana" w:hAnsi="Verdana"/>
           <w:sz w:val="20"/>
@@ -1629,6 +3014,7 @@
       <w:pPr>
         <w:spacing w:after="0" w:line="360" w:lineRule="auto"/>
         <w:contextualSpacing/>
+        <w:jc w:val="both"/>
         <w:rPr>
           <w:rFonts w:ascii="Verdana" w:hAnsi="Verdana"/>
           <w:sz w:val="20"/>
@@ -1648,6 +3034,7 @@
       <w:pPr>
         <w:spacing w:after="0" w:line="360" w:lineRule="auto"/>
         <w:contextualSpacing/>
+        <w:jc w:val="both"/>
         <w:rPr>
           <w:rFonts w:ascii="Verdana" w:hAnsi="Verdana"/>
           <w:sz w:val="20"/>
@@ -1775,6 +3162,7 @@
       <w:pPr>
         <w:spacing w:after="0" w:line="360" w:lineRule="auto"/>
         <w:contextualSpacing/>
+        <w:jc w:val="both"/>
         <w:rPr>
           <w:rFonts w:ascii="Verdana" w:hAnsi="Verdana"/>
           <w:sz w:val="20"/>
@@ -1823,7 +3211,15 @@
           <w:sz w:val="20"/>
           <w:szCs w:val="20"/>
         </w:rPr>
-        <w:t xml:space="preserve"> WebDriver aktualisiert werden. Eine separate Installation </w:t>
+        <w:t xml:space="preserve"> </w:t>
+      </w:r>
+      <w:r>
+        <w:rPr>
+          <w:rFonts w:ascii="Verdana" w:hAnsi="Verdana"/>
+          <w:sz w:val="20"/>
+          <w:szCs w:val="20"/>
+        </w:rPr>
+        <w:t xml:space="preserve">WebDriver aktualisiert werden. Da der </w:t>
       </w:r>
       <w:proofErr w:type="spellStart"/>
       <w:r>
@@ -1832,6 +3228,50 @@
           <w:sz w:val="20"/>
           <w:szCs w:val="20"/>
         </w:rPr>
+        <w:t>Selenium</w:t>
+      </w:r>
+      <w:proofErr w:type="spellEnd"/>
+      <w:r>
+        <w:rPr>
+          <w:rFonts w:ascii="Verdana" w:hAnsi="Verdana"/>
+          <w:sz w:val="20"/>
+          <w:szCs w:val="20"/>
+        </w:rPr>
+        <w:t xml:space="preserve"> WebDriver in der </w:t>
+      </w:r>
+      <w:proofErr w:type="spellStart"/>
+      <w:r>
+        <w:rPr>
+          <w:rFonts w:ascii="Verdana" w:hAnsi="Verdana"/>
+          <w:sz w:val="20"/>
+          <w:szCs w:val="20"/>
+        </w:rPr>
+        <w:t>Protractor</w:t>
+      </w:r>
+      <w:proofErr w:type="spellEnd"/>
+      <w:r>
+        <w:rPr>
+          <w:rFonts w:ascii="Verdana" w:hAnsi="Verdana"/>
+          <w:sz w:val="20"/>
+          <w:szCs w:val="20"/>
+        </w:rPr>
+        <w:t xml:space="preserve"> Installation bereits vorhanden ist, ist e</w:t>
+      </w:r>
+      <w:r>
+        <w:rPr>
+          <w:rFonts w:ascii="Verdana" w:hAnsi="Verdana"/>
+          <w:sz w:val="20"/>
+          <w:szCs w:val="20"/>
+        </w:rPr>
+        <w:t xml:space="preserve">ine separate Installation </w:t>
+      </w:r>
+      <w:proofErr w:type="spellStart"/>
+      <w:r>
+        <w:rPr>
+          <w:rFonts w:ascii="Verdana" w:hAnsi="Verdana"/>
+          <w:sz w:val="20"/>
+          <w:szCs w:val="20"/>
+        </w:rPr>
         <w:t>Seleniums</w:t>
       </w:r>
       <w:proofErr w:type="spellEnd"/>
@@ -1841,13 +3281,14 @@
           <w:sz w:val="20"/>
           <w:szCs w:val="20"/>
         </w:rPr>
-        <w:t xml:space="preserve"> ist somit nicht notwendig.</w:t>
-      </w:r>
-    </w:p>
-    <w:p>
-      <w:pPr>
-        <w:spacing w:after="0" w:line="360" w:lineRule="auto"/>
-        <w:contextualSpacing/>
+        <w:t xml:space="preserve"> nicht notwendig.</w:t>
+      </w:r>
+    </w:p>
+    <w:p>
+      <w:pPr>
+        <w:spacing w:after="0" w:line="360" w:lineRule="auto"/>
+        <w:contextualSpacing/>
+        <w:jc w:val="both"/>
         <w:rPr>
           <w:rFonts w:ascii="Verdana" w:hAnsi="Verdana"/>
           <w:sz w:val="20"/>
@@ -1888,6 +3329,14 @@
         </w:rPr>
         <w:t xml:space="preserve">lung, wie bei </w:t>
       </w:r>
+      <w:r>
+        <w:rPr>
+          <w:rFonts w:ascii="Verdana" w:hAnsi="Verdana"/>
+          <w:sz w:val="20"/>
+          <w:szCs w:val="20"/>
+        </w:rPr>
+        <w:t xml:space="preserve">der </w:t>
+      </w:r>
       <w:proofErr w:type="spellStart"/>
       <w:r>
         <w:rPr>
@@ -1911,38 +3360,28 @@
       <w:pPr>
         <w:spacing w:after="0" w:line="360" w:lineRule="auto"/>
         <w:contextualSpacing/>
-        <w:rPr>
-          <w:rFonts w:ascii="Verdana" w:hAnsi="Verdana"/>
-          <w:sz w:val="20"/>
-          <w:szCs w:val="20"/>
-        </w:rPr>
-      </w:pPr>
-      <w:r>
-        <w:rPr>
-          <w:rFonts w:ascii="Verdana" w:hAnsi="Verdana"/>
-          <w:sz w:val="20"/>
-          <w:szCs w:val="20"/>
-        </w:rPr>
-        <w:t>Die Implementierung der Tests erfolgt auf Grundlage der zuvor erstellten Testfalldiagramme. Es werden explizit die definierten Tests umgesetzt und auf die entsprechend benötigten Objekte zugegriffen. Weitergehende Zugriffe erfolgen in dieser Arbeit nicht.</w:t>
-      </w:r>
-    </w:p>
-    <w:p>
-      <w:pPr>
-        <w:spacing w:after="0" w:line="360" w:lineRule="auto"/>
-        <w:contextualSpacing/>
-        <w:rPr>
-          <w:rFonts w:ascii="Verdana" w:hAnsi="Verdana"/>
-          <w:sz w:val="20"/>
-          <w:szCs w:val="20"/>
-        </w:rPr>
-      </w:pPr>
-      <w:r>
-        <w:rPr>
-          <w:rFonts w:ascii="Verdana" w:hAnsi="Verdana"/>
-          <w:sz w:val="20"/>
-          <w:szCs w:val="20"/>
-        </w:rPr>
-        <w:t xml:space="preserve">Um die GUI-Tests zu starten wird zunächst der </w:t>
+        <w:jc w:val="both"/>
+        <w:rPr>
+          <w:rFonts w:ascii="Verdana" w:hAnsi="Verdana"/>
+          <w:sz w:val="20"/>
+          <w:szCs w:val="20"/>
+        </w:rPr>
+      </w:pPr>
+      <w:r>
+        <w:rPr>
+          <w:rFonts w:ascii="Verdana" w:hAnsi="Verdana"/>
+          <w:sz w:val="20"/>
+          <w:szCs w:val="20"/>
+        </w:rPr>
+        <w:t>Die Implementierung der Tests erfolgt auf Grundlage der zuvor erstellten Testfalldiagramme. Es werden explizit die definierten Tests umgesetzt und auf die entsprechend benötigten Objekte zugegriffen. Weitergehende Zugriffe</w:t>
+      </w:r>
+      <w:r>
+        <w:rPr>
+          <w:rFonts w:ascii="Verdana" w:hAnsi="Verdana"/>
+          <w:sz w:val="20"/>
+          <w:szCs w:val="20"/>
+        </w:rPr>
+        <w:t xml:space="preserve"> auf die </w:t>
       </w:r>
       <w:proofErr w:type="spellStart"/>
       <w:r>
@@ -1951,6 +3390,76 @@
           <w:sz w:val="20"/>
           <w:szCs w:val="20"/>
         </w:rPr>
+        <w:t>Websiete</w:t>
+      </w:r>
+      <w:proofErr w:type="spellEnd"/>
+      <w:r>
+        <w:rPr>
+          <w:rFonts w:ascii="Verdana" w:hAnsi="Verdana"/>
+          <w:sz w:val="20"/>
+          <w:szCs w:val="20"/>
+        </w:rPr>
+        <w:t xml:space="preserve"> erfolgen in dieser Arbeit nicht.</w:t>
+      </w:r>
+    </w:p>
+    <w:p>
+      <w:pPr>
+        <w:spacing w:after="0" w:line="360" w:lineRule="auto"/>
+        <w:contextualSpacing/>
+        <w:jc w:val="both"/>
+        <w:rPr>
+          <w:rFonts w:ascii="Verdana" w:hAnsi="Verdana"/>
+          <w:sz w:val="20"/>
+          <w:szCs w:val="20"/>
+        </w:rPr>
+      </w:pPr>
+      <w:r>
+        <w:rPr>
+          <w:rFonts w:ascii="Verdana" w:hAnsi="Verdana"/>
+          <w:sz w:val="20"/>
+          <w:szCs w:val="20"/>
+        </w:rPr>
+        <w:t>Um die GUI-Tests</w:t>
+      </w:r>
+      <w:r>
+        <w:rPr>
+          <w:rFonts w:ascii="Verdana" w:hAnsi="Verdana"/>
+          <w:sz w:val="20"/>
+          <w:szCs w:val="20"/>
+        </w:rPr>
+        <w:t xml:space="preserve"> nach der Implementierung</w:t>
+      </w:r>
+      <w:r>
+        <w:rPr>
+          <w:rFonts w:ascii="Verdana" w:hAnsi="Verdana"/>
+          <w:sz w:val="20"/>
+          <w:szCs w:val="20"/>
+        </w:rPr>
+        <w:t xml:space="preserve"> zu starten</w:t>
+      </w:r>
+      <w:r>
+        <w:rPr>
+          <w:rFonts w:ascii="Verdana" w:hAnsi="Verdana"/>
+          <w:sz w:val="20"/>
+          <w:szCs w:val="20"/>
+        </w:rPr>
+        <w:t>,</w:t>
+      </w:r>
+      <w:r>
+        <w:rPr>
+          <w:rFonts w:ascii="Verdana" w:hAnsi="Verdana"/>
+          <w:sz w:val="20"/>
+          <w:szCs w:val="20"/>
+        </w:rPr>
+        <w:t xml:space="preserve"> wird zunächst der </w:t>
+      </w:r>
+      <w:proofErr w:type="spellStart"/>
+      <w:r>
+        <w:rPr>
+          <w:rFonts w:ascii="Verdana" w:hAnsi="Verdana"/>
+          <w:sz w:val="20"/>
+          <w:szCs w:val="20"/>
+        </w:rPr>
         <w:t>Selenium</w:t>
       </w:r>
       <w:proofErr w:type="spellEnd"/>
@@ -2019,6 +3528,7 @@
       <w:pPr>
         <w:spacing w:after="0" w:line="360" w:lineRule="auto"/>
         <w:contextualSpacing/>
+        <w:jc w:val="both"/>
         <w:rPr>
           <w:rFonts w:ascii="Verdana" w:hAnsi="Verdana"/>
           <w:sz w:val="20"/>
@@ -2049,7 +3559,23 @@
           <w:sz w:val="20"/>
           <w:szCs w:val="20"/>
         </w:rPr>
-        <w:t xml:space="preserve"> das Ergebnis der GUI-Tests zurück. Korrekt verlaufene Tests werden mit einem Punkt, inkorrekt verlaufene Tests mit einem F gekennzeichnet. Sollte ein Test fehlgeschlagen sein, so wird ein Hinweis auf den Fehler in der Konsole ausgegeben.</w:t>
+        <w:t xml:space="preserve"> das Ergebnis der GUI-Tests zurück. Korrekt verlaufene Tests werden mit einem Punkt, inkorrekt verlaufene Tests mit einem F gekennzeichnet. Sollte ein Test fehlgeschlagen sein, so wird ein Hinweis auf </w:t>
+      </w:r>
+      <w:r>
+        <w:rPr>
+          <w:rFonts w:ascii="Verdana" w:hAnsi="Verdana"/>
+          <w:sz w:val="20"/>
+          <w:szCs w:val="20"/>
+        </w:rPr>
+        <w:t>die fehlerbehaftete Prüfung</w:t>
+      </w:r>
+      <w:r>
+        <w:rPr>
+          <w:rFonts w:ascii="Verdana" w:hAnsi="Verdana"/>
+          <w:sz w:val="20"/>
+          <w:szCs w:val="20"/>
+        </w:rPr>
+        <w:t xml:space="preserve"> in der Konsole ausgegeben.</w:t>
       </w:r>
     </w:p>
     <w:p>
@@ -2073,7 +3599,7 @@
       <w:pPr>
         <w:pStyle w:val="berschrift1"/>
       </w:pPr>
-      <w:bookmarkStart w:id="3" w:name="_Toc446780597"/>
+      <w:bookmarkStart w:id="3" w:name="_Toc446868574"/>
       <w:r>
         <w:lastRenderedPageBreak/>
         <w:t>Welche Testfälle sollen abgedeckt werden?</w:t>
@@ -2084,31 +3610,972 @@
       <w:pPr>
         <w:spacing w:after="0" w:line="360" w:lineRule="auto"/>
         <w:contextualSpacing/>
-        <w:rPr>
-          <w:rFonts w:ascii="Verdana" w:hAnsi="Verdana"/>
-          <w:sz w:val="20"/>
-          <w:szCs w:val="20"/>
-        </w:rPr>
-      </w:pPr>
-      <w:r>
-        <w:rPr>
-          <w:rFonts w:ascii="Verdana" w:hAnsi="Verdana"/>
-          <w:sz w:val="20"/>
-          <w:szCs w:val="20"/>
-        </w:rPr>
-        <w:t>~folgt~</w:t>
-      </w:r>
-    </w:p>
-    <w:p>
-      <w:pPr>
-        <w:spacing w:after="0" w:line="360" w:lineRule="auto"/>
-        <w:contextualSpacing/>
-        <w:rPr>
-          <w:rFonts w:ascii="Verdana" w:hAnsi="Verdana"/>
-          <w:sz w:val="20"/>
-          <w:szCs w:val="20"/>
-        </w:rPr>
-      </w:pPr>
+        <w:jc w:val="both"/>
+        <w:rPr>
+          <w:rFonts w:ascii="Verdana" w:hAnsi="Verdana"/>
+          <w:sz w:val="20"/>
+          <w:szCs w:val="20"/>
+        </w:rPr>
+      </w:pPr>
+      <w:r>
+        <w:rPr>
+          <w:rFonts w:ascii="Verdana" w:hAnsi="Verdana"/>
+          <w:sz w:val="20"/>
+          <w:szCs w:val="20"/>
+        </w:rPr>
+        <w:t>In dieser Arbeit werden verschiedene Testfälle bearbeitet. Neben einem</w:t>
+      </w:r>
+      <w:r>
+        <w:rPr>
+          <w:rFonts w:ascii="Verdana" w:hAnsi="Verdana"/>
+          <w:sz w:val="20"/>
+          <w:szCs w:val="20"/>
+        </w:rPr>
+        <w:t xml:space="preserve"> bereits im Projektstudium durchgeführten positiven Test des Logins, erfolgen hier Tests bezüglich der </w:t>
+      </w:r>
+      <w:r>
+        <w:rPr>
+          <w:rFonts w:ascii="Verdana" w:hAnsi="Verdana"/>
+          <w:sz w:val="20"/>
+          <w:szCs w:val="20"/>
+        </w:rPr>
+        <w:t>M</w:t>
+      </w:r>
+      <w:r>
+        <w:rPr>
+          <w:rFonts w:ascii="Verdana" w:hAnsi="Verdana"/>
+          <w:sz w:val="20"/>
+          <w:szCs w:val="20"/>
+        </w:rPr>
+        <w:t>eldungen bei fehlerhafter</w:t>
+      </w:r>
+      <w:r>
+        <w:rPr>
+          <w:rFonts w:ascii="Verdana" w:hAnsi="Verdana"/>
+          <w:sz w:val="20"/>
+          <w:szCs w:val="20"/>
+        </w:rPr>
+        <w:t xml:space="preserve"> oder gar fehlender</w:t>
+      </w:r>
+      <w:r>
+        <w:rPr>
+          <w:rFonts w:ascii="Verdana" w:hAnsi="Verdana"/>
+          <w:sz w:val="20"/>
+          <w:szCs w:val="20"/>
+        </w:rPr>
+        <w:t xml:space="preserve"> Eingabe der Login-Daten. Zudem </w:t>
+      </w:r>
+      <w:r>
+        <w:rPr>
+          <w:rFonts w:ascii="Verdana" w:hAnsi="Verdana"/>
+          <w:sz w:val="20"/>
+          <w:szCs w:val="20"/>
+        </w:rPr>
+        <w:t xml:space="preserve">werden Fehlermeldungen und </w:t>
+      </w:r>
+      <w:r>
+        <w:rPr>
+          <w:rFonts w:ascii="Verdana" w:hAnsi="Verdana"/>
+          <w:sz w:val="20"/>
+          <w:szCs w:val="20"/>
+        </w:rPr>
+        <w:t xml:space="preserve">Link-Verbindungen der Formulare bezüglich eines </w:t>
+      </w:r>
+      <w:r>
+        <w:rPr>
+          <w:rFonts w:ascii="Verdana" w:hAnsi="Verdana"/>
+          <w:sz w:val="20"/>
+          <w:szCs w:val="20"/>
+        </w:rPr>
+        <w:t>vergessenem Passwort</w:t>
+      </w:r>
+      <w:r>
+        <w:rPr>
+          <w:rFonts w:ascii="Verdana" w:hAnsi="Verdana"/>
+          <w:sz w:val="20"/>
+          <w:szCs w:val="20"/>
+        </w:rPr>
+        <w:t>s</w:t>
+      </w:r>
+      <w:r>
+        <w:rPr>
+          <w:rFonts w:ascii="Verdana" w:hAnsi="Verdana"/>
+          <w:sz w:val="20"/>
+          <w:szCs w:val="20"/>
+        </w:rPr>
+        <w:t xml:space="preserve"> und der Registrierung eines neuen Nutzers geprüft.</w:t>
+      </w:r>
+    </w:p>
+    <w:p>
+      <w:pPr>
+        <w:spacing w:after="0" w:line="360" w:lineRule="auto"/>
+        <w:contextualSpacing/>
+        <w:jc w:val="both"/>
+        <w:rPr>
+          <w:rFonts w:ascii="Verdana" w:hAnsi="Verdana"/>
+          <w:sz w:val="20"/>
+          <w:szCs w:val="20"/>
+        </w:rPr>
+      </w:pPr>
+      <w:r>
+        <w:rPr>
+          <w:rFonts w:ascii="Verdana" w:hAnsi="Verdana"/>
+          <w:sz w:val="20"/>
+          <w:szCs w:val="20"/>
+        </w:rPr>
+        <w:t xml:space="preserve">Weitere Testfälle behandeln den </w:t>
+      </w:r>
+      <w:proofErr w:type="spellStart"/>
+      <w:r>
+        <w:rPr>
+          <w:rFonts w:ascii="Verdana" w:hAnsi="Verdana"/>
+          <w:sz w:val="20"/>
+          <w:szCs w:val="20"/>
+        </w:rPr>
+        <w:t>Logout</w:t>
+      </w:r>
+      <w:proofErr w:type="spellEnd"/>
+      <w:r>
+        <w:rPr>
+          <w:rFonts w:ascii="Verdana" w:hAnsi="Verdana"/>
+          <w:sz w:val="20"/>
+          <w:szCs w:val="20"/>
+        </w:rPr>
+        <w:t xml:space="preserve"> und das Löschen von registrierten Geräten sowie des Nutzers.</w:t>
+      </w:r>
+    </w:p>
+    <w:p>
+      <w:pPr>
+        <w:spacing w:after="0" w:line="360" w:lineRule="auto"/>
+        <w:contextualSpacing/>
+        <w:jc w:val="both"/>
+        <w:rPr>
+          <w:rFonts w:ascii="Verdana" w:hAnsi="Verdana"/>
+          <w:sz w:val="20"/>
+          <w:szCs w:val="20"/>
+        </w:rPr>
+      </w:pPr>
+      <w:r>
+        <w:rPr>
+          <w:rFonts w:ascii="Verdana" w:hAnsi="Verdana"/>
+          <w:sz w:val="20"/>
+          <w:szCs w:val="20"/>
+        </w:rPr>
+        <w:t xml:space="preserve">Mittels Testfalldiagrammen werden </w:t>
+      </w:r>
+      <w:r>
+        <w:rPr>
+          <w:rFonts w:ascii="Verdana" w:hAnsi="Verdana"/>
+          <w:sz w:val="20"/>
+          <w:szCs w:val="20"/>
+        </w:rPr>
+        <w:t>die zu implementierenden GUI-Tests genauer definiert.</w:t>
+      </w:r>
+    </w:p>
+    <w:p>
+      <w:pPr>
+        <w:keepNext/>
+        <w:spacing w:after="0" w:line="360" w:lineRule="auto"/>
+        <w:contextualSpacing/>
+      </w:pPr>
+      <w:r>
+        <w:rPr>
+          <w:rFonts w:ascii="Verdana" w:hAnsi="Verdana"/>
+          <w:noProof/>
+          <w:sz w:val="20"/>
+          <w:szCs w:val="20"/>
+          <w:lang w:eastAsia="de-DE"/>
+        </w:rPr>
+        <w:drawing>
+          <wp:inline distT="0" distB="0" distL="0" distR="0">
+            <wp:extent cx="5657850" cy="4459153"/>
+            <wp:effectExtent l="19050" t="0" r="0" b="0"/>
+            <wp:docPr id="3" name="Grafik 2" descr="SQ-2_ungueltigesLogIn-Hinweis.JPG"/>
+            <wp:cNvGraphicFramePr>
+              <a:graphicFrameLocks xmlns:a="http://schemas.openxmlformats.org/drawingml/2006/main" noChangeAspect="1"/>
+            </wp:cNvGraphicFramePr>
+            <a:graphic xmlns:a="http://schemas.openxmlformats.org/drawingml/2006/main">
+              <a:graphicData uri="http://schemas.openxmlformats.org/drawingml/2006/picture">
+                <pic:pic xmlns:pic="http://schemas.openxmlformats.org/drawingml/2006/picture">
+                  <pic:nvPicPr>
+                    <pic:cNvPr id="0" name="SQ-2_ungueltigesLogIn-Hinweis.JPG"/>
+                    <pic:cNvPicPr/>
+                  </pic:nvPicPr>
+                  <pic:blipFill>
+                    <a:blip r:embed="rId7" cstate="print"/>
+                    <a:stretch>
+                      <a:fillRect/>
+                    </a:stretch>
+                  </pic:blipFill>
+                  <pic:spPr>
+                    <a:xfrm>
+                      <a:off x="0" y="0"/>
+                      <a:ext cx="5657850" cy="4459153"/>
+                    </a:xfrm>
+                    <a:prstGeom prst="rect">
+                      <a:avLst/>
+                    </a:prstGeom>
+                  </pic:spPr>
+                </pic:pic>
+              </a:graphicData>
+            </a:graphic>
+          </wp:inline>
+        </w:drawing>
+      </w:r>
+    </w:p>
+    <w:p>
+      <w:pPr>
+        <w:pStyle w:val="Beschriftung"/>
+        <w:rPr>
+          <w:rFonts w:ascii="Verdana" w:hAnsi="Verdana"/>
+          <w:sz w:val="20"/>
+          <w:szCs w:val="20"/>
+        </w:rPr>
+      </w:pPr>
+      <w:bookmarkStart w:id="4" w:name="_Toc446868578"/>
+      <w:r>
+        <w:t xml:space="preserve">Abbildung </w:t>
+      </w:r>
+      <w:fldSimple w:instr=" SEQ Abbildung \* ARABIC ">
+        <w:r>
+          <w:rPr>
+            <w:noProof/>
+          </w:rPr>
+          <w:t>1</w:t>
+        </w:r>
+      </w:fldSimple>
+      <w:r>
+        <w:t xml:space="preserve">: </w:t>
+      </w:r>
+      <w:r>
+        <w:t xml:space="preserve">Testfall 1 - </w:t>
+      </w:r>
+      <w:r>
+        <w:t>Login mit fehlerhaften Daten</w:t>
+      </w:r>
+      <w:bookmarkEnd w:id="4"/>
+    </w:p>
+    <w:p>
+      <w:pPr>
+        <w:keepNext/>
+        <w:spacing w:after="0" w:line="360" w:lineRule="auto"/>
+        <w:contextualSpacing/>
+      </w:pPr>
+      <w:r>
+        <w:rPr>
+          <w:rFonts w:ascii="Verdana" w:hAnsi="Verdana"/>
+          <w:noProof/>
+          <w:sz w:val="20"/>
+          <w:szCs w:val="20"/>
+          <w:lang w:eastAsia="de-DE"/>
+        </w:rPr>
+        <w:lastRenderedPageBreak/>
+        <w:drawing>
+          <wp:inline distT="0" distB="0" distL="0" distR="0">
+            <wp:extent cx="5219700" cy="4257675"/>
+            <wp:effectExtent l="19050" t="0" r="0" b="0"/>
+            <wp:docPr id="7" name="Grafik 6" descr="SQ-1_logIn_Pflichtfelder-Hinweise.JPG"/>
+            <wp:cNvGraphicFramePr>
+              <a:graphicFrameLocks xmlns:a="http://schemas.openxmlformats.org/drawingml/2006/main" noChangeAspect="1"/>
+            </wp:cNvGraphicFramePr>
+            <a:graphic xmlns:a="http://schemas.openxmlformats.org/drawingml/2006/main">
+              <a:graphicData uri="http://schemas.openxmlformats.org/drawingml/2006/picture">
+                <pic:pic xmlns:pic="http://schemas.openxmlformats.org/drawingml/2006/picture">
+                  <pic:nvPicPr>
+                    <pic:cNvPr id="0" name="SQ-1_logIn_Pflichtfelder-Hinweise.JPG"/>
+                    <pic:cNvPicPr/>
+                  </pic:nvPicPr>
+                  <pic:blipFill>
+                    <a:blip r:embed="rId8" cstate="print"/>
+                    <a:stretch>
+                      <a:fillRect/>
+                    </a:stretch>
+                  </pic:blipFill>
+                  <pic:spPr>
+                    <a:xfrm>
+                      <a:off x="0" y="0"/>
+                      <a:ext cx="5219700" cy="4257675"/>
+                    </a:xfrm>
+                    <a:prstGeom prst="rect">
+                      <a:avLst/>
+                    </a:prstGeom>
+                  </pic:spPr>
+                </pic:pic>
+              </a:graphicData>
+            </a:graphic>
+          </wp:inline>
+        </w:drawing>
+      </w:r>
+    </w:p>
+    <w:p>
+      <w:pPr>
+        <w:pStyle w:val="Beschriftung"/>
+      </w:pPr>
+      <w:bookmarkStart w:id="5" w:name="_Toc446868579"/>
+      <w:r>
+        <w:t xml:space="preserve">Abbildung </w:t>
+      </w:r>
+      <w:fldSimple w:instr=" SEQ Abbildung \* ARABIC ">
+        <w:r>
+          <w:rPr>
+            <w:noProof/>
+          </w:rPr>
+          <w:t>2</w:t>
+        </w:r>
+      </w:fldSimple>
+      <w:r>
+        <w:t>: Testfälle 2, 4 - Login ohne Email bzw. Passwort</w:t>
+      </w:r>
+      <w:bookmarkEnd w:id="5"/>
+    </w:p>
+    <w:p>
+      <w:pPr>
+        <w:keepNext/>
+        <w:spacing w:after="0" w:line="360" w:lineRule="auto"/>
+        <w:contextualSpacing/>
+      </w:pPr>
+      <w:r>
+        <w:rPr>
+          <w:rFonts w:ascii="Verdana" w:hAnsi="Verdana"/>
+          <w:noProof/>
+          <w:sz w:val="20"/>
+          <w:szCs w:val="20"/>
+          <w:lang w:eastAsia="de-DE"/>
+        </w:rPr>
+        <w:drawing>
+          <wp:inline distT="0" distB="0" distL="0" distR="0">
+            <wp:extent cx="4057650" cy="3638550"/>
+            <wp:effectExtent l="19050" t="0" r="0" b="0"/>
+            <wp:docPr id="8" name="Grafik 7" descr="SQ-3_ungueltigeEmailAdresse.JPG"/>
+            <wp:cNvGraphicFramePr>
+              <a:graphicFrameLocks xmlns:a="http://schemas.openxmlformats.org/drawingml/2006/main" noChangeAspect="1"/>
+            </wp:cNvGraphicFramePr>
+            <a:graphic xmlns:a="http://schemas.openxmlformats.org/drawingml/2006/main">
+              <a:graphicData uri="http://schemas.openxmlformats.org/drawingml/2006/picture">
+                <pic:pic xmlns:pic="http://schemas.openxmlformats.org/drawingml/2006/picture">
+                  <pic:nvPicPr>
+                    <pic:cNvPr id="0" name="SQ-3_ungueltigeEmailAdresse.JPG"/>
+                    <pic:cNvPicPr/>
+                  </pic:nvPicPr>
+                  <pic:blipFill>
+                    <a:blip r:embed="rId9" cstate="print"/>
+                    <a:stretch>
+                      <a:fillRect/>
+                    </a:stretch>
+                  </pic:blipFill>
+                  <pic:spPr>
+                    <a:xfrm>
+                      <a:off x="0" y="0"/>
+                      <a:ext cx="4057650" cy="3638550"/>
+                    </a:xfrm>
+                    <a:prstGeom prst="rect">
+                      <a:avLst/>
+                    </a:prstGeom>
+                  </pic:spPr>
+                </pic:pic>
+              </a:graphicData>
+            </a:graphic>
+          </wp:inline>
+        </w:drawing>
+      </w:r>
+    </w:p>
+    <w:p>
+      <w:pPr>
+        <w:pStyle w:val="Beschriftung"/>
+        <w:rPr>
+          <w:rFonts w:ascii="Verdana" w:hAnsi="Verdana"/>
+          <w:sz w:val="20"/>
+          <w:szCs w:val="20"/>
+        </w:rPr>
+      </w:pPr>
+      <w:bookmarkStart w:id="6" w:name="_Toc446868580"/>
+      <w:r>
+        <w:t xml:space="preserve">Abbildung </w:t>
+      </w:r>
+      <w:fldSimple w:instr=" SEQ Abbildung \* ARABIC ">
+        <w:r>
+          <w:rPr>
+            <w:noProof/>
+          </w:rPr>
+          <w:t>3</w:t>
+        </w:r>
+      </w:fldSimple>
+      <w:r>
+        <w:t>: Testfall 3 - Login mit ungültiger Email</w:t>
+      </w:r>
+      <w:bookmarkEnd w:id="6"/>
+    </w:p>
+    <w:p>
+      <w:pPr>
+        <w:pStyle w:val="Beschriftung"/>
+        <w:keepNext/>
+      </w:pPr>
+      <w:r>
+        <w:rPr>
+          <w:rFonts w:ascii="Verdana" w:hAnsi="Verdana"/>
+          <w:noProof/>
+          <w:sz w:val="20"/>
+          <w:szCs w:val="20"/>
+          <w:lang w:eastAsia="de-DE"/>
+        </w:rPr>
+        <w:lastRenderedPageBreak/>
+        <w:drawing>
+          <wp:inline distT="0" distB="0" distL="0" distR="0">
+            <wp:extent cx="3900058" cy="8801100"/>
+            <wp:effectExtent l="19050" t="0" r="5192" b="0"/>
+            <wp:docPr id="10" name="Grafik 9" descr="05Login_success.jpg"/>
+            <wp:cNvGraphicFramePr>
+              <a:graphicFrameLocks xmlns:a="http://schemas.openxmlformats.org/drawingml/2006/main" noChangeAspect="1"/>
+            </wp:cNvGraphicFramePr>
+            <a:graphic xmlns:a="http://schemas.openxmlformats.org/drawingml/2006/main">
+              <a:graphicData uri="http://schemas.openxmlformats.org/drawingml/2006/picture">
+                <pic:pic xmlns:pic="http://schemas.openxmlformats.org/drawingml/2006/picture">
+                  <pic:nvPicPr>
+                    <pic:cNvPr id="0" name="05Login_success.jpg"/>
+                    <pic:cNvPicPr/>
+                  </pic:nvPicPr>
+                  <pic:blipFill>
+                    <a:blip r:embed="rId10" cstate="print"/>
+                    <a:stretch>
+                      <a:fillRect/>
+                    </a:stretch>
+                  </pic:blipFill>
+                  <pic:spPr>
+                    <a:xfrm>
+                      <a:off x="0" y="0"/>
+                      <a:ext cx="3900058" cy="8801100"/>
+                    </a:xfrm>
+                    <a:prstGeom prst="rect">
+                      <a:avLst/>
+                    </a:prstGeom>
+                  </pic:spPr>
+                </pic:pic>
+              </a:graphicData>
+            </a:graphic>
+          </wp:inline>
+        </w:drawing>
+      </w:r>
+    </w:p>
+    <w:p>
+      <w:pPr>
+        <w:pStyle w:val="Beschriftung"/>
+        <w:rPr>
+          <w:rFonts w:ascii="Verdana" w:hAnsi="Verdana"/>
+          <w:sz w:val="20"/>
+          <w:szCs w:val="20"/>
+        </w:rPr>
+      </w:pPr>
+      <w:bookmarkStart w:id="7" w:name="_Toc446868581"/>
+      <w:r>
+        <w:t xml:space="preserve">Abbildung </w:t>
+      </w:r>
+      <w:fldSimple w:instr=" SEQ Abbildung \* ARABIC ">
+        <w:r>
+          <w:rPr>
+            <w:noProof/>
+          </w:rPr>
+          <w:t>4</w:t>
+        </w:r>
+      </w:fldSimple>
+      <w:r>
+        <w:t>: Testfall 5 - erfolgreicher Login</w:t>
+      </w:r>
+      <w:bookmarkEnd w:id="7"/>
+    </w:p>
+    <w:p>
+      <w:pPr>
+        <w:keepNext/>
+        <w:spacing w:after="0" w:line="360" w:lineRule="auto"/>
+        <w:contextualSpacing/>
+      </w:pPr>
+      <w:r>
+        <w:rPr>
+          <w:noProof/>
+          <w:lang w:eastAsia="de-DE"/>
+        </w:rPr>
+        <w:lastRenderedPageBreak/>
+        <w:drawing>
+          <wp:inline distT="0" distB="0" distL="0" distR="0">
+            <wp:extent cx="4648200" cy="5905500"/>
+            <wp:effectExtent l="19050" t="0" r="0" b="0"/>
+            <wp:docPr id="12" name="Grafik 11" descr="SQ-9_1_deleteDevice_trash_abbruch.JPG"/>
+            <wp:cNvGraphicFramePr>
+              <a:graphicFrameLocks xmlns:a="http://schemas.openxmlformats.org/drawingml/2006/main" noChangeAspect="1"/>
+            </wp:cNvGraphicFramePr>
+            <a:graphic xmlns:a="http://schemas.openxmlformats.org/drawingml/2006/main">
+              <a:graphicData uri="http://schemas.openxmlformats.org/drawingml/2006/picture">
+                <pic:pic xmlns:pic="http://schemas.openxmlformats.org/drawingml/2006/picture">
+                  <pic:nvPicPr>
+                    <pic:cNvPr id="0" name="SQ-9_1_deleteDevice_trash_abbruch.JPG"/>
+                    <pic:cNvPicPr/>
+                  </pic:nvPicPr>
+                  <pic:blipFill>
+                    <a:blip r:embed="rId11" cstate="print"/>
+                    <a:stretch>
+                      <a:fillRect/>
+                    </a:stretch>
+                  </pic:blipFill>
+                  <pic:spPr>
+                    <a:xfrm>
+                      <a:off x="0" y="0"/>
+                      <a:ext cx="4648200" cy="5905500"/>
+                    </a:xfrm>
+                    <a:prstGeom prst="rect">
+                      <a:avLst/>
+                    </a:prstGeom>
+                  </pic:spPr>
+                </pic:pic>
+              </a:graphicData>
+            </a:graphic>
+          </wp:inline>
+        </w:drawing>
+      </w:r>
+    </w:p>
+    <w:p>
+      <w:pPr>
+        <w:pStyle w:val="Beschriftung"/>
+        <w:rPr>
+          <w:rFonts w:ascii="Verdana" w:hAnsi="Verdana"/>
+          <w:sz w:val="20"/>
+          <w:szCs w:val="20"/>
+        </w:rPr>
+      </w:pPr>
+      <w:bookmarkStart w:id="8" w:name="_Toc446868582"/>
+      <w:r>
+        <w:t xml:space="preserve">Abbildung </w:t>
+      </w:r>
+      <w:fldSimple w:instr=" SEQ Abbildung \* ARABIC ">
+        <w:r>
+          <w:rPr>
+            <w:noProof/>
+          </w:rPr>
+          <w:t>5</w:t>
+        </w:r>
+      </w:fldSimple>
+      <w:r>
+        <w:t xml:space="preserve">: Testfall 6 </w:t>
+      </w:r>
+      <w:r>
+        <w:t>-</w:t>
+      </w:r>
+      <w:r>
+        <w:t xml:space="preserve"> </w:t>
+      </w:r>
+      <w:r>
+        <w:t>Löschen eines Gerätes</w:t>
+      </w:r>
+      <w:bookmarkEnd w:id="8"/>
+    </w:p>
+    <w:p>
+      <w:pPr>
+        <w:keepNext/>
+        <w:spacing w:after="0" w:line="360" w:lineRule="auto"/>
+        <w:contextualSpacing/>
+      </w:pPr>
+      <w:r>
+        <w:rPr>
+          <w:rFonts w:ascii="Verdana" w:hAnsi="Verdana"/>
+          <w:noProof/>
+          <w:sz w:val="20"/>
+          <w:szCs w:val="20"/>
+          <w:lang w:eastAsia="de-DE"/>
+        </w:rPr>
+        <w:lastRenderedPageBreak/>
+        <w:drawing>
+          <wp:inline distT="0" distB="0" distL="0" distR="0">
+            <wp:extent cx="4791075" cy="6200775"/>
+            <wp:effectExtent l="19050" t="0" r="9525" b="0"/>
+            <wp:docPr id="11" name="Grafik 10" descr="SQ-8_DeleteProfile.JPG"/>
+            <wp:cNvGraphicFramePr>
+              <a:graphicFrameLocks xmlns:a="http://schemas.openxmlformats.org/drawingml/2006/main" noChangeAspect="1"/>
+            </wp:cNvGraphicFramePr>
+            <a:graphic xmlns:a="http://schemas.openxmlformats.org/drawingml/2006/main">
+              <a:graphicData uri="http://schemas.openxmlformats.org/drawingml/2006/picture">
+                <pic:pic xmlns:pic="http://schemas.openxmlformats.org/drawingml/2006/picture">
+                  <pic:nvPicPr>
+                    <pic:cNvPr id="0" name="SQ-8_DeleteProfile.JPG"/>
+                    <pic:cNvPicPr/>
+                  </pic:nvPicPr>
+                  <pic:blipFill>
+                    <a:blip r:embed="rId12" cstate="print"/>
+                    <a:stretch>
+                      <a:fillRect/>
+                    </a:stretch>
+                  </pic:blipFill>
+                  <pic:spPr>
+                    <a:xfrm>
+                      <a:off x="0" y="0"/>
+                      <a:ext cx="4791075" cy="6200775"/>
+                    </a:xfrm>
+                    <a:prstGeom prst="rect">
+                      <a:avLst/>
+                    </a:prstGeom>
+                  </pic:spPr>
+                </pic:pic>
+              </a:graphicData>
+            </a:graphic>
+          </wp:inline>
+        </w:drawing>
+      </w:r>
+    </w:p>
+    <w:p>
+      <w:pPr>
+        <w:pStyle w:val="Beschriftung"/>
+        <w:rPr>
+          <w:rFonts w:ascii="Verdana" w:hAnsi="Verdana"/>
+          <w:sz w:val="20"/>
+          <w:szCs w:val="20"/>
+        </w:rPr>
+      </w:pPr>
+      <w:bookmarkStart w:id="9" w:name="_Toc446868583"/>
+      <w:r>
+        <w:t xml:space="preserve">Abbildung </w:t>
+      </w:r>
+      <w:fldSimple w:instr=" SEQ Abbildung \* ARABIC ">
+        <w:r>
+          <w:rPr>
+            <w:noProof/>
+          </w:rPr>
+          <w:t>6</w:t>
+        </w:r>
+      </w:fldSimple>
+      <w:r>
+        <w:t>: Testfall 7 - Löschen des Nutzers</w:t>
+      </w:r>
+      <w:bookmarkEnd w:id="9"/>
+    </w:p>
+    <w:p>
+      <w:pPr>
+        <w:keepNext/>
+        <w:spacing w:after="0" w:line="360" w:lineRule="auto"/>
+        <w:contextualSpacing/>
+      </w:pPr>
+      <w:r>
+        <w:rPr>
+          <w:rFonts w:ascii="Verdana" w:hAnsi="Verdana"/>
+          <w:noProof/>
+          <w:sz w:val="20"/>
+          <w:szCs w:val="20"/>
+          <w:lang w:eastAsia="de-DE"/>
+        </w:rPr>
+        <w:lastRenderedPageBreak/>
+        <w:drawing>
+          <wp:inline distT="0" distB="0" distL="0" distR="0">
+            <wp:extent cx="3581400" cy="5619750"/>
+            <wp:effectExtent l="19050" t="0" r="0" b="0"/>
+            <wp:docPr id="13" name="Grafik 12" descr="SQ-4_ WarnungBeimLogout.JPG"/>
+            <wp:cNvGraphicFramePr>
+              <a:graphicFrameLocks xmlns:a="http://schemas.openxmlformats.org/drawingml/2006/main" noChangeAspect="1"/>
+            </wp:cNvGraphicFramePr>
+            <a:graphic xmlns:a="http://schemas.openxmlformats.org/drawingml/2006/main">
+              <a:graphicData uri="http://schemas.openxmlformats.org/drawingml/2006/picture">
+                <pic:pic xmlns:pic="http://schemas.openxmlformats.org/drawingml/2006/picture">
+                  <pic:nvPicPr>
+                    <pic:cNvPr id="0" name="SQ-4_ WarnungBeimLogout.JPG"/>
+                    <pic:cNvPicPr/>
+                  </pic:nvPicPr>
+                  <pic:blipFill>
+                    <a:blip r:embed="rId13" cstate="print"/>
+                    <a:stretch>
+                      <a:fillRect/>
+                    </a:stretch>
+                  </pic:blipFill>
+                  <pic:spPr>
+                    <a:xfrm>
+                      <a:off x="0" y="0"/>
+                      <a:ext cx="3581400" cy="5619750"/>
+                    </a:xfrm>
+                    <a:prstGeom prst="rect">
+                      <a:avLst/>
+                    </a:prstGeom>
+                  </pic:spPr>
+                </pic:pic>
+              </a:graphicData>
+            </a:graphic>
+          </wp:inline>
+        </w:drawing>
+      </w:r>
+    </w:p>
+    <w:p>
+      <w:pPr>
+        <w:pStyle w:val="Beschriftung"/>
+        <w:rPr>
+          <w:rFonts w:ascii="Verdana" w:hAnsi="Verdana"/>
+          <w:sz w:val="20"/>
+          <w:szCs w:val="20"/>
+        </w:rPr>
+      </w:pPr>
+      <w:bookmarkStart w:id="10" w:name="_Toc446868584"/>
+      <w:r>
+        <w:t xml:space="preserve">Abbildung </w:t>
+      </w:r>
+      <w:fldSimple w:instr=" SEQ Abbildung \* ARABIC ">
+        <w:r>
+          <w:rPr>
+            <w:noProof/>
+          </w:rPr>
+          <w:t>7</w:t>
+        </w:r>
+      </w:fldSimple>
+      <w:r>
+        <w:t xml:space="preserve">: Testfall 8 - </w:t>
+      </w:r>
+      <w:proofErr w:type="spellStart"/>
+      <w:r>
+        <w:t>Logout</w:t>
+      </w:r>
+      <w:proofErr w:type="spellEnd"/>
+      <w:r>
+        <w:t xml:space="preserve"> während Geräteregistrierung</w:t>
+      </w:r>
+      <w:bookmarkEnd w:id="10"/>
+    </w:p>
+    <w:p>
+      <w:pPr>
+        <w:keepNext/>
+        <w:spacing w:after="0" w:line="360" w:lineRule="auto"/>
+        <w:contextualSpacing/>
+      </w:pPr>
+      <w:r>
+        <w:rPr>
+          <w:rFonts w:ascii="Verdana" w:hAnsi="Verdana"/>
+          <w:noProof/>
+          <w:sz w:val="20"/>
+          <w:szCs w:val="20"/>
+          <w:lang w:eastAsia="de-DE"/>
+        </w:rPr>
+        <w:lastRenderedPageBreak/>
+        <w:drawing>
+          <wp:inline distT="0" distB="0" distL="0" distR="0">
+            <wp:extent cx="3667125" cy="4667250"/>
+            <wp:effectExtent l="19050" t="0" r="9525" b="0"/>
+            <wp:docPr id="14" name="Grafik 13" descr="SQ-5_Logout_Success.JPG"/>
+            <wp:cNvGraphicFramePr>
+              <a:graphicFrameLocks xmlns:a="http://schemas.openxmlformats.org/drawingml/2006/main" noChangeAspect="1"/>
+            </wp:cNvGraphicFramePr>
+            <a:graphic xmlns:a="http://schemas.openxmlformats.org/drawingml/2006/main">
+              <a:graphicData uri="http://schemas.openxmlformats.org/drawingml/2006/picture">
+                <pic:pic xmlns:pic="http://schemas.openxmlformats.org/drawingml/2006/picture">
+                  <pic:nvPicPr>
+                    <pic:cNvPr id="0" name="SQ-5_Logout_Success.JPG"/>
+                    <pic:cNvPicPr/>
+                  </pic:nvPicPr>
+                  <pic:blipFill>
+                    <a:blip r:embed="rId14" cstate="print"/>
+                    <a:stretch>
+                      <a:fillRect/>
+                    </a:stretch>
+                  </pic:blipFill>
+                  <pic:spPr>
+                    <a:xfrm>
+                      <a:off x="0" y="0"/>
+                      <a:ext cx="3667125" cy="4667250"/>
+                    </a:xfrm>
+                    <a:prstGeom prst="rect">
+                      <a:avLst/>
+                    </a:prstGeom>
+                  </pic:spPr>
+                </pic:pic>
+              </a:graphicData>
+            </a:graphic>
+          </wp:inline>
+        </w:drawing>
+      </w:r>
+    </w:p>
+    <w:p>
+      <w:pPr>
+        <w:pStyle w:val="Beschriftung"/>
+        <w:rPr>
+          <w:rFonts w:ascii="Verdana" w:hAnsi="Verdana"/>
+          <w:sz w:val="20"/>
+          <w:szCs w:val="20"/>
+        </w:rPr>
+      </w:pPr>
+      <w:bookmarkStart w:id="11" w:name="_Toc446868585"/>
+      <w:r>
+        <w:t xml:space="preserve">Abbildung </w:t>
+      </w:r>
+      <w:fldSimple w:instr=" SEQ Abbildung \* ARABIC ">
+        <w:r>
+          <w:rPr>
+            <w:noProof/>
+          </w:rPr>
+          <w:t>8</w:t>
+        </w:r>
+      </w:fldSimple>
+      <w:r>
+        <w:t xml:space="preserve">: Testfall 9 - erfolgreicher </w:t>
+      </w:r>
+      <w:proofErr w:type="spellStart"/>
+      <w:r>
+        <w:t>Logout</w:t>
+      </w:r>
+      <w:bookmarkEnd w:id="11"/>
+      <w:proofErr w:type="spellEnd"/>
+    </w:p>
+    <w:p>
+      <w:pPr>
+        <w:keepNext/>
+        <w:spacing w:after="0" w:line="360" w:lineRule="auto"/>
+        <w:contextualSpacing/>
+      </w:pPr>
+      <w:r>
+        <w:rPr>
+          <w:rFonts w:ascii="Verdana" w:hAnsi="Verdana"/>
+          <w:noProof/>
+          <w:sz w:val="20"/>
+          <w:szCs w:val="20"/>
+          <w:lang w:eastAsia="de-DE"/>
+        </w:rPr>
+        <w:lastRenderedPageBreak/>
+        <w:drawing>
+          <wp:inline distT="0" distB="0" distL="0" distR="0">
+            <wp:extent cx="5314950" cy="5305425"/>
+            <wp:effectExtent l="19050" t="0" r="0" b="0"/>
+            <wp:docPr id="15" name="Grafik 14" descr="SQ-6_Pflichtfeld_beim_ResetPassword.JPG"/>
+            <wp:cNvGraphicFramePr>
+              <a:graphicFrameLocks xmlns:a="http://schemas.openxmlformats.org/drawingml/2006/main" noChangeAspect="1"/>
+            </wp:cNvGraphicFramePr>
+            <a:graphic xmlns:a="http://schemas.openxmlformats.org/drawingml/2006/main">
+              <a:graphicData uri="http://schemas.openxmlformats.org/drawingml/2006/picture">
+                <pic:pic xmlns:pic="http://schemas.openxmlformats.org/drawingml/2006/picture">
+                  <pic:nvPicPr>
+                    <pic:cNvPr id="0" name="SQ-6_Pflichtfeld_beim_ResetPassword.JPG"/>
+                    <pic:cNvPicPr/>
+                  </pic:nvPicPr>
+                  <pic:blipFill>
+                    <a:blip r:embed="rId15" cstate="print"/>
+                    <a:stretch>
+                      <a:fillRect/>
+                    </a:stretch>
+                  </pic:blipFill>
+                  <pic:spPr>
+                    <a:xfrm>
+                      <a:off x="0" y="0"/>
+                      <a:ext cx="5314950" cy="5305425"/>
+                    </a:xfrm>
+                    <a:prstGeom prst="rect">
+                      <a:avLst/>
+                    </a:prstGeom>
+                  </pic:spPr>
+                </pic:pic>
+              </a:graphicData>
+            </a:graphic>
+          </wp:inline>
+        </w:drawing>
+      </w:r>
+    </w:p>
+    <w:p>
+      <w:pPr>
+        <w:pStyle w:val="Beschriftung"/>
+        <w:rPr>
+          <w:rFonts w:ascii="Verdana" w:hAnsi="Verdana"/>
+          <w:sz w:val="20"/>
+          <w:szCs w:val="20"/>
+        </w:rPr>
+      </w:pPr>
+      <w:bookmarkStart w:id="12" w:name="_Toc446868586"/>
+      <w:r>
+        <w:t xml:space="preserve">Abbildung </w:t>
+      </w:r>
+      <w:fldSimple w:instr=" SEQ Abbildung \* ARABIC ">
+        <w:r>
+          <w:rPr>
+            <w:noProof/>
+          </w:rPr>
+          <w:t>9</w:t>
+        </w:r>
+      </w:fldSimple>
+      <w:r>
+        <w:t>: Testfall 10 - Passwort zurücksetzen ohne Email</w:t>
+      </w:r>
+      <w:bookmarkEnd w:id="12"/>
+    </w:p>
+    <w:p>
+      <w:pPr>
+        <w:keepNext/>
+        <w:spacing w:after="0" w:line="360" w:lineRule="auto"/>
+        <w:contextualSpacing/>
+      </w:pPr>
+      <w:r>
+        <w:rPr>
+          <w:rFonts w:ascii="Verdana" w:hAnsi="Verdana"/>
+          <w:noProof/>
+          <w:sz w:val="20"/>
+          <w:szCs w:val="20"/>
+          <w:lang w:eastAsia="de-DE"/>
+        </w:rPr>
+        <w:lastRenderedPageBreak/>
+        <w:drawing>
+          <wp:inline distT="0" distB="0" distL="0" distR="0">
+            <wp:extent cx="4991100" cy="6810375"/>
+            <wp:effectExtent l="19050" t="0" r="0" b="0"/>
+            <wp:docPr id="16" name="Grafik 15" descr="SQ-7_RueckkehrButton_vomRegisterFormular-zuLogin.JPG"/>
+            <wp:cNvGraphicFramePr>
+              <a:graphicFrameLocks xmlns:a="http://schemas.openxmlformats.org/drawingml/2006/main" noChangeAspect="1"/>
+            </wp:cNvGraphicFramePr>
+            <a:graphic xmlns:a="http://schemas.openxmlformats.org/drawingml/2006/main">
+              <a:graphicData uri="http://schemas.openxmlformats.org/drawingml/2006/picture">
+                <pic:pic xmlns:pic="http://schemas.openxmlformats.org/drawingml/2006/picture">
+                  <pic:nvPicPr>
+                    <pic:cNvPr id="0" name="SQ-7_RueckkehrButton_vomRegisterFormular-zuLogin.JPG"/>
+                    <pic:cNvPicPr/>
+                  </pic:nvPicPr>
+                  <pic:blipFill>
+                    <a:blip r:embed="rId16" cstate="print"/>
+                    <a:stretch>
+                      <a:fillRect/>
+                    </a:stretch>
+                  </pic:blipFill>
+                  <pic:spPr>
+                    <a:xfrm>
+                      <a:off x="0" y="0"/>
+                      <a:ext cx="4991100" cy="6810375"/>
+                    </a:xfrm>
+                    <a:prstGeom prst="rect">
+                      <a:avLst/>
+                    </a:prstGeom>
+                  </pic:spPr>
+                </pic:pic>
+              </a:graphicData>
+            </a:graphic>
+          </wp:inline>
+        </w:drawing>
+      </w:r>
+    </w:p>
+    <w:p>
+      <w:pPr>
+        <w:pStyle w:val="Beschriftung"/>
+        <w:rPr>
+          <w:rFonts w:ascii="Verdana" w:hAnsi="Verdana"/>
+          <w:sz w:val="20"/>
+          <w:szCs w:val="20"/>
+        </w:rPr>
+      </w:pPr>
+      <w:bookmarkStart w:id="13" w:name="_Toc446868587"/>
+      <w:r>
+        <w:t xml:space="preserve">Abbildung </w:t>
+      </w:r>
+      <w:fldSimple w:instr=" SEQ Abbildung \* ARABIC ">
+        <w:r>
+          <w:rPr>
+            <w:noProof/>
+          </w:rPr>
+          <w:t>10</w:t>
+        </w:r>
+      </w:fldSimple>
+      <w:r>
+        <w:t xml:space="preserve">: Testfall 11 - </w:t>
+      </w:r>
+      <w:proofErr w:type="spellStart"/>
+      <w:r>
+        <w:t>Rückker</w:t>
+      </w:r>
+      <w:proofErr w:type="spellEnd"/>
+      <w:r>
+        <w:t xml:space="preserve"> zum Login von Registrierungsformular</w:t>
+      </w:r>
+      <w:bookmarkEnd w:id="13"/>
     </w:p>
     <w:p>
       <w:pPr>
@@ -2131,80 +4598,222 @@
       <w:pPr>
         <w:pStyle w:val="berschrift1"/>
       </w:pPr>
-      <w:bookmarkStart w:id="4" w:name="_Toc446780598"/>
+      <w:bookmarkStart w:id="14" w:name="_Toc446868575"/>
       <w:r>
         <w:lastRenderedPageBreak/>
         <w:t>Wie wird implementiert?</w:t>
       </w:r>
-      <w:bookmarkEnd w:id="4"/>
-    </w:p>
-    <w:p>
-      <w:pPr>
-        <w:spacing w:after="0" w:line="360" w:lineRule="auto"/>
-        <w:contextualSpacing/>
-        <w:rPr>
-          <w:rFonts w:ascii="Verdana" w:hAnsi="Verdana"/>
-          <w:sz w:val="20"/>
-          <w:szCs w:val="20"/>
-        </w:rPr>
-      </w:pPr>
-      <w:r>
-        <w:rPr>
-          <w:rFonts w:ascii="Verdana" w:hAnsi="Verdana"/>
-          <w:sz w:val="20"/>
-          <w:szCs w:val="20"/>
-        </w:rPr>
-        <w:t>~folgt~</w:t>
-      </w:r>
-    </w:p>
-    <w:p>
-      <w:pPr>
-        <w:spacing w:after="0" w:line="360" w:lineRule="auto"/>
-        <w:contextualSpacing/>
-        <w:rPr>
-          <w:rFonts w:ascii="Verdana" w:hAnsi="Verdana"/>
-          <w:sz w:val="20"/>
-          <w:szCs w:val="20"/>
-        </w:rPr>
-      </w:pPr>
-      <w:r>
-        <w:rPr>
-          <w:rFonts w:ascii="Verdana" w:hAnsi="Verdana"/>
-          <w:sz w:val="20"/>
-          <w:szCs w:val="20"/>
-        </w:rPr>
-        <w:t xml:space="preserve">Bei der Implementierung der Tests wird darauf geachtet, die Objekte der jeweiligen Unterseiten der Webseite mit entsprechenden Methoden, von den Zusammenstellungen der Tests zu trennen. </w:t>
-      </w:r>
-    </w:p>
-    <w:p>
-      <w:pPr>
-        <w:spacing w:after="0" w:line="360" w:lineRule="auto"/>
-        <w:contextualSpacing/>
-        <w:rPr>
-          <w:rFonts w:ascii="Verdana" w:hAnsi="Verdana"/>
-          <w:sz w:val="20"/>
-          <w:szCs w:val="20"/>
-        </w:rPr>
-      </w:pPr>
-      <w:r>
-        <w:rPr>
-          <w:rFonts w:ascii="Verdana" w:hAnsi="Verdana"/>
-          <w:sz w:val="20"/>
-          <w:szCs w:val="20"/>
-        </w:rPr>
-        <w:t>~folgt~</w:t>
-      </w:r>
-    </w:p>
-    <w:p>
-      <w:pPr>
-        <w:spacing w:after="0" w:line="360" w:lineRule="auto"/>
-        <w:contextualSpacing/>
-        <w:rPr>
-          <w:rFonts w:ascii="Verdana" w:hAnsi="Verdana"/>
-          <w:sz w:val="20"/>
-          <w:szCs w:val="20"/>
-        </w:rPr>
-      </w:pPr>
+      <w:bookmarkEnd w:id="14"/>
+    </w:p>
+    <w:p>
+      <w:pPr>
+        <w:spacing w:after="0" w:line="360" w:lineRule="auto"/>
+        <w:contextualSpacing/>
+        <w:jc w:val="both"/>
+        <w:rPr>
+          <w:rFonts w:ascii="Verdana" w:hAnsi="Verdana"/>
+          <w:sz w:val="20"/>
+          <w:szCs w:val="20"/>
+        </w:rPr>
+      </w:pPr>
+      <w:r>
+        <w:rPr>
+          <w:rFonts w:ascii="Verdana" w:hAnsi="Verdana"/>
+          <w:sz w:val="20"/>
+          <w:szCs w:val="20"/>
+        </w:rPr>
+        <w:t>Bei der Implementierung der Tests wird darauf geachtet, die Objekte der jeweiligen Unterseiten der Webse</w:t>
+      </w:r>
+      <w:r>
+        <w:rPr>
+          <w:rFonts w:ascii="Verdana" w:hAnsi="Verdana"/>
+          <w:sz w:val="20"/>
+          <w:szCs w:val="20"/>
+        </w:rPr>
+        <w:t>ite mit entsprechenden Methoden</w:t>
+      </w:r>
+      <w:r>
+        <w:rPr>
+          <w:rFonts w:ascii="Verdana" w:hAnsi="Verdana"/>
+          <w:sz w:val="20"/>
+          <w:szCs w:val="20"/>
+        </w:rPr>
+        <w:t xml:space="preserve"> von den Zusammenstellungen der Tests zu trennen.</w:t>
+      </w:r>
+      <w:r>
+        <w:rPr>
+          <w:rFonts w:ascii="Verdana" w:hAnsi="Verdana"/>
+          <w:sz w:val="20"/>
+          <w:szCs w:val="20"/>
+        </w:rPr>
+        <w:t xml:space="preserve"> Dazu werden z</w:t>
+      </w:r>
+      <w:r>
+        <w:rPr>
+          <w:rFonts w:ascii="Verdana" w:hAnsi="Verdana"/>
+          <w:sz w:val="20"/>
+          <w:szCs w:val="20"/>
+        </w:rPr>
+        <w:t>unächst für jede Unterseite die</w:t>
+      </w:r>
+      <w:r>
+        <w:rPr>
+          <w:rFonts w:ascii="Verdana" w:hAnsi="Verdana"/>
+          <w:sz w:val="20"/>
+          <w:szCs w:val="20"/>
+        </w:rPr>
+        <w:t>,</w:t>
+      </w:r>
+      <w:r>
+        <w:rPr>
+          <w:rFonts w:ascii="Verdana" w:hAnsi="Verdana"/>
+          <w:sz w:val="20"/>
+          <w:szCs w:val="20"/>
+        </w:rPr>
+        <w:t xml:space="preserve"> für die GUI-Tests benötigten</w:t>
+      </w:r>
+      <w:r>
+        <w:rPr>
+          <w:rFonts w:ascii="Verdana" w:hAnsi="Verdana"/>
+          <w:sz w:val="20"/>
+          <w:szCs w:val="20"/>
+        </w:rPr>
+        <w:t>,</w:t>
+      </w:r>
+      <w:r>
+        <w:rPr>
+          <w:rFonts w:ascii="Verdana" w:hAnsi="Verdana"/>
+          <w:sz w:val="20"/>
+          <w:szCs w:val="20"/>
+        </w:rPr>
+        <w:t xml:space="preserve"> Objekte in jeweils einer Datei gesammelt. </w:t>
+      </w:r>
+      <w:r>
+        <w:rPr>
+          <w:rFonts w:ascii="Verdana" w:hAnsi="Verdana"/>
+          <w:sz w:val="20"/>
+          <w:szCs w:val="20"/>
+        </w:rPr>
+        <w:t>Zudem</w:t>
+      </w:r>
+      <w:r>
+        <w:rPr>
+          <w:rFonts w:ascii="Verdana" w:hAnsi="Verdana"/>
+          <w:sz w:val="20"/>
+          <w:szCs w:val="20"/>
+        </w:rPr>
+        <w:t xml:space="preserve"> werden Methoden implementiert, um diese Objekte manipulieren</w:t>
+      </w:r>
+      <w:r>
+        <w:rPr>
+          <w:rFonts w:ascii="Verdana" w:hAnsi="Verdana"/>
+          <w:sz w:val="20"/>
+          <w:szCs w:val="20"/>
+        </w:rPr>
+        <w:t xml:space="preserve"> zu können</w:t>
+      </w:r>
+      <w:r>
+        <w:rPr>
+          <w:rFonts w:ascii="Verdana" w:hAnsi="Verdana"/>
+          <w:sz w:val="20"/>
+          <w:szCs w:val="20"/>
+        </w:rPr>
+        <w:t>.</w:t>
+      </w:r>
+    </w:p>
+    <w:p>
+      <w:pPr>
+        <w:spacing w:after="0" w:line="360" w:lineRule="auto"/>
+        <w:contextualSpacing/>
+        <w:jc w:val="both"/>
+        <w:rPr>
+          <w:rFonts w:ascii="Verdana" w:hAnsi="Verdana"/>
+          <w:sz w:val="20"/>
+          <w:szCs w:val="20"/>
+        </w:rPr>
+      </w:pPr>
+      <w:r>
+        <w:rPr>
+          <w:rFonts w:ascii="Verdana" w:hAnsi="Verdana"/>
+          <w:sz w:val="20"/>
+          <w:szCs w:val="20"/>
+        </w:rPr>
+        <w:t>Mittels dieser Objekte und Methoden werden daraufhin die Tests zusammengestellt und</w:t>
+      </w:r>
+      <w:r>
+        <w:rPr>
+          <w:rFonts w:ascii="Verdana" w:hAnsi="Verdana"/>
+          <w:sz w:val="20"/>
+          <w:szCs w:val="20"/>
+        </w:rPr>
+        <w:t xml:space="preserve"> an ihre Aufgabe angepasst. Zuletzt werden die Aufgaben der einzelnen Tests beschrieben und Abgleiche mit den erwarteten Ergebnissen durchgeführt. Ein Test kann dabei mehrere Abgleiche beinhalten, sofern dies von Nöten ist.</w:t>
+      </w:r>
+    </w:p>
+    <w:p>
+      <w:pPr>
+        <w:spacing w:after="0" w:line="360" w:lineRule="auto"/>
+        <w:contextualSpacing/>
+        <w:jc w:val="both"/>
+        <w:rPr>
+          <w:rFonts w:ascii="Verdana" w:hAnsi="Verdana"/>
+          <w:sz w:val="20"/>
+          <w:szCs w:val="20"/>
+        </w:rPr>
+      </w:pPr>
+      <w:r>
+        <w:rPr>
+          <w:rFonts w:ascii="Verdana" w:hAnsi="Verdana"/>
+          <w:sz w:val="20"/>
+          <w:szCs w:val="20"/>
+        </w:rPr>
+        <w:t>Um die Tests ausführbar zu machen, werden diese mittels einer Konfigurationsdatei zur Verfügung gestellt. In dieser Datei werden ebenso die Adr</w:t>
+      </w:r>
+      <w:r>
+        <w:rPr>
+          <w:rFonts w:ascii="Verdana" w:hAnsi="Verdana"/>
+          <w:sz w:val="20"/>
+          <w:szCs w:val="20"/>
+        </w:rPr>
+        <w:t xml:space="preserve">esse für den </w:t>
+      </w:r>
+      <w:proofErr w:type="spellStart"/>
+      <w:r>
+        <w:rPr>
+          <w:rFonts w:ascii="Verdana" w:hAnsi="Verdana"/>
+          <w:sz w:val="20"/>
+          <w:szCs w:val="20"/>
+        </w:rPr>
+        <w:t>Selenium</w:t>
+      </w:r>
+      <w:proofErr w:type="spellEnd"/>
+      <w:r>
+        <w:rPr>
+          <w:rFonts w:ascii="Verdana" w:hAnsi="Verdana"/>
+          <w:sz w:val="20"/>
+          <w:szCs w:val="20"/>
+        </w:rPr>
+        <w:t xml:space="preserve"> WebDriver, die zu verwendenden Browser und eventuelle weitere Konfigurationsparameter definiert.</w:t>
+      </w:r>
+    </w:p>
+    <w:p>
+      <w:pPr>
+        <w:spacing w:after="0" w:line="360" w:lineRule="auto"/>
+        <w:contextualSpacing/>
+        <w:jc w:val="both"/>
+        <w:rPr>
+          <w:rFonts w:ascii="Verdana" w:hAnsi="Verdana"/>
+          <w:sz w:val="20"/>
+          <w:szCs w:val="20"/>
+        </w:rPr>
+      </w:pPr>
+      <w:r>
+        <w:rPr>
+          <w:rFonts w:ascii="Verdana" w:hAnsi="Verdana"/>
+          <w:sz w:val="20"/>
+          <w:szCs w:val="20"/>
+        </w:rPr>
+        <w:t>Sobald alle GUI-Tests implementiert und die Konfigurationen definiert sind, kann ein Testlauf über die Konsole gestartet werden.</w:t>
+      </w:r>
     </w:p>
     <w:p>
       <w:pPr>
@@ -2227,30 +4836,276 @@
       <w:pPr>
         <w:pStyle w:val="berschrift1"/>
       </w:pPr>
-      <w:bookmarkStart w:id="5" w:name="_Toc446780599"/>
+      <w:bookmarkStart w:id="15" w:name="_Toc446868576"/>
       <w:r>
         <w:lastRenderedPageBreak/>
         <w:t>Was waren die Problematiken?</w:t>
       </w:r>
-      <w:bookmarkEnd w:id="5"/>
-    </w:p>
-    <w:p>
-      <w:pPr>
-        <w:spacing w:after="0" w:line="360" w:lineRule="auto"/>
-        <w:contextualSpacing/>
-        <w:rPr>
-          <w:rFonts w:ascii="Verdana" w:hAnsi="Verdana"/>
-          <w:sz w:val="20"/>
-          <w:szCs w:val="20"/>
-        </w:rPr>
-      </w:pPr>
-      <w:r>
-        <w:rPr>
-          <w:rFonts w:ascii="Verdana" w:hAnsi="Verdana"/>
-          <w:sz w:val="20"/>
-          <w:szCs w:val="20"/>
-        </w:rPr>
-        <w:t>~folgt~</w:t>
+      <w:bookmarkEnd w:id="15"/>
+    </w:p>
+    <w:p>
+      <w:pPr>
+        <w:spacing w:after="0" w:line="360" w:lineRule="auto"/>
+        <w:contextualSpacing/>
+        <w:rPr>
+          <w:rFonts w:ascii="Verdana" w:hAnsi="Verdana"/>
+          <w:sz w:val="20"/>
+          <w:szCs w:val="20"/>
+        </w:rPr>
+      </w:pPr>
+      <w:r>
+        <w:rPr>
+          <w:rFonts w:ascii="Verdana" w:hAnsi="Verdana"/>
+          <w:sz w:val="20"/>
+          <w:szCs w:val="20"/>
+        </w:rPr>
+        <w:t>Während der Umsetzung dieser Arbeit traten einige Problematiken auf, die zum Teil gelöst werden konnten.</w:t>
+      </w:r>
+    </w:p>
+    <w:p>
+      <w:pPr>
+        <w:spacing w:after="0" w:line="360" w:lineRule="auto"/>
+        <w:contextualSpacing/>
+        <w:rPr>
+          <w:rFonts w:ascii="Verdana" w:hAnsi="Verdana"/>
+          <w:sz w:val="20"/>
+          <w:szCs w:val="20"/>
+        </w:rPr>
+      </w:pPr>
+      <w:r>
+        <w:rPr>
+          <w:rFonts w:ascii="Verdana" w:hAnsi="Verdana"/>
+          <w:sz w:val="20"/>
+          <w:szCs w:val="20"/>
+        </w:rPr>
+        <w:t xml:space="preserve">Das zunächst grundlegendste Problem stellte die Webseite der Geräteregistrierung dar. Da die Live-Version im Internet nicht funktioniert, musste die Webseite lokal zur Verfügung gestellt werden. Durch Zugriff auf das </w:t>
+      </w:r>
+      <w:proofErr w:type="spellStart"/>
+      <w:r>
+        <w:rPr>
+          <w:rFonts w:ascii="Verdana" w:hAnsi="Verdana"/>
+          <w:sz w:val="20"/>
+          <w:szCs w:val="20"/>
+        </w:rPr>
+        <w:t>Git</w:t>
+      </w:r>
+      <w:proofErr w:type="spellEnd"/>
+      <w:r>
+        <w:rPr>
+          <w:rFonts w:ascii="Verdana" w:hAnsi="Verdana"/>
+          <w:sz w:val="20"/>
+          <w:szCs w:val="20"/>
+        </w:rPr>
+        <w:t xml:space="preserve">-Verzeichnis bereits aus dem Projektstudium, war diese Lösung </w:t>
+      </w:r>
+      <w:r>
+        <w:rPr>
+          <w:rFonts w:ascii="Verdana" w:hAnsi="Verdana"/>
+          <w:sz w:val="20"/>
+          <w:szCs w:val="20"/>
+        </w:rPr>
+        <w:t>recht schnell umzusetzen.</w:t>
+      </w:r>
+    </w:p>
+    <w:p>
+      <w:pPr>
+        <w:spacing w:after="0" w:line="360" w:lineRule="auto"/>
+        <w:contextualSpacing/>
+        <w:rPr>
+          <w:rFonts w:ascii="Verdana" w:hAnsi="Verdana"/>
+          <w:sz w:val="20"/>
+          <w:szCs w:val="20"/>
+        </w:rPr>
+      </w:pPr>
+      <w:r>
+        <w:rPr>
+          <w:rFonts w:ascii="Verdana" w:hAnsi="Verdana"/>
+          <w:sz w:val="20"/>
+          <w:szCs w:val="20"/>
+        </w:rPr>
+        <w:t xml:space="preserve">Ein weiteres Problem stellte der Funktionsumfang der Webseite dar. Da </w:t>
+      </w:r>
+      <w:r>
+        <w:rPr>
+          <w:rFonts w:ascii="Verdana" w:hAnsi="Verdana"/>
+          <w:sz w:val="20"/>
+          <w:szCs w:val="20"/>
+        </w:rPr>
+        <w:t>die Webseite</w:t>
+      </w:r>
+      <w:r>
+        <w:rPr>
+          <w:rFonts w:ascii="Verdana" w:hAnsi="Verdana"/>
+          <w:sz w:val="20"/>
+          <w:szCs w:val="20"/>
+        </w:rPr>
+        <w:t xml:space="preserve"> noch in der Entwicklung ist, ist der Umfang, der verfügbaren Funktionen, eingeschränkt. Somit konnten recht wenige Nutzerinteraktionen für die GUI-Tests berücksichtigt werden.</w:t>
+      </w:r>
+    </w:p>
+    <w:p>
+      <w:pPr>
+        <w:spacing w:after="0" w:line="360" w:lineRule="auto"/>
+        <w:contextualSpacing/>
+        <w:rPr>
+          <w:rFonts w:ascii="Verdana" w:hAnsi="Verdana"/>
+          <w:sz w:val="20"/>
+          <w:szCs w:val="20"/>
+        </w:rPr>
+      </w:pPr>
+      <w:r>
+        <w:rPr>
+          <w:rFonts w:ascii="Verdana" w:hAnsi="Verdana"/>
+          <w:sz w:val="20"/>
+          <w:szCs w:val="20"/>
+        </w:rPr>
+        <w:t>Da die Webseite mit dem Backend aus einem anderen Projektstudium gekoppelt ist, welches stetig weiter entwickelt wird und auf einem externen Server liegt, kam es während der</w:t>
+      </w:r>
+      <w:r>
+        <w:rPr>
+          <w:rFonts w:ascii="Verdana" w:hAnsi="Verdana"/>
+          <w:sz w:val="20"/>
+          <w:szCs w:val="20"/>
+        </w:rPr>
+        <w:t xml:space="preserve"> Erstellung der Testfälle und den Ausführungen der GUI-Tests öfters zu Problemen und Stillständen. Der Server war während der gesamten Planungs- und Entwicklungszeit mehrfach und über längere Zeit nicht erreichbar und verhinderte somit einen reibungslosen Ablauf.</w:t>
+      </w:r>
+    </w:p>
+    <w:p>
+      <w:pPr>
+        <w:spacing w:after="0" w:line="360" w:lineRule="auto"/>
+        <w:contextualSpacing/>
+        <w:rPr>
+          <w:rFonts w:ascii="Verdana" w:hAnsi="Verdana"/>
+          <w:sz w:val="20"/>
+          <w:szCs w:val="20"/>
+        </w:rPr>
+      </w:pPr>
+      <w:r>
+        <w:rPr>
+          <w:rFonts w:ascii="Verdana" w:hAnsi="Verdana"/>
+          <w:sz w:val="20"/>
+          <w:szCs w:val="20"/>
+        </w:rPr>
+        <w:t>Die Änderungen im</w:t>
+      </w:r>
+      <w:r>
+        <w:rPr>
+          <w:rFonts w:ascii="Verdana" w:hAnsi="Verdana"/>
+          <w:sz w:val="20"/>
+          <w:szCs w:val="20"/>
+        </w:rPr>
+        <w:t xml:space="preserve"> Backend verursachten zudem ein Problem mit </w:t>
+      </w:r>
+      <w:r>
+        <w:rPr>
+          <w:rFonts w:ascii="Verdana" w:hAnsi="Verdana"/>
+          <w:sz w:val="20"/>
+          <w:szCs w:val="20"/>
+        </w:rPr>
+        <w:t>dem Testfall bezüglich der Löschung eines registrierten Gerätes. Ein fehlerfreier Verlauf dieses Tests kann aufgrund fehlender Datenbankeingaben nicht garantiert werden.</w:t>
+      </w:r>
+    </w:p>
+    <w:p>
+      <w:pPr>
+        <w:spacing w:after="0" w:line="360" w:lineRule="auto"/>
+        <w:contextualSpacing/>
+        <w:rPr>
+          <w:rFonts w:ascii="Verdana" w:hAnsi="Verdana"/>
+          <w:sz w:val="20"/>
+          <w:szCs w:val="20"/>
+        </w:rPr>
+      </w:pPr>
+    </w:p>
+    <w:p>
+      <w:pPr>
+        <w:rPr>
+          <w:rFonts w:ascii="Verdana" w:hAnsi="Verdana"/>
+          <w:sz w:val="20"/>
+          <w:szCs w:val="20"/>
+        </w:rPr>
+      </w:pPr>
+      <w:r>
+        <w:rPr>
+          <w:rFonts w:ascii="Verdana" w:hAnsi="Verdana"/>
+          <w:sz w:val="20"/>
+          <w:szCs w:val="20"/>
+        </w:rPr>
+        <w:br w:type="page"/>
+      </w:r>
+    </w:p>
+    <w:p>
+      <w:pPr>
+        <w:pStyle w:val="berschrift1"/>
+      </w:pPr>
+      <w:bookmarkStart w:id="16" w:name="_Toc446868577"/>
+      <w:r>
+        <w:lastRenderedPageBreak/>
+        <w:t>Fazit</w:t>
+      </w:r>
+      <w:bookmarkEnd w:id="16"/>
+    </w:p>
+    <w:p>
+      <w:pPr>
+        <w:spacing w:after="0" w:line="360" w:lineRule="auto"/>
+        <w:contextualSpacing/>
+        <w:rPr>
+          <w:rFonts w:ascii="Verdana" w:hAnsi="Verdana"/>
+          <w:sz w:val="20"/>
+          <w:szCs w:val="20"/>
+        </w:rPr>
+      </w:pPr>
+      <w:r>
+        <w:rPr>
+          <w:rFonts w:ascii="Verdana" w:hAnsi="Verdana"/>
+          <w:sz w:val="20"/>
+          <w:szCs w:val="20"/>
+        </w:rPr>
+        <w:t>Während der Planung und Erstellung der Testfalldiagramme lag ein eingeschränkter Funktionsumfang der Webseite vor, weshalb das Hauptaugenmerk der Testfälle auf spezifischere Funktionen gelegt wurde. Zudem musste die Verwendung der Live-Version der Webseite aufgrund ihrer Nichtfunktion überdacht und eine Alternative gefunden</w:t>
+      </w:r>
+      <w:r>
+        <w:rPr>
+          <w:rFonts w:ascii="Verdana" w:hAnsi="Verdana"/>
+          <w:sz w:val="20"/>
+          <w:szCs w:val="20"/>
+        </w:rPr>
+        <w:t xml:space="preserve"> werden, was einen größeren Arbeitsaufwand zur Ausführung der GUI-Tests zur Folge hat.</w:t>
+      </w:r>
+    </w:p>
+    <w:p>
+      <w:pPr>
+        <w:spacing w:after="0" w:line="360" w:lineRule="auto"/>
+        <w:contextualSpacing/>
+        <w:rPr>
+          <w:rFonts w:ascii="Verdana" w:hAnsi="Verdana"/>
+          <w:sz w:val="20"/>
+          <w:szCs w:val="20"/>
+        </w:rPr>
+      </w:pPr>
+      <w:r>
+        <w:rPr>
+          <w:rFonts w:ascii="Verdana" w:hAnsi="Verdana"/>
+          <w:sz w:val="20"/>
+          <w:szCs w:val="20"/>
+        </w:rPr>
+        <w:t>Da am Backend der Webseite weiterhin gearbeitet wird, kam es zu Komplikationen und die Entwicklung der Tests geriet von Zeit zu Zeit ins Stocken. Dies ist für die Entwicklung korrekter GUI-Tests von Nachteil und sollte künftig unterbunden werden.</w:t>
+      </w:r>
+    </w:p>
+    <w:p>
+      <w:pPr>
+        <w:spacing w:after="0" w:line="360" w:lineRule="auto"/>
+        <w:contextualSpacing/>
+        <w:rPr>
+          <w:rFonts w:ascii="Verdana" w:hAnsi="Verdana"/>
+          <w:sz w:val="20"/>
+          <w:szCs w:val="20"/>
+        </w:rPr>
+      </w:pPr>
+      <w:r>
+        <w:rPr>
+          <w:rFonts w:ascii="Verdana" w:hAnsi="Verdana"/>
+          <w:sz w:val="20"/>
+          <w:szCs w:val="20"/>
+        </w:rPr>
+        <w:t>Nichtsdestotrotz war es trotz der Schwierigkeiten möglich GUI-Tests zu implementieren und diese Arbeit zu vollenden.</w:t>
       </w:r>
     </w:p>
     <w:p>
@@ -2265,13 +5120,136 @@
       </w:pPr>
     </w:p>
     <w:sectPr>
+      <w:footerReference w:type="default" r:id="rId17"/>
+      <w:footerReference w:type="first" r:id="rId18"/>
       <w:pgSz w:w="11906" w:h="16838"/>
       <w:pgMar w:top="1417" w:right="1417" w:bottom="1134" w:left="1417" w:header="708" w:footer="708" w:gutter="0"/>
       <w:cols w:space="708"/>
+      <w:titlePg/>
       <w:docGrid w:linePitch="360"/>
     </w:sectPr>
   </w:body>
 </w:document>
+</file>
+
+<file path=word/endnotes.xml><?xml version="1.0" encoding="utf-8"?>
+<w:endnotes xmlns:ve="http://schemas.openxmlformats.org/markup-compatibility/2006" xmlns:o="urn:schemas-microsoft-com:office:office" xmlns:r="http://schemas.openxmlformats.org/officeDocument/2006/relationships" xmlns:m="http://schemas.openxmlformats.org/officeDocument/2006/math" xmlns:v="urn:schemas-microsoft-com:vml" xmlns:wp="http://schemas.openxmlformats.org/drawingml/2006/wordprocessingDrawing" xmlns:w10="urn:schemas-microsoft-com:office:word" xmlns:w="http://schemas.openxmlformats.org/wordprocessingml/2006/main" xmlns:wne="http://schemas.microsoft.com/office/word/2006/wordml">
+  <w:endnote w:type="separator" w:id="-1">
+    <w:p>
+      <w:pPr>
+        <w:spacing w:after="0" w:line="240" w:lineRule="auto"/>
+      </w:pPr>
+      <w:r>
+        <w:separator/>
+      </w:r>
+    </w:p>
+  </w:endnote>
+  <w:endnote w:type="continuationSeparator" w:id="0">
+    <w:p>
+      <w:pPr>
+        <w:spacing w:after="0" w:line="240" w:lineRule="auto"/>
+      </w:pPr>
+      <w:r>
+        <w:continuationSeparator/>
+      </w:r>
+    </w:p>
+  </w:endnote>
+</w:endnotes>
+</file>
+
+<file path=word/footer1.xml><?xml version="1.0" encoding="utf-8"?>
+<w:ftr xmlns:ve="http://schemas.openxmlformats.org/markup-compatibility/2006" xmlns:o="urn:schemas-microsoft-com:office:office" xmlns:r="http://schemas.openxmlformats.org/officeDocument/2006/relationships" xmlns:m="http://schemas.openxmlformats.org/officeDocument/2006/math" xmlns:v="urn:schemas-microsoft-com:vml" xmlns:wp="http://schemas.openxmlformats.org/drawingml/2006/wordprocessingDrawing" xmlns:w10="urn:schemas-microsoft-com:office:word" xmlns:w="http://schemas.openxmlformats.org/wordprocessingml/2006/main" xmlns:wne="http://schemas.microsoft.com/office/word/2006/wordml">
+  <w:p>
+    <w:pPr>
+      <w:pStyle w:val="Fuzeile"/>
+      <w:tabs>
+        <w:tab w:val="clear" w:pos="4536"/>
+      </w:tabs>
+      <w:rPr>
+        <w:rFonts w:ascii="Verdana" w:hAnsi="Verdana"/>
+        <w:sz w:val="14"/>
+        <w:szCs w:val="14"/>
+      </w:rPr>
+    </w:pPr>
+    <w:r>
+      <w:rPr>
+        <w:rFonts w:ascii="Verdana" w:hAnsi="Verdana"/>
+        <w:sz w:val="14"/>
+        <w:szCs w:val="14"/>
+      </w:rPr>
+      <w:t xml:space="preserve">GUI-Tests einer Webseite zur Registrierung von Durchflussmessgeräten mittels </w:t>
+    </w:r>
+    <w:proofErr w:type="spellStart"/>
+    <w:r>
+      <w:rPr>
+        <w:rFonts w:ascii="Verdana" w:hAnsi="Verdana"/>
+        <w:sz w:val="14"/>
+        <w:szCs w:val="14"/>
+      </w:rPr>
+      <w:t>Protractor</w:t>
+    </w:r>
+    <w:proofErr w:type="spellEnd"/>
+    <w:r>
+      <w:rPr>
+        <w:rFonts w:ascii="Verdana" w:hAnsi="Verdana"/>
+        <w:sz w:val="14"/>
+        <w:szCs w:val="14"/>
+      </w:rPr>
+      <w:tab/>
+      <w:t xml:space="preserve">Monika Drößler, Elena </w:t>
+    </w:r>
+    <w:proofErr w:type="spellStart"/>
+    <w:r>
+      <w:rPr>
+        <w:rFonts w:ascii="Verdana" w:hAnsi="Verdana"/>
+        <w:sz w:val="14"/>
+        <w:szCs w:val="14"/>
+      </w:rPr>
+      <w:t>Gillich</w:t>
+    </w:r>
+    <w:proofErr w:type="spellEnd"/>
+  </w:p>
+</w:ftr>
+</file>
+
+<file path=word/footer2.xml><?xml version="1.0" encoding="utf-8"?>
+<w:ftr xmlns:ve="http://schemas.openxmlformats.org/markup-compatibility/2006" xmlns:o="urn:schemas-microsoft-com:office:office" xmlns:r="http://schemas.openxmlformats.org/officeDocument/2006/relationships" xmlns:m="http://schemas.openxmlformats.org/officeDocument/2006/math" xmlns:v="urn:schemas-microsoft-com:vml" xmlns:wp="http://schemas.openxmlformats.org/drawingml/2006/wordprocessingDrawing" xmlns:w10="urn:schemas-microsoft-com:office:word" xmlns:w="http://schemas.openxmlformats.org/wordprocessingml/2006/main" xmlns:wne="http://schemas.microsoft.com/office/word/2006/wordml">
+  <w:p>
+    <w:pPr>
+      <w:pStyle w:val="Fuzeile"/>
+    </w:pPr>
+  </w:p>
+  <w:p>
+    <w:pPr>
+      <w:pStyle w:val="Fuzeile"/>
+    </w:pPr>
+  </w:p>
+</w:ftr>
+</file>
+
+<file path=word/footnotes.xml><?xml version="1.0" encoding="utf-8"?>
+<w:footnotes xmlns:ve="http://schemas.openxmlformats.org/markup-compatibility/2006" xmlns:o="urn:schemas-microsoft-com:office:office" xmlns:r="http://schemas.openxmlformats.org/officeDocument/2006/relationships" xmlns:m="http://schemas.openxmlformats.org/officeDocument/2006/math" xmlns:v="urn:schemas-microsoft-com:vml" xmlns:wp="http://schemas.openxmlformats.org/drawingml/2006/wordprocessingDrawing" xmlns:w10="urn:schemas-microsoft-com:office:word" xmlns:w="http://schemas.openxmlformats.org/wordprocessingml/2006/main" xmlns:wne="http://schemas.microsoft.com/office/word/2006/wordml">
+  <w:footnote w:type="separator" w:id="-1">
+    <w:p>
+      <w:pPr>
+        <w:spacing w:after="0" w:line="240" w:lineRule="auto"/>
+      </w:pPr>
+      <w:r>
+        <w:separator/>
+      </w:r>
+    </w:p>
+  </w:footnote>
+  <w:footnote w:type="continuationSeparator" w:id="0">
+    <w:p>
+      <w:pPr>
+        <w:spacing w:after="0" w:line="240" w:lineRule="auto"/>
+      </w:pPr>
+      <w:r>
+        <w:continuationSeparator/>
+      </w:r>
+    </w:p>
+  </w:footnote>
+</w:footnotes>
 </file>
 
 <file path=word/styles.xml><?xml version="1.0" encoding="utf-8"?>
@@ -2668,7 +5646,374 @@
       <w:color w:val="808080" w:themeColor="text1" w:themeTint="7F"/>
     </w:rPr>
   </w:style>
+  <w:style w:type="paragraph" w:styleId="Beschriftung">
+    <w:name w:val="caption"/>
+    <w:basedOn w:val="Standard"/>
+    <w:next w:val="Standard"/>
+    <w:uiPriority w:val="35"/>
+    <w:unhideWhenUsed/>
+    <w:qFormat/>
+    <w:rsid w:val="009A530A"/>
+    <w:pPr>
+      <w:spacing w:line="240" w:lineRule="auto"/>
+    </w:pPr>
+    <w:rPr>
+      <w:b/>
+      <w:bCs/>
+      <w:color w:val="4F81BD" w:themeColor="accent1"/>
+      <w:sz w:val="18"/>
+      <w:szCs w:val="18"/>
+    </w:rPr>
+  </w:style>
+  <w:style w:type="paragraph" w:styleId="Kopfzeile">
+    <w:name w:val="header"/>
+    <w:basedOn w:val="Standard"/>
+    <w:link w:val="KopfzeileZchn"/>
+    <w:uiPriority w:val="99"/>
+    <w:semiHidden/>
+    <w:unhideWhenUsed/>
+    <w:rsid w:val="00397F1C"/>
+    <w:pPr>
+      <w:tabs>
+        <w:tab w:val="center" w:pos="4536"/>
+        <w:tab w:val="right" w:pos="9072"/>
+      </w:tabs>
+      <w:spacing w:after="0" w:line="240" w:lineRule="auto"/>
+    </w:pPr>
+  </w:style>
+  <w:style w:type="character" w:customStyle="1" w:styleId="KopfzeileZchn">
+    <w:name w:val="Kopfzeile Zchn"/>
+    <w:basedOn w:val="Absatz-Standardschriftart"/>
+    <w:link w:val="Kopfzeile"/>
+    <w:uiPriority w:val="99"/>
+    <w:semiHidden/>
+    <w:rsid w:val="00397F1C"/>
+  </w:style>
+  <w:style w:type="paragraph" w:styleId="Fuzeile">
+    <w:name w:val="footer"/>
+    <w:basedOn w:val="Standard"/>
+    <w:link w:val="FuzeileZchn"/>
+    <w:uiPriority w:val="99"/>
+    <w:unhideWhenUsed/>
+    <w:rsid w:val="00397F1C"/>
+    <w:pPr>
+      <w:tabs>
+        <w:tab w:val="center" w:pos="4536"/>
+        <w:tab w:val="right" w:pos="9072"/>
+      </w:tabs>
+      <w:spacing w:after="0" w:line="240" w:lineRule="auto"/>
+    </w:pPr>
+  </w:style>
+  <w:style w:type="character" w:customStyle="1" w:styleId="FuzeileZchn">
+    <w:name w:val="Fußzeile Zchn"/>
+    <w:basedOn w:val="Absatz-Standardschriftart"/>
+    <w:link w:val="Fuzeile"/>
+    <w:uiPriority w:val="99"/>
+    <w:rsid w:val="00397F1C"/>
+  </w:style>
+  <w:style w:type="paragraph" w:styleId="Abbildungsverzeichnis">
+    <w:name w:val="table of figures"/>
+    <w:basedOn w:val="Standard"/>
+    <w:next w:val="Standard"/>
+    <w:uiPriority w:val="99"/>
+    <w:unhideWhenUsed/>
+    <w:rsid w:val="0090384E"/>
+    <w:pPr>
+      <w:spacing w:after="0"/>
+    </w:pPr>
+  </w:style>
 </w:styles>
+</file>
+
+<file path=word/glossary/document.xml><?xml version="1.0" encoding="utf-8"?>
+<w:glossaryDocument xmlns:ve="http://schemas.openxmlformats.org/markup-compatibility/2006" xmlns:o="urn:schemas-microsoft-com:office:office" xmlns:r="http://schemas.openxmlformats.org/officeDocument/2006/relationships" xmlns:m="http://schemas.openxmlformats.org/officeDocument/2006/math" xmlns:v="urn:schemas-microsoft-com:vml" xmlns:wp="http://schemas.openxmlformats.org/drawingml/2006/wordprocessingDrawing" xmlns:w10="urn:schemas-microsoft-com:office:word" xmlns:w="http://schemas.openxmlformats.org/wordprocessingml/2006/main" xmlns:wne="http://schemas.microsoft.com/office/word/2006/wordml">
+  <w:docParts/>
+</w:glossaryDocument>
+</file>
+
+<file path=word/glossary/fontTable.xml><?xml version="1.0" encoding="utf-8"?>
+<w:fonts xmlns:r="http://schemas.openxmlformats.org/officeDocument/2006/relationships" xmlns:w="http://schemas.openxmlformats.org/wordprocessingml/2006/main">
+  <w:font w:name="Calibri">
+    <w:panose1 w:val="020F0502020204030204"/>
+    <w:charset w:val="00"/>
+    <w:family w:val="swiss"/>
+    <w:pitch w:val="variable"/>
+    <w:sig w:usb0="E00002FF" w:usb1="4000ACFF" w:usb2="00000001" w:usb3="00000000" w:csb0="0000019F" w:csb1="00000000"/>
+  </w:font>
+  <w:font w:name="Times New Roman">
+    <w:panose1 w:val="02020603050405020304"/>
+    <w:charset w:val="00"/>
+    <w:family w:val="roman"/>
+    <w:pitch w:val="variable"/>
+    <w:sig w:usb0="E0002AFF" w:usb1="C0007841" w:usb2="00000009" w:usb3="00000000" w:csb0="000001FF" w:csb1="00000000"/>
+  </w:font>
+  <w:font w:name="Cambria">
+    <w:panose1 w:val="02040503050406030204"/>
+    <w:charset w:val="00"/>
+    <w:family w:val="roman"/>
+    <w:pitch w:val="variable"/>
+    <w:sig w:usb0="E00002FF" w:usb1="400004FF" w:usb2="00000000" w:usb3="00000000" w:csb0="0000019F" w:csb1="00000000"/>
+  </w:font>
+  <w:font w:name="Tahoma">
+    <w:panose1 w:val="020B0604030504040204"/>
+    <w:charset w:val="00"/>
+    <w:family w:val="swiss"/>
+    <w:pitch w:val="variable"/>
+    <w:sig w:usb0="E1002EFF" w:usb1="C000605B" w:usb2="00000029" w:usb3="00000000" w:csb0="000101FF" w:csb1="00000000"/>
+  </w:font>
+  <w:font w:name="Verdana">
+    <w:panose1 w:val="020B0604030504040204"/>
+    <w:charset w:val="00"/>
+    <w:family w:val="swiss"/>
+    <w:pitch w:val="variable"/>
+    <w:sig w:usb0="A10006FF" w:usb1="4000205B" w:usb2="00000010" w:usb3="00000000" w:csb0="0000019F" w:csb1="00000000"/>
+  </w:font>
+</w:fonts>
+</file>
+
+<file path=word/glossary/settings.xml><?xml version="1.0" encoding="utf-8"?>
+<w:settings xmlns:o="urn:schemas-microsoft-com:office:office" xmlns:r="http://schemas.openxmlformats.org/officeDocument/2006/relationships" xmlns:m="http://schemas.openxmlformats.org/officeDocument/2006/math" xmlns:v="urn:schemas-microsoft-com:vml" xmlns:w10="urn:schemas-microsoft-com:office:word" xmlns:w="http://schemas.openxmlformats.org/wordprocessingml/2006/main" xmlns:sl="http://schemas.openxmlformats.org/schemaLibrary/2006/main">
+  <w:view w:val="normal"/>
+  <w:defaultTabStop w:val="708"/>
+  <w:hyphenationZone w:val="425"/>
+  <w:characterSpacingControl w:val="doNotCompress"/>
+  <w:compat>
+    <w:useFELayout/>
+  </w:compat>
+  <w:rsids>
+    <w:rsidRoot w:val="00BE3DCE"/>
+    <w:rsid w:val="00BE3DCE"/>
+  </w:rsids>
+  <m:mathPr>
+    <m:mathFont m:val="Cambria Math"/>
+    <m:brkBin m:val="before"/>
+    <m:brkBinSub m:val="--"/>
+    <m:smallFrac m:val="off"/>
+    <m:dispDef/>
+    <m:lMargin m:val="0"/>
+    <m:rMargin m:val="0"/>
+    <m:defJc m:val="centerGroup"/>
+    <m:wrapIndent m:val="1440"/>
+    <m:intLim m:val="subSup"/>
+    <m:naryLim m:val="undOvr"/>
+  </m:mathPr>
+  <w:themeFontLang w:val="de-DE"/>
+  <w:clrSchemeMapping w:bg1="light1" w:t1="dark1" w:bg2="light2" w:t2="dark2" w:accent1="accent1" w:accent2="accent2" w:accent3="accent3" w:accent4="accent4" w:accent5="accent5" w:accent6="accent6" w:hyperlink="hyperlink" w:followedHyperlink="followedHyperlink"/>
+  <w:decimalSymbol w:val=","/>
+  <w:listSeparator w:val=";"/>
+</w:settings>
+</file>
+
+<file path=word/glossary/styles.xml><?xml version="1.0" encoding="utf-8"?>
+<w:styles xmlns:r="http://schemas.openxmlformats.org/officeDocument/2006/relationships" xmlns:w="http://schemas.openxmlformats.org/wordprocessingml/2006/main">
+  <w:docDefaults>
+    <w:rPrDefault>
+      <w:rPr>
+        <w:rFonts w:asciiTheme="minorHAnsi" w:eastAsiaTheme="minorEastAsia" w:hAnsiTheme="minorHAnsi" w:cstheme="minorBidi"/>
+        <w:sz w:val="22"/>
+        <w:szCs w:val="22"/>
+        <w:lang w:val="de-DE" w:eastAsia="de-DE" w:bidi="ar-SA"/>
+      </w:rPr>
+    </w:rPrDefault>
+    <w:pPrDefault>
+      <w:pPr>
+        <w:spacing w:after="200" w:line="276" w:lineRule="auto"/>
+      </w:pPr>
+    </w:pPrDefault>
+  </w:docDefaults>
+  <w:latentStyles w:defLockedState="0" w:defUIPriority="99" w:defSemiHidden="1" w:defUnhideWhenUsed="1" w:defQFormat="0" w:count="267">
+    <w:lsdException w:name="Normal" w:semiHidden="0" w:uiPriority="0" w:unhideWhenUsed="0" w:qFormat="1"/>
+    <w:lsdException w:name="heading 1" w:semiHidden="0" w:uiPriority="9" w:unhideWhenUsed="0" w:qFormat="1"/>
+    <w:lsdException w:name="heading 2" w:uiPriority="9" w:qFormat="1"/>
+    <w:lsdException w:name="heading 3" w:uiPriority="9" w:qFormat="1"/>
+    <w:lsdException w:name="heading 4" w:uiPriority="9" w:qFormat="1"/>
+    <w:lsdException w:name="heading 5" w:uiPriority="9" w:qFormat="1"/>
+    <w:lsdException w:name="heading 6" w:uiPriority="9" w:qFormat="1"/>
+    <w:lsdException w:name="heading 7" w:uiPriority="9" w:qFormat="1"/>
+    <w:lsdException w:name="heading 8" w:uiPriority="9" w:qFormat="1"/>
+    <w:lsdException w:name="heading 9" w:uiPriority="9" w:qFormat="1"/>
+    <w:lsdException w:name="toc 1" w:uiPriority="39"/>
+    <w:lsdException w:name="toc 2" w:uiPriority="39"/>
+    <w:lsdException w:name="toc 3" w:uiPriority="39"/>
+    <w:lsdException w:name="toc 4" w:uiPriority="39"/>
+    <w:lsdException w:name="toc 5" w:uiPriority="39"/>
+    <w:lsdException w:name="toc 6" w:uiPriority="39"/>
+    <w:lsdException w:name="toc 7" w:uiPriority="39"/>
+    <w:lsdException w:name="toc 8" w:uiPriority="39"/>
+    <w:lsdException w:name="toc 9" w:uiPriority="39"/>
+    <w:lsdException w:name="caption" w:uiPriority="35" w:qFormat="1"/>
+    <w:lsdException w:name="Title" w:semiHidden="0" w:uiPriority="10" w:unhideWhenUsed="0" w:qFormat="1"/>
+    <w:lsdException w:name="Default Paragraph Font" w:uiPriority="1"/>
+    <w:lsdException w:name="Subtitle" w:semiHidden="0" w:uiPriority="11" w:unhideWhenUsed="0" w:qFormat="1"/>
+    <w:lsdException w:name="Strong" w:semiHidden="0" w:uiPriority="22" w:unhideWhenUsed="0" w:qFormat="1"/>
+    <w:lsdException w:name="Emphasis" w:semiHidden="0" w:uiPriority="20" w:unhideWhenUsed="0" w:qFormat="1"/>
+    <w:lsdException w:name="Table Grid" w:semiHidden="0" w:uiPriority="59" w:unhideWhenUsed="0"/>
+    <w:lsdException w:name="Placeholder Text" w:unhideWhenUsed="0"/>
+    <w:lsdException w:name="No Spacing" w:semiHidden="0" w:uiPriority="1" w:unhideWhenUsed="0" w:qFormat="1"/>
+    <w:lsdException w:name="Light Shading" w:semiHidden="0" w:uiPriority="60" w:unhideWhenUsed="0"/>
+    <w:lsdException w:name="Light List" w:semiHidden="0" w:uiPriority="61" w:unhideWhenUsed="0"/>
+    <w:lsdException w:name="Light Grid" w:semiHidden="0" w:uiPriority="62" w:unhideWhenUsed="0"/>
+    <w:lsdException w:name="Medium Shading 1" w:semiHidden="0" w:uiPriority="63" w:unhideWhenUsed="0"/>
+    <w:lsdException w:name="Medium Shading 2" w:semiHidden="0" w:uiPriority="64" w:unhideWhenUsed="0"/>
+    <w:lsdException w:name="Medium List 1" w:semiHidden="0" w:uiPriority="65" w:unhideWhenUsed="0"/>
+    <w:lsdException w:name="Medium List 2" w:semiHidden="0" w:uiPriority="66" w:unhideWhenUsed="0"/>
+    <w:lsdException w:name="Medium Grid 1" w:semiHidden="0" w:uiPriority="67" w:unhideWhenUsed="0"/>
+    <w:lsdException w:name="Medium Grid 2" w:semiHidden="0" w:uiPriority="68" w:unhideWhenUsed="0"/>
+    <w:lsdException w:name="Medium Grid 3" w:semiHidden="0" w:uiPriority="69" w:unhideWhenUsed="0"/>
+    <w:lsdException w:name="Dark List" w:semiHidden="0" w:uiPriority="70" w:unhideWhenUsed="0"/>
+    <w:lsdException w:name="Colorful Shading" w:semiHidden="0" w:uiPriority="71" w:unhideWhenUsed="0"/>
+    <w:lsdException w:name="Colorful List" w:semiHidden="0" w:uiPriority="72" w:unhideWhenUsed="0"/>
+    <w:lsdException w:name="Colorful Grid" w:semiHidden="0" w:uiPriority="73" w:unhideWhenUsed="0"/>
+    <w:lsdException w:name="Light Shading Accent 1" w:semiHidden="0" w:uiPriority="60" w:unhideWhenUsed="0"/>
+    <w:lsdException w:name="Light List Accent 1" w:semiHidden="0" w:uiPriority="61" w:unhideWhenUsed="0"/>
+    <w:lsdException w:name="Light Grid Accent 1" w:semiHidden="0" w:uiPriority="62" w:unhideWhenUsed="0"/>
+    <w:lsdException w:name="Medium Shading 1 Accent 1" w:semiHidden="0" w:uiPriority="63" w:unhideWhenUsed="0"/>
+    <w:lsdException w:name="Medium Shading 2 Accent 1" w:semiHidden="0" w:uiPriority="64" w:unhideWhenUsed="0"/>
+    <w:lsdException w:name="Medium List 1 Accent 1" w:semiHidden="0" w:uiPriority="65" w:unhideWhenUsed="0"/>
+    <w:lsdException w:name="Revision" w:unhideWhenUsed="0"/>
+    <w:lsdException w:name="List Paragraph" w:semiHidden="0" w:uiPriority="34" w:unhideWhenUsed="0" w:qFormat="1"/>
+    <w:lsdException w:name="Quote" w:semiHidden="0" w:uiPriority="29" w:unhideWhenUsed="0" w:qFormat="1"/>
+    <w:lsdException w:name="Intense Quote" w:semiHidden="0" w:uiPriority="30" w:unhideWhenUsed="0" w:qFormat="1"/>
+    <w:lsdException w:name="Medium List 2 Accent 1" w:semiHidden="0" w:uiPriority="66" w:unhideWhenUsed="0"/>
+    <w:lsdException w:name="Medium Grid 1 Accent 1" w:semiHidden="0" w:uiPriority="67" w:unhideWhenUsed="0"/>
+    <w:lsdException w:name="Medium Grid 2 Accent 1" w:semiHidden="0" w:uiPriority="68" w:unhideWhenUsed="0"/>
+    <w:lsdException w:name="Medium Grid 3 Accent 1" w:semiHidden="0" w:uiPriority="69" w:unhideWhenUsed="0"/>
+    <w:lsdException w:name="Dark List Accent 1" w:semiHidden="0" w:uiPriority="70" w:unhideWhenUsed="0"/>
+    <w:lsdException w:name="Colorful Shading Accent 1" w:semiHidden="0" w:uiPriority="71" w:unhideWhenUsed="0"/>
+    <w:lsdException w:name="Colorful List Accent 1" w:semiHidden="0" w:uiPriority="72" w:unhideWhenUsed="0"/>
+    <w:lsdException w:name="Colorful Grid Accent 1" w:semiHidden="0" w:uiPriority="73" w:unhideWhenUsed="0"/>
+    <w:lsdException w:name="Light Shading Accent 2" w:semiHidden="0" w:uiPriority="60" w:unhideWhenUsed="0"/>
+    <w:lsdException w:name="Light List Accent 2" w:semiHidden="0" w:uiPriority="61" w:unhideWhenUsed="0"/>
+    <w:lsdException w:name="Light Grid Accent 2" w:semiHidden="0" w:uiPriority="62" w:unhideWhenUsed="0"/>
+    <w:lsdException w:name="Medium Shading 1 Accent 2" w:semiHidden="0" w:uiPriority="63" w:unhideWhenUsed="0"/>
+    <w:lsdException w:name="Medium Shading 2 Accent 2" w:semiHidden="0" w:uiPriority="64" w:unhideWhenUsed="0"/>
+    <w:lsdException w:name="Medium List 1 Accent 2" w:semiHidden="0" w:uiPriority="65" w:unhideWhenUsed="0"/>
+    <w:lsdException w:name="Medium List 2 Accent 2" w:semiHidden="0" w:uiPriority="66" w:unhideWhenUsed="0"/>
+    <w:lsdException w:name="Medium Grid 1 Accent 2" w:semiHidden="0" w:uiPriority="67" w:unhideWhenUsed="0"/>
+    <w:lsdException w:name="Medium Grid 2 Accent 2" w:semiHidden="0" w:uiPriority="68" w:unhideWhenUsed="0"/>
+    <w:lsdException w:name="Medium Grid 3 Accent 2" w:semiHidden="0" w:uiPriority="69" w:unhideWhenUsed="0"/>
+    <w:lsdException w:name="Dark List Accent 2" w:semiHidden="0" w:uiPriority="70" w:unhideWhenUsed="0"/>
+    <w:lsdException w:name="Colorful Shading Accent 2" w:semiHidden="0" w:uiPriority="71" w:unhideWhenUsed="0"/>
+    <w:lsdException w:name="Colorful List Accent 2" w:semiHidden="0" w:uiPriority="72" w:unhideWhenUsed="0"/>
+    <w:lsdException w:name="Colorful Grid Accent 2" w:semiHidden="0" w:uiPriority="73" w:unhideWhenUsed="0"/>
+    <w:lsdException w:name="Light Shading Accent 3" w:semiHidden="0" w:uiPriority="60" w:unhideWhenUsed="0"/>
+    <w:lsdException w:name="Light List Accent 3" w:semiHidden="0" w:uiPriority="61" w:unhideWhenUsed="0"/>
+    <w:lsdException w:name="Light Grid Accent 3" w:semiHidden="0" w:uiPriority="62" w:unhideWhenUsed="0"/>
+    <w:lsdException w:name="Medium Shading 1 Accent 3" w:semiHidden="0" w:uiPriority="63" w:unhideWhenUsed="0"/>
+    <w:lsdException w:name="Medium Shading 2 Accent 3" w:semiHidden="0" w:uiPriority="64" w:unhideWhenUsed="0"/>
+    <w:lsdException w:name="Medium List 1 Accent 3" w:semiHidden="0" w:uiPriority="65" w:unhideWhenUsed="0"/>
+    <w:lsdException w:name="Medium List 2 Accent 3" w:semiHidden="0" w:uiPriority="66" w:unhideWhenUsed="0"/>
+    <w:lsdException w:name="Medium Grid 1 Accent 3" w:semiHidden="0" w:uiPriority="67" w:unhideWhenUsed="0"/>
+    <w:lsdException w:name="Medium Grid 2 Accent 3" w:semiHidden="0" w:uiPriority="68" w:unhideWhenUsed="0"/>
+    <w:lsdException w:name="Medium Grid 3 Accent 3" w:semiHidden="0" w:uiPriority="69" w:unhideWhenUsed="0"/>
+    <w:lsdException w:name="Dark List Accent 3" w:semiHidden="0" w:uiPriority="70" w:unhideWhenUsed="0"/>
+    <w:lsdException w:name="Colorful Shading Accent 3" w:semiHidden="0" w:uiPriority="71" w:unhideWhenUsed="0"/>
+    <w:lsdException w:name="Colorful List Accent 3" w:semiHidden="0" w:uiPriority="72" w:unhideWhenUsed="0"/>
+    <w:lsdException w:name="Colorful Grid Accent 3" w:semiHidden="0" w:uiPriority="73" w:unhideWhenUsed="0"/>
+    <w:lsdException w:name="Light Shading Accent 4" w:semiHidden="0" w:uiPriority="60" w:unhideWhenUsed="0"/>
+    <w:lsdException w:name="Light List Accent 4" w:semiHidden="0" w:uiPriority="61" w:unhideWhenUsed="0"/>
+    <w:lsdException w:name="Light Grid Accent 4" w:semiHidden="0" w:uiPriority="62" w:unhideWhenUsed="0"/>
+    <w:lsdException w:name="Medium Shading 1 Accent 4" w:semiHidden="0" w:uiPriority="63" w:unhideWhenUsed="0"/>
+    <w:lsdException w:name="Medium Shading 2 Accent 4" w:semiHidden="0" w:uiPriority="64" w:unhideWhenUsed="0"/>
+    <w:lsdException w:name="Medium List 1 Accent 4" w:semiHidden="0" w:uiPriority="65" w:unhideWhenUsed="0"/>
+    <w:lsdException w:name="Medium List 2 Accent 4" w:semiHidden="0" w:uiPriority="66" w:unhideWhenUsed="0"/>
+    <w:lsdException w:name="Medium Grid 1 Accent 4" w:semiHidden="0" w:uiPriority="67" w:unhideWhenUsed="0"/>
+    <w:lsdException w:name="Medium Grid 2 Accent 4" w:semiHidden="0" w:uiPriority="68" w:unhideWhenUsed="0"/>
+    <w:lsdException w:name="Medium Grid 3 Accent 4" w:semiHidden="0" w:uiPriority="69" w:unhideWhenUsed="0"/>
+    <w:lsdException w:name="Dark List Accent 4" w:semiHidden="0" w:uiPriority="70" w:unhideWhenUsed="0"/>
+    <w:lsdException w:name="Colorful Shading Accent 4" w:semiHidden="0" w:uiPriority="71" w:unhideWhenUsed="0"/>
+    <w:lsdException w:name="Colorful List Accent 4" w:semiHidden="0" w:uiPriority="72" w:unhideWhenUsed="0"/>
+    <w:lsdException w:name="Colorful Grid Accent 4" w:semiHidden="0" w:uiPriority="73" w:unhideWhenUsed="0"/>
+    <w:lsdException w:name="Light Shading Accent 5" w:semiHidden="0" w:uiPriority="60" w:unhideWhenUsed="0"/>
+    <w:lsdException w:name="Light List Accent 5" w:semiHidden="0" w:uiPriority="61" w:unhideWhenUsed="0"/>
+    <w:lsdException w:name="Light Grid Accent 5" w:semiHidden="0" w:uiPriority="62" w:unhideWhenUsed="0"/>
+    <w:lsdException w:name="Medium Shading 1 Accent 5" w:semiHidden="0" w:uiPriority="63" w:unhideWhenUsed="0"/>
+    <w:lsdException w:name="Medium Shading 2 Accent 5" w:semiHidden="0" w:uiPriority="64" w:unhideWhenUsed="0"/>
+    <w:lsdException w:name="Medium List 1 Accent 5" w:semiHidden="0" w:uiPriority="65" w:unhideWhenUsed="0"/>
+    <w:lsdException w:name="Medium List 2 Accent 5" w:semiHidden="0" w:uiPriority="66" w:unhideWhenUsed="0"/>
+    <w:lsdException w:name="Medium Grid 1 Accent 5" w:semiHidden="0" w:uiPriority="67" w:unhideWhenUsed="0"/>
+    <w:lsdException w:name="Medium Grid 2 Accent 5" w:semiHidden="0" w:uiPriority="68" w:unhideWhenUsed="0"/>
+    <w:lsdException w:name="Medium Grid 3 Accent 5" w:semiHidden="0" w:uiPriority="69" w:unhideWhenUsed="0"/>
+    <w:lsdException w:name="Dark List Accent 5" w:semiHidden="0" w:uiPriority="70" w:unhideWhenUsed="0"/>
+    <w:lsdException w:name="Colorful Shading Accent 5" w:semiHidden="0" w:uiPriority="71" w:unhideWhenUsed="0"/>
+    <w:lsdException w:name="Colorful List Accent 5" w:semiHidden="0" w:uiPriority="72" w:unhideWhenUsed="0"/>
+    <w:lsdException w:name="Colorful Grid Accent 5" w:semiHidden="0" w:uiPriority="73" w:unhideWhenUsed="0"/>
+    <w:lsdException w:name="Light Shading Accent 6" w:semiHidden="0" w:uiPriority="60" w:unhideWhenUsed="0"/>
+    <w:lsdException w:name="Light List Accent 6" w:semiHidden="0" w:uiPriority="61" w:unhideWhenUsed="0"/>
+    <w:lsdException w:name="Light Grid Accent 6" w:semiHidden="0" w:uiPriority="62" w:unhideWhenUsed="0"/>
+    <w:lsdException w:name="Medium Shading 1 Accent 6" w:semiHidden="0" w:uiPriority="63" w:unhideWhenUsed="0"/>
+    <w:lsdException w:name="Medium Shading 2 Accent 6" w:semiHidden="0" w:uiPriority="64" w:unhideWhenUsed="0"/>
+    <w:lsdException w:name="Medium List 1 Accent 6" w:semiHidden="0" w:uiPriority="65" w:unhideWhenUsed="0"/>
+    <w:lsdException w:name="Medium List 2 Accent 6" w:semiHidden="0" w:uiPriority="66" w:unhideWhenUsed="0"/>
+    <w:lsdException w:name="Medium Grid 1 Accent 6" w:semiHidden="0" w:uiPriority="67" w:unhideWhenUsed="0"/>
+    <w:lsdException w:name="Medium Grid 2 Accent 6" w:semiHidden="0" w:uiPriority="68" w:unhideWhenUsed="0"/>
+    <w:lsdException w:name="Medium Grid 3 Accent 6" w:semiHidden="0" w:uiPriority="69" w:unhideWhenUsed="0"/>
+    <w:lsdException w:name="Dark List Accent 6" w:semiHidden="0" w:uiPriority="70" w:unhideWhenUsed="0"/>
+    <w:lsdException w:name="Colorful Shading Accent 6" w:semiHidden="0" w:uiPriority="71" w:unhideWhenUsed="0"/>
+    <w:lsdException w:name="Colorful List Accent 6" w:semiHidden="0" w:uiPriority="72" w:unhideWhenUsed="0"/>
+    <w:lsdException w:name="Colorful Grid Accent 6" w:semiHidden="0" w:uiPriority="73" w:unhideWhenUsed="0"/>
+    <w:lsdException w:name="Subtle Emphasis" w:semiHidden="0" w:uiPriority="19" w:unhideWhenUsed="0" w:qFormat="1"/>
+    <w:lsdException w:name="Intense Emphasis" w:semiHidden="0" w:uiPriority="21" w:unhideWhenUsed="0" w:qFormat="1"/>
+    <w:lsdException w:name="Subtle Reference" w:semiHidden="0" w:uiPriority="31" w:unhideWhenUsed="0" w:qFormat="1"/>
+    <w:lsdException w:name="Intense Reference" w:semiHidden="0" w:uiPriority="32" w:unhideWhenUsed="0" w:qFormat="1"/>
+    <w:lsdException w:name="Book Title" w:semiHidden="0" w:uiPriority="33" w:unhideWhenUsed="0" w:qFormat="1"/>
+    <w:lsdException w:name="Bibliography" w:uiPriority="37"/>
+    <w:lsdException w:name="TOC Heading" w:uiPriority="39" w:qFormat="1"/>
+  </w:latentStyles>
+  <w:style w:type="paragraph" w:default="1" w:styleId="Standard">
+    <w:name w:val="Normal"/>
+    <w:qFormat/>
+  </w:style>
+  <w:style w:type="character" w:default="1" w:styleId="Absatz-Standardschriftart">
+    <w:name w:val="Default Paragraph Font"/>
+    <w:uiPriority w:val="1"/>
+    <w:semiHidden/>
+    <w:unhideWhenUsed/>
+  </w:style>
+  <w:style w:type="table" w:default="1" w:styleId="NormaleTabelle">
+    <w:name w:val="Normal Table"/>
+    <w:uiPriority w:val="99"/>
+    <w:semiHidden/>
+    <w:unhideWhenUsed/>
+    <w:qFormat/>
+    <w:tblPr>
+      <w:tblInd w:w="0" w:type="dxa"/>
+      <w:tblCellMar>
+        <w:top w:w="0" w:type="dxa"/>
+        <w:left w:w="108" w:type="dxa"/>
+        <w:bottom w:w="0" w:type="dxa"/>
+        <w:right w:w="108" w:type="dxa"/>
+      </w:tblCellMar>
+    </w:tblPr>
+  </w:style>
+  <w:style w:type="numbering" w:default="1" w:styleId="KeineListe">
+    <w:name w:val="No List"/>
+    <w:uiPriority w:val="99"/>
+    <w:semiHidden/>
+    <w:unhideWhenUsed/>
+  </w:style>
+  <w:style w:type="paragraph" w:customStyle="1" w:styleId="9D012C1E752248C2886509CD79E553EC">
+    <w:name w:val="9D012C1E752248C2886509CD79E553EC"/>
+    <w:rsid w:val="00BE3DCE"/>
+  </w:style>
+  <w:style w:type="paragraph" w:customStyle="1" w:styleId="7C5E2DB767A64605B00769280DA8E0DC">
+    <w:name w:val="7C5E2DB767A64605B00769280DA8E0DC"/>
+    <w:rsid w:val="00BE3DCE"/>
+  </w:style>
+  <w:style w:type="paragraph" w:customStyle="1" w:styleId="D5864E707C01494B8A272CD4CEC53A74">
+    <w:name w:val="D5864E707C01494B8A272CD4CEC53A74"/>
+    <w:rsid w:val="00BE3DCE"/>
+  </w:style>
+  <w:style w:type="paragraph" w:customStyle="1" w:styleId="89CB712C2D444516AE454C8C1C3257E2">
+    <w:name w:val="89CB712C2D444516AE454C8C1C3257E2"/>
+  </w:style>
+</w:styles>
+</file>
+
+<file path=word/glossary/webSettings.xml><?xml version="1.0" encoding="utf-8"?>
+<w:webSettings xmlns:r="http://schemas.openxmlformats.org/officeDocument/2006/relationships" xmlns:w="http://schemas.openxmlformats.org/wordprocessingml/2006/main">
+  <w:optimizeForBrowser/>
+</w:webSettings>
 </file>
 
 <file path=word/theme/theme1.xml><?xml version="1.0" encoding="utf-8"?>
@@ -2959,7 +6304,7 @@
 </file>
 
 <file path=customXml/itemProps1.xml><?xml version="1.0" encoding="utf-8"?>
-<ds:datastoreItem xmlns:ds="http://schemas.openxmlformats.org/officeDocument/2006/customXml" ds:itemID="{BF68E69A-988F-4B77-9265-C8C6C305A211}">
+<ds:datastoreItem xmlns:ds="http://schemas.openxmlformats.org/officeDocument/2006/customXml" ds:itemID="{51072C19-777A-44CA-9429-406B0795DB39}">
   <ds:schemaRefs>
     <ds:schemaRef ds:uri="http://schemas.openxmlformats.org/officeDocument/2006/bibliography"/>
   </ds:schemaRefs>

</xml_diff>

<commit_message>
images renamed, pdf added
</commit_message>
<xml_diff>
--- a/doc/Dokumentation.docx
+++ b/doc/Dokumentation.docx
@@ -522,7 +522,23 @@
           <w:sz w:val="20"/>
           <w:szCs w:val="20"/>
         </w:rPr>
-        <w:t>29.03.2016</w:t>
+        <w:t>2</w:t>
+      </w:r>
+      <w:r>
+        <w:rPr>
+          <w:rFonts w:ascii="Verdana" w:hAnsi="Verdana"/>
+          <w:sz w:val="20"/>
+          <w:szCs w:val="20"/>
+        </w:rPr>
+        <w:t>8</w:t>
+      </w:r>
+      <w:r>
+        <w:rPr>
+          <w:rFonts w:ascii="Verdana" w:hAnsi="Verdana"/>
+          <w:sz w:val="20"/>
+          <w:szCs w:val="20"/>
+        </w:rPr>
+        <w:t>.03.2016</w:t>
       </w:r>
       <w:r>
         <w:rPr>
@@ -604,7 +620,7 @@
             </w:rPr>
             <w:fldChar w:fldCharType="separate"/>
           </w:r>
-          <w:hyperlink w:anchor="_Toc446868571" w:history="1">
+          <w:hyperlink w:anchor="_Toc446963830" w:history="1">
             <w:r>
               <w:rPr>
                 <w:rStyle w:val="Hyperlink"/>
@@ -643,7 +659,7 @@
                 <w:sz w:val="20"/>
                 <w:szCs w:val="20"/>
               </w:rPr>
-              <w:instrText xml:space="preserve"> PAGEREF _Toc446868571 \h </w:instrText>
+              <w:instrText xml:space="preserve"> PAGEREF _Toc446963830 \h </w:instrText>
             </w:r>
             <w:r>
               <w:rPr>
@@ -701,7 +717,7 @@
               <w:lang w:eastAsia="de-DE"/>
             </w:rPr>
           </w:pPr>
-          <w:hyperlink w:anchor="_Toc446868572" w:history="1">
+          <w:hyperlink w:anchor="_Toc446963831" w:history="1">
             <w:r>
               <w:rPr>
                 <w:rStyle w:val="Hyperlink"/>
@@ -740,7 +756,7 @@
                 <w:sz w:val="20"/>
                 <w:szCs w:val="20"/>
               </w:rPr>
-              <w:instrText xml:space="preserve"> PAGEREF _Toc446868572 \h </w:instrText>
+              <w:instrText xml:space="preserve"> PAGEREF _Toc446963831 \h </w:instrText>
             </w:r>
             <w:r>
               <w:rPr>
@@ -798,7 +814,7 @@
               <w:lang w:eastAsia="de-DE"/>
             </w:rPr>
           </w:pPr>
-          <w:hyperlink w:anchor="_Toc446868573" w:history="1">
+          <w:hyperlink w:anchor="_Toc446963832" w:history="1">
             <w:r>
               <w:rPr>
                 <w:rStyle w:val="Hyperlink"/>
@@ -837,7 +853,7 @@
                 <w:sz w:val="20"/>
                 <w:szCs w:val="20"/>
               </w:rPr>
-              <w:instrText xml:space="preserve"> PAGEREF _Toc446868573 \h </w:instrText>
+              <w:instrText xml:space="preserve"> PAGEREF _Toc446963832 \h </w:instrText>
             </w:r>
             <w:r>
               <w:rPr>
@@ -895,7 +911,7 @@
               <w:lang w:eastAsia="de-DE"/>
             </w:rPr>
           </w:pPr>
-          <w:hyperlink w:anchor="_Toc446868574" w:history="1">
+          <w:hyperlink w:anchor="_Toc446963833" w:history="1">
             <w:r>
               <w:rPr>
                 <w:rStyle w:val="Hyperlink"/>
@@ -934,7 +950,7 @@
                 <w:sz w:val="20"/>
                 <w:szCs w:val="20"/>
               </w:rPr>
-              <w:instrText xml:space="preserve"> PAGEREF _Toc446868574 \h </w:instrText>
+              <w:instrText xml:space="preserve"> PAGEREF _Toc446963833 \h </w:instrText>
             </w:r>
             <w:r>
               <w:rPr>
@@ -992,7 +1008,7 @@
               <w:lang w:eastAsia="de-DE"/>
             </w:rPr>
           </w:pPr>
-          <w:hyperlink w:anchor="_Toc446868575" w:history="1">
+          <w:hyperlink w:anchor="_Toc446963834" w:history="1">
             <w:r>
               <w:rPr>
                 <w:rStyle w:val="Hyperlink"/>
@@ -1031,7 +1047,7 @@
                 <w:sz w:val="20"/>
                 <w:szCs w:val="20"/>
               </w:rPr>
-              <w:instrText xml:space="preserve"> PAGEREF _Toc446868575 \h </w:instrText>
+              <w:instrText xml:space="preserve"> PAGEREF _Toc446963834 \h </w:instrText>
             </w:r>
             <w:r>
               <w:rPr>
@@ -1089,7 +1105,7 @@
               <w:lang w:eastAsia="de-DE"/>
             </w:rPr>
           </w:pPr>
-          <w:hyperlink w:anchor="_Toc446868576" w:history="1">
+          <w:hyperlink w:anchor="_Toc446963835" w:history="1">
             <w:r>
               <w:rPr>
                 <w:rStyle w:val="Hyperlink"/>
@@ -1128,7 +1144,7 @@
                 <w:sz w:val="20"/>
                 <w:szCs w:val="20"/>
               </w:rPr>
-              <w:instrText xml:space="preserve"> PAGEREF _Toc446868576 \h </w:instrText>
+              <w:instrText xml:space="preserve"> PAGEREF _Toc446963835 \h </w:instrText>
             </w:r>
             <w:r>
               <w:rPr>
@@ -1186,7 +1202,7 @@
               <w:lang w:eastAsia="de-DE"/>
             </w:rPr>
           </w:pPr>
-          <w:hyperlink w:anchor="_Toc446868577" w:history="1">
+          <w:hyperlink w:anchor="_Toc446963836" w:history="1">
             <w:r>
               <w:rPr>
                 <w:rStyle w:val="Hyperlink"/>
@@ -1225,7 +1241,7 @@
                 <w:sz w:val="20"/>
                 <w:szCs w:val="20"/>
               </w:rPr>
-              <w:instrText xml:space="preserve"> PAGEREF _Toc446868577 \h </w:instrText>
+              <w:instrText xml:space="preserve"> PAGEREF _Toc446963836 \h </w:instrText>
             </w:r>
             <w:r>
               <w:rPr>
@@ -1380,7 +1396,7 @@
         </w:rPr>
         <w:fldChar w:fldCharType="separate"/>
       </w:r>
-      <w:hyperlink w:anchor="_Toc446868578" w:history="1">
+      <w:hyperlink w:anchor="_Toc446963860" w:history="1">
         <w:r>
           <w:rPr>
             <w:rStyle w:val="Hyperlink"/>
@@ -1419,7 +1435,7 @@
             <w:sz w:val="20"/>
             <w:szCs w:val="20"/>
           </w:rPr>
-          <w:instrText xml:space="preserve"> PAGEREF _Toc446868578 \h </w:instrText>
+          <w:instrText xml:space="preserve"> PAGEREF _Toc446963860 \h </w:instrText>
         </w:r>
         <w:r>
           <w:rPr>
@@ -1477,7 +1493,7 @@
           <w:lang w:eastAsia="de-DE"/>
         </w:rPr>
       </w:pPr>
-      <w:hyperlink w:anchor="_Toc446868579" w:history="1">
+      <w:hyperlink w:anchor="_Toc446963861" w:history="1">
         <w:r>
           <w:rPr>
             <w:rStyle w:val="Hyperlink"/>
@@ -1516,7 +1532,7 @@
             <w:sz w:val="20"/>
             <w:szCs w:val="20"/>
           </w:rPr>
-          <w:instrText xml:space="preserve"> PAGEREF _Toc446868579 \h </w:instrText>
+          <w:instrText xml:space="preserve"> PAGEREF _Toc446963861 \h </w:instrText>
         </w:r>
         <w:r>
           <w:rPr>
@@ -1574,7 +1590,7 @@
           <w:lang w:eastAsia="de-DE"/>
         </w:rPr>
       </w:pPr>
-      <w:hyperlink w:anchor="_Toc446868580" w:history="1">
+      <w:hyperlink w:anchor="_Toc446963862" w:history="1">
         <w:r>
           <w:rPr>
             <w:rStyle w:val="Hyperlink"/>
@@ -1613,7 +1629,7 @@
             <w:sz w:val="20"/>
             <w:szCs w:val="20"/>
           </w:rPr>
-          <w:instrText xml:space="preserve"> PAGEREF _Toc446868580 \h </w:instrText>
+          <w:instrText xml:space="preserve"> PAGEREF _Toc446963862 \h </w:instrText>
         </w:r>
         <w:r>
           <w:rPr>
@@ -1671,7 +1687,7 @@
           <w:lang w:eastAsia="de-DE"/>
         </w:rPr>
       </w:pPr>
-      <w:hyperlink w:anchor="_Toc446868581" w:history="1">
+      <w:hyperlink w:anchor="_Toc446963863" w:history="1">
         <w:r>
           <w:rPr>
             <w:rStyle w:val="Hyperlink"/>
@@ -1710,7 +1726,7 @@
             <w:sz w:val="20"/>
             <w:szCs w:val="20"/>
           </w:rPr>
-          <w:instrText xml:space="preserve"> PAGEREF _Toc446868581 \h </w:instrText>
+          <w:instrText xml:space="preserve"> PAGEREF _Toc446963863 \h </w:instrText>
         </w:r>
         <w:r>
           <w:rPr>
@@ -1768,7 +1784,7 @@
           <w:lang w:eastAsia="de-DE"/>
         </w:rPr>
       </w:pPr>
-      <w:hyperlink w:anchor="_Toc446868582" w:history="1">
+      <w:hyperlink w:anchor="_Toc446963864" w:history="1">
         <w:r>
           <w:rPr>
             <w:rStyle w:val="Hyperlink"/>
@@ -1807,7 +1823,7 @@
             <w:sz w:val="20"/>
             <w:szCs w:val="20"/>
           </w:rPr>
-          <w:instrText xml:space="preserve"> PAGEREF _Toc446868582 \h </w:instrText>
+          <w:instrText xml:space="preserve"> PAGEREF _Toc446963864 \h </w:instrText>
         </w:r>
         <w:r>
           <w:rPr>
@@ -1865,7 +1881,7 @@
           <w:lang w:eastAsia="de-DE"/>
         </w:rPr>
       </w:pPr>
-      <w:hyperlink w:anchor="_Toc446868583" w:history="1">
+      <w:hyperlink w:anchor="_Toc446963865" w:history="1">
         <w:r>
           <w:rPr>
             <w:rStyle w:val="Hyperlink"/>
@@ -1904,7 +1920,7 @@
             <w:sz w:val="20"/>
             <w:szCs w:val="20"/>
           </w:rPr>
-          <w:instrText xml:space="preserve"> PAGEREF _Toc446868583 \h </w:instrText>
+          <w:instrText xml:space="preserve"> PAGEREF _Toc446963865 \h </w:instrText>
         </w:r>
         <w:r>
           <w:rPr>
@@ -1962,7 +1978,7 @@
           <w:lang w:eastAsia="de-DE"/>
         </w:rPr>
       </w:pPr>
-      <w:hyperlink w:anchor="_Toc446868584" w:history="1">
+      <w:hyperlink w:anchor="_Toc446963866" w:history="1">
         <w:r>
           <w:rPr>
             <w:rStyle w:val="Hyperlink"/>
@@ -2001,7 +2017,7 @@
             <w:sz w:val="20"/>
             <w:szCs w:val="20"/>
           </w:rPr>
-          <w:instrText xml:space="preserve"> PAGEREF _Toc446868584 \h </w:instrText>
+          <w:instrText xml:space="preserve"> PAGEREF _Toc446963866 \h </w:instrText>
         </w:r>
         <w:r>
           <w:rPr>
@@ -2059,7 +2075,7 @@
           <w:lang w:eastAsia="de-DE"/>
         </w:rPr>
       </w:pPr>
-      <w:hyperlink w:anchor="_Toc446868585" w:history="1">
+      <w:hyperlink w:anchor="_Toc446963867" w:history="1">
         <w:r>
           <w:rPr>
             <w:rStyle w:val="Hyperlink"/>
@@ -2098,7 +2114,7 @@
             <w:sz w:val="20"/>
             <w:szCs w:val="20"/>
           </w:rPr>
-          <w:instrText xml:space="preserve"> PAGEREF _Toc446868585 \h </w:instrText>
+          <w:instrText xml:space="preserve"> PAGEREF _Toc446963867 \h </w:instrText>
         </w:r>
         <w:r>
           <w:rPr>
@@ -2156,7 +2172,7 @@
           <w:lang w:eastAsia="de-DE"/>
         </w:rPr>
       </w:pPr>
-      <w:hyperlink w:anchor="_Toc446868586" w:history="1">
+      <w:hyperlink w:anchor="_Toc446963868" w:history="1">
         <w:r>
           <w:rPr>
             <w:rStyle w:val="Hyperlink"/>
@@ -2195,7 +2211,7 @@
             <w:sz w:val="20"/>
             <w:szCs w:val="20"/>
           </w:rPr>
-          <w:instrText xml:space="preserve"> PAGEREF _Toc446868586 \h </w:instrText>
+          <w:instrText xml:space="preserve"> PAGEREF _Toc446963868 \h </w:instrText>
         </w:r>
         <w:r>
           <w:rPr>
@@ -2253,7 +2269,7 @@
           <w:lang w:eastAsia="de-DE"/>
         </w:rPr>
       </w:pPr>
-      <w:hyperlink w:anchor="_Toc446868587" w:history="1">
+      <w:hyperlink w:anchor="_Toc446963869" w:history="1">
         <w:r>
           <w:rPr>
             <w:rStyle w:val="Hyperlink"/>
@@ -2292,7 +2308,7 @@
             <w:sz w:val="20"/>
             <w:szCs w:val="20"/>
           </w:rPr>
-          <w:instrText xml:space="preserve"> PAGEREF _Toc446868587 \h </w:instrText>
+          <w:instrText xml:space="preserve"> PAGEREF _Toc446963869 \h </w:instrText>
         </w:r>
         <w:r>
           <w:rPr>
@@ -2338,16 +2354,6 @@
     <w:p>
       <w:pPr>
         <w:spacing w:line="360" w:lineRule="auto"/>
-        <w:rPr>
-          <w:rFonts w:asciiTheme="majorHAnsi" w:eastAsiaTheme="majorEastAsia" w:hAnsiTheme="majorHAnsi" w:cstheme="majorBidi"/>
-          <w:b/>
-          <w:bCs/>
-          <w:color w:val="365F91" w:themeColor="accent1" w:themeShade="BF"/>
-          <w:sz w:val="28"/>
-          <w:szCs w:val="28"/>
-        </w:rPr>
-      </w:pPr>
-      <w:r>
         <w:rPr>
           <w:rFonts w:ascii="Verdana" w:eastAsiaTheme="majorEastAsia" w:hAnsi="Verdana" w:cstheme="majorBidi"/>
           <w:b/>
@@ -2356,21 +2362,37 @@
           <w:sz w:val="20"/>
           <w:szCs w:val="20"/>
         </w:rPr>
-        <w:fldChar w:fldCharType="end"/>
-      </w:r>
-    </w:p>
-    <w:p>
-      <w:pPr>
-        <w:rPr>
-          <w:rFonts w:asciiTheme="majorHAnsi" w:eastAsiaTheme="majorEastAsia" w:hAnsiTheme="majorHAnsi" w:cstheme="majorBidi"/>
+      </w:pPr>
+      <w:r>
+        <w:rPr>
+          <w:rFonts w:ascii="Verdana" w:eastAsiaTheme="majorEastAsia" w:hAnsi="Verdana" w:cstheme="majorBidi"/>
           <w:b/>
           <w:bCs/>
           <w:color w:val="365F91" w:themeColor="accent1" w:themeShade="BF"/>
-          <w:sz w:val="28"/>
-          <w:szCs w:val="28"/>
-        </w:rPr>
-      </w:pPr>
-      <w:r>
+          <w:sz w:val="20"/>
+          <w:szCs w:val="20"/>
+        </w:rPr>
+        <w:fldChar w:fldCharType="end"/>
+      </w:r>
+    </w:p>
+    <w:p>
+      <w:pPr>
+        <w:spacing w:line="360" w:lineRule="auto"/>
+        <w:rPr>
+          <w:rFonts w:ascii="Verdana" w:eastAsiaTheme="majorEastAsia" w:hAnsi="Verdana" w:cstheme="majorBidi"/>
+          <w:b/>
+          <w:bCs/>
+          <w:color w:val="365F91" w:themeColor="accent1" w:themeShade="BF"/>
+          <w:sz w:val="20"/>
+          <w:szCs w:val="20"/>
+        </w:rPr>
+      </w:pPr>
+      <w:r>
+        <w:rPr>
+          <w:rFonts w:ascii="Verdana" w:hAnsi="Verdana"/>
+          <w:sz w:val="20"/>
+          <w:szCs w:val="20"/>
+        </w:rPr>
         <w:br w:type="page"/>
       </w:r>
     </w:p>
@@ -2378,7 +2400,7 @@
       <w:pPr>
         <w:pStyle w:val="berschrift1"/>
       </w:pPr>
-      <w:bookmarkStart w:id="0" w:name="_Toc446868571"/>
+      <w:bookmarkStart w:id="0" w:name="_Toc446963830"/>
       <w:r>
         <w:lastRenderedPageBreak/>
         <w:t>Worum geht es?</w:t>
@@ -2494,7 +2516,7 @@
       <w:pPr>
         <w:pStyle w:val="berschrift1"/>
       </w:pPr>
-      <w:bookmarkStart w:id="1" w:name="_Toc446868572"/>
+      <w:bookmarkStart w:id="1" w:name="_Toc446963831"/>
       <w:r>
         <w:lastRenderedPageBreak/>
         <w:t xml:space="preserve">Warum </w:t>
@@ -2876,7 +2898,7 @@
       <w:pPr>
         <w:pStyle w:val="berschrift1"/>
       </w:pPr>
-      <w:bookmarkStart w:id="2" w:name="_Toc446868573"/>
+      <w:bookmarkStart w:id="2" w:name="_Toc446963832"/>
       <w:r>
         <w:lastRenderedPageBreak/>
         <w:t>Wie wird vorgegangen?</w:t>
@@ -3600,7 +3622,7 @@
       <w:pPr>
         <w:pStyle w:val="berschrift1"/>
       </w:pPr>
-      <w:bookmarkStart w:id="3" w:name="_Toc446868574"/>
+      <w:bookmarkStart w:id="3" w:name="_Toc446963833"/>
       <w:r>
         <w:lastRenderedPageBreak/>
         <w:t>Welche Testfälle sollen abgedeckt werden?</w:t>
@@ -3833,7 +3855,7 @@
           <w:szCs w:val="20"/>
         </w:rPr>
       </w:pPr>
-      <w:bookmarkStart w:id="4" w:name="_Toc446868578"/>
+      <w:bookmarkStart w:id="4" w:name="_Toc446963860"/>
       <w:r>
         <w:t xml:space="preserve">Abbildung </w:t>
       </w:r>
@@ -3912,7 +3934,7 @@
       <w:pPr>
         <w:pStyle w:val="Beschriftung"/>
       </w:pPr>
-      <w:bookmarkStart w:id="5" w:name="_Toc446868579"/>
+      <w:bookmarkStart w:id="5" w:name="_Toc446963861"/>
       <w:r>
         <w:t xml:space="preserve">Abbildung </w:t>
       </w:r>
@@ -3989,7 +4011,7 @@
           <w:szCs w:val="20"/>
         </w:rPr>
       </w:pPr>
-      <w:bookmarkStart w:id="6" w:name="_Toc446868580"/>
+      <w:bookmarkStart w:id="6" w:name="_Toc446963862"/>
       <w:r>
         <w:t xml:space="preserve">Abbildung </w:t>
       </w:r>
@@ -4066,7 +4088,7 @@
           <w:szCs w:val="20"/>
         </w:rPr>
       </w:pPr>
-      <w:bookmarkStart w:id="7" w:name="_Toc446868581"/>
+      <w:bookmarkStart w:id="7" w:name="_Toc446963863"/>
       <w:r>
         <w:t xml:space="preserve">Abbildung </w:t>
       </w:r>
@@ -4141,7 +4163,7 @@
           <w:szCs w:val="20"/>
         </w:rPr>
       </w:pPr>
-      <w:bookmarkStart w:id="8" w:name="_Toc446868582"/>
+      <w:bookmarkStart w:id="8" w:name="_Toc446963864"/>
       <w:r>
         <w:t xml:space="preserve">Abbildung </w:t>
       </w:r>
@@ -4228,7 +4250,7 @@
           <w:szCs w:val="20"/>
         </w:rPr>
       </w:pPr>
-      <w:bookmarkStart w:id="9" w:name="_Toc446868583"/>
+      <w:bookmarkStart w:id="9" w:name="_Toc446963865"/>
       <w:r>
         <w:t xml:space="preserve">Abbildung </w:t>
       </w:r>
@@ -4306,7 +4328,7 @@
           <w:szCs w:val="20"/>
         </w:rPr>
       </w:pPr>
-      <w:bookmarkStart w:id="10" w:name="_Toc446868584"/>
+      <w:bookmarkStart w:id="10" w:name="_Toc446963866"/>
       <w:r>
         <w:t xml:space="preserve">Abbildung </w:t>
       </w:r>
@@ -4392,7 +4414,7 @@
           <w:szCs w:val="20"/>
         </w:rPr>
       </w:pPr>
-      <w:bookmarkStart w:id="11" w:name="_Toc446868585"/>
+      <w:bookmarkStart w:id="11" w:name="_Toc446963867"/>
       <w:r>
         <w:t xml:space="preserve">Abbildung </w:t>
       </w:r>
@@ -4475,7 +4497,7 @@
           <w:szCs w:val="20"/>
         </w:rPr>
       </w:pPr>
-      <w:bookmarkStart w:id="12" w:name="_Toc446868586"/>
+      <w:bookmarkStart w:id="12" w:name="_Toc446963868"/>
       <w:r>
         <w:t xml:space="preserve">Abbildung </w:t>
       </w:r>
@@ -4553,7 +4575,7 @@
           <w:szCs w:val="20"/>
         </w:rPr>
       </w:pPr>
-      <w:bookmarkStart w:id="13" w:name="_Toc446868587"/>
+      <w:bookmarkStart w:id="13" w:name="_Toc446963869"/>
       <w:r>
         <w:t xml:space="preserve">Abbildung </w:t>
       </w:r>
@@ -4599,7 +4621,7 @@
       <w:pPr>
         <w:pStyle w:val="berschrift1"/>
       </w:pPr>
-      <w:bookmarkStart w:id="14" w:name="_Toc446868575"/>
+      <w:bookmarkStart w:id="14" w:name="_Toc446963834"/>
       <w:r>
         <w:lastRenderedPageBreak/>
         <w:t>Wie wird implementiert?</w:t>
@@ -4837,7 +4859,7 @@
       <w:pPr>
         <w:pStyle w:val="berschrift1"/>
       </w:pPr>
-      <w:bookmarkStart w:id="15" w:name="_Toc446868576"/>
+      <w:bookmarkStart w:id="15" w:name="_Toc446963835"/>
       <w:r>
         <w:lastRenderedPageBreak/>
         <w:t>Was waren die Problematiken?</w:t>
@@ -5037,7 +5059,7 @@
       <w:pPr>
         <w:pStyle w:val="berschrift1"/>
       </w:pPr>
-      <w:bookmarkStart w:id="16" w:name="_Toc446868577"/>
+      <w:bookmarkStart w:id="16" w:name="_Toc446963836"/>
       <w:r>
         <w:lastRenderedPageBreak/>
         <w:t>Fazit</w:t>
@@ -5106,7 +5128,39 @@
           <w:sz w:val="20"/>
           <w:szCs w:val="20"/>
         </w:rPr>
-        <w:t>Nichtsdestotrotz war es trotz der Schwierigkeiten möglich GUI-Tests zu implementieren und diese Arbeit zu vollenden.</w:t>
+        <w:t>T</w:t>
+      </w:r>
+      <w:r>
+        <w:rPr>
+          <w:rFonts w:ascii="Verdana" w:hAnsi="Verdana"/>
+          <w:sz w:val="20"/>
+          <w:szCs w:val="20"/>
+        </w:rPr>
+        <w:t xml:space="preserve">rotz </w:t>
+      </w:r>
+      <w:r>
+        <w:rPr>
+          <w:rFonts w:ascii="Verdana" w:hAnsi="Verdana"/>
+          <w:sz w:val="20"/>
+          <w:szCs w:val="20"/>
+        </w:rPr>
+        <w:t xml:space="preserve">der Schwierigkeiten </w:t>
+      </w:r>
+      <w:r>
+        <w:rPr>
+          <w:rFonts w:ascii="Verdana" w:hAnsi="Verdana"/>
+          <w:sz w:val="20"/>
+          <w:szCs w:val="20"/>
+        </w:rPr>
+        <w:t xml:space="preserve">war es </w:t>
+      </w:r>
+      <w:r>
+        <w:rPr>
+          <w:rFonts w:ascii="Verdana" w:hAnsi="Verdana"/>
+          <w:sz w:val="20"/>
+          <w:szCs w:val="20"/>
+        </w:rPr>
+        <w:t>möglich GUI-Tests zu implementieren und diese Arbeit zu vollenden.</w:t>
       </w:r>
     </w:p>
     <w:p>
@@ -5165,6 +5219,7 @@
       <w:pStyle w:val="Fuzeile"/>
       <w:tabs>
         <w:tab w:val="clear" w:pos="4536"/>
+        <w:tab w:val="left" w:pos="426"/>
       </w:tabs>
       <w:rPr>
         <w:rFonts w:ascii="Verdana" w:hAnsi="Verdana"/>
@@ -5172,6 +5227,55 @@
         <w:szCs w:val="14"/>
       </w:rPr>
     </w:pPr>
+    <w:r>
+      <w:rPr>
+        <w:rFonts w:ascii="Verdana" w:hAnsi="Verdana"/>
+        <w:sz w:val="14"/>
+        <w:szCs w:val="14"/>
+      </w:rPr>
+      <w:fldChar w:fldCharType="begin"/>
+    </w:r>
+    <w:r>
+      <w:rPr>
+        <w:rFonts w:ascii="Verdana" w:hAnsi="Verdana"/>
+        <w:sz w:val="14"/>
+        <w:szCs w:val="14"/>
+      </w:rPr>
+      <w:instrText xml:space="preserve"> PAGE   \* MERGEFORMAT </w:instrText>
+    </w:r>
+    <w:r>
+      <w:rPr>
+        <w:rFonts w:ascii="Verdana" w:hAnsi="Verdana"/>
+        <w:sz w:val="14"/>
+        <w:szCs w:val="14"/>
+      </w:rPr>
+      <w:fldChar w:fldCharType="separate"/>
+    </w:r>
+    <w:r>
+      <w:rPr>
+        <w:rFonts w:ascii="Verdana" w:hAnsi="Verdana"/>
+        <w:noProof/>
+        <w:sz w:val="14"/>
+        <w:szCs w:val="14"/>
+      </w:rPr>
+      <w:t>18</w:t>
+    </w:r>
+    <w:r>
+      <w:rPr>
+        <w:rFonts w:ascii="Verdana" w:hAnsi="Verdana"/>
+        <w:sz w:val="14"/>
+        <w:szCs w:val="14"/>
+      </w:rPr>
+      <w:fldChar w:fldCharType="end"/>
+    </w:r>
+    <w:r>
+      <w:rPr>
+        <w:rFonts w:ascii="Verdana" w:hAnsi="Verdana"/>
+        <w:sz w:val="14"/>
+        <w:szCs w:val="14"/>
+      </w:rPr>
+      <w:tab/>
+    </w:r>
     <w:r>
       <w:rPr>
         <w:rFonts w:ascii="Verdana" w:hAnsi="Verdana"/>
@@ -5215,16 +5319,22 @@
 
 <file path=word/footer2.xml><?xml version="1.0" encoding="utf-8"?>
 <w:ftr xmlns:ve="http://schemas.openxmlformats.org/markup-compatibility/2006" xmlns:o="urn:schemas-microsoft-com:office:office" xmlns:r="http://schemas.openxmlformats.org/officeDocument/2006/relationships" xmlns:m="http://schemas.openxmlformats.org/officeDocument/2006/math" xmlns:v="urn:schemas-microsoft-com:vml" xmlns:wp="http://schemas.openxmlformats.org/drawingml/2006/wordprocessingDrawing" xmlns:w10="urn:schemas-microsoft-com:office:word" xmlns:w="http://schemas.openxmlformats.org/wordprocessingml/2006/main" xmlns:wne="http://schemas.microsoft.com/office/word/2006/wordml">
-  <w:p>
-    <w:pPr>
-      <w:pStyle w:val="Fuzeile"/>
-    </w:pPr>
-  </w:p>
-  <w:p>
-    <w:pPr>
-      <w:pStyle w:val="Fuzeile"/>
-    </w:pPr>
-  </w:p>
+  <w:sdt>
+    <w:sdtPr>
+      <w:id w:val="23232184"/>
+      <w:docPartObj>
+        <w:docPartGallery w:val="Page Numbers (Bottom of Page)"/>
+        <w:docPartUnique/>
+      </w:docPartObj>
+    </w:sdtPr>
+    <w:sdtContent>
+      <w:p>
+        <w:pPr>
+          <w:pStyle w:val="Fuzeile"/>
+        </w:pPr>
+      </w:p>
+    </w:sdtContent>
+  </w:sdt>
 </w:ftr>
 </file>
 
@@ -6014,7 +6124,7 @@
 </file>
 
 <file path=customXml/itemProps1.xml><?xml version="1.0" encoding="utf-8"?>
-<ds:datastoreItem xmlns:ds="http://schemas.openxmlformats.org/officeDocument/2006/customXml" ds:itemID="{0833D805-06AD-4971-8628-BFBC22688A57}">
+<ds:datastoreItem xmlns:ds="http://schemas.openxmlformats.org/officeDocument/2006/customXml" ds:itemID="{E5A9B865-4D8B-4982-858D-A7F73B5E5F7D}">
   <ds:schemaRefs>
     <ds:schemaRef ds:uri="http://schemas.openxmlformats.org/officeDocument/2006/bibliography"/>
   </ds:schemaRefs>

</xml_diff>